<commit_message>
Adicionando tópico de esquemas de controle e UI
</commit_message>
<xml_diff>
--- a/GDDTemplate.docx
+++ b/GDDTemplate.docx
@@ -42,7 +42,7 @@
                         <a:effectLst/>
                         <a:extLst>
                           <a:ext uri="{C572A759-6A51-4108-AA02-DFA0A04FC94B}">
-                            <ma14:wrappingTextBoxFlag xmlns:pic="http://schemas.openxmlformats.org/drawingml/2006/picture" xmlns:a14="http://schemas.microsoft.com/office/drawing/2010/main" xmlns:ma14="http://schemas.microsoft.com/office/mac/drawingml/2011/main" xmlns:w="http://schemas.openxmlformats.org/wordprocessingml/2006/main" xmlns:w10="urn:schemas-microsoft-com:office:word" xmlns:v="urn:schemas-microsoft-com:vml" xmlns:o="urn:schemas-microsoft-com:office:office" xmlns:mv="urn:schemas-microsoft-com:mac:vml" xmlns:mo="http://schemas.microsoft.com/office/mac/office/2008/main" xmlns="" xmlns:arto="http://schemas.microsoft.com/office/word/2006/arto"/>
+                            <ma14:wrappingTextBoxFlag xmlns:arto="http://schemas.microsoft.com/office/word/2006/arto" xmlns="" xmlns:mo="http://schemas.microsoft.com/office/mac/office/2008/main" xmlns:mv="urn:schemas-microsoft-com:mac:vml" xmlns:o="urn:schemas-microsoft-com:office:office" xmlns:v="urn:schemas-microsoft-com:vml" xmlns:w10="urn:schemas-microsoft-com:office:word" xmlns:w="http://schemas.openxmlformats.org/wordprocessingml/2006/main" xmlns:ma14="http://schemas.microsoft.com/office/mac/drawingml/2011/main" xmlns:a14="http://schemas.microsoft.com/office/drawing/2010/main" xmlns:pic="http://schemas.openxmlformats.org/drawingml/2006/picture"/>
                           </a:ext>
                         </a:extLst>
                       </wps:spPr>
@@ -387,7 +387,7 @@
                         <a:effectLst/>
                         <a:extLst>
                           <a:ext uri="{C572A759-6A51-4108-AA02-DFA0A04FC94B}">
-                            <ma14:wrappingTextBoxFlag xmlns:pic="http://schemas.openxmlformats.org/drawingml/2006/picture" xmlns:a14="http://schemas.microsoft.com/office/drawing/2010/main" xmlns:ma14="http://schemas.microsoft.com/office/mac/drawingml/2011/main" xmlns:w="http://schemas.openxmlformats.org/wordprocessingml/2006/main" xmlns:w10="urn:schemas-microsoft-com:office:word" xmlns:v="urn:schemas-microsoft-com:vml" xmlns:o="urn:schemas-microsoft-com:office:office" xmlns:mv="urn:schemas-microsoft-com:mac:vml" xmlns:mo="http://schemas.microsoft.com/office/mac/office/2008/main" xmlns="" xmlns:arto="http://schemas.microsoft.com/office/word/2006/arto"/>
+                            <ma14:wrappingTextBoxFlag xmlns:arto="http://schemas.microsoft.com/office/word/2006/arto" xmlns="" xmlns:mo="http://schemas.microsoft.com/office/mac/office/2008/main" xmlns:mv="urn:schemas-microsoft-com:mac:vml" xmlns:o="urn:schemas-microsoft-com:office:office" xmlns:v="urn:schemas-microsoft-com:vml" xmlns:w10="urn:schemas-microsoft-com:office:word" xmlns:w="http://schemas.openxmlformats.org/wordprocessingml/2006/main" xmlns:ma14="http://schemas.microsoft.com/office/mac/drawingml/2011/main" xmlns:a14="http://schemas.microsoft.com/office/drawing/2010/main" xmlns:pic="http://schemas.openxmlformats.org/drawingml/2006/picture"/>
                           </a:ext>
                         </a:extLst>
                       </wps:spPr>
@@ -504,7 +504,7 @@
                         <a:effectLst/>
                         <a:extLst>
                           <a:ext uri="{C572A759-6A51-4108-AA02-DFA0A04FC94B}">
-                            <ma14:wrappingTextBoxFlag xmlns:pic="http://schemas.openxmlformats.org/drawingml/2006/picture" xmlns:a14="http://schemas.microsoft.com/office/drawing/2010/main" xmlns:ma14="http://schemas.microsoft.com/office/mac/drawingml/2011/main" xmlns:w="http://schemas.openxmlformats.org/wordprocessingml/2006/main" xmlns:w10="urn:schemas-microsoft-com:office:word" xmlns:v="urn:schemas-microsoft-com:vml" xmlns:o="urn:schemas-microsoft-com:office:office" xmlns:mv="urn:schemas-microsoft-com:mac:vml" xmlns:mo="http://schemas.microsoft.com/office/mac/office/2008/main" xmlns="" xmlns:arto="http://schemas.microsoft.com/office/word/2006/arto"/>
+                            <ma14:wrappingTextBoxFlag xmlns:arto="http://schemas.microsoft.com/office/word/2006/arto" xmlns="" xmlns:mo="http://schemas.microsoft.com/office/mac/office/2008/main" xmlns:mv="urn:schemas-microsoft-com:mac:vml" xmlns:o="urn:schemas-microsoft-com:office:office" xmlns:v="urn:schemas-microsoft-com:vml" xmlns:w10="urn:schemas-microsoft-com:office:word" xmlns:w="http://schemas.openxmlformats.org/wordprocessingml/2006/main" xmlns:ma14="http://schemas.microsoft.com/office/mac/drawingml/2011/main" xmlns:a14="http://schemas.microsoft.com/office/drawing/2010/main" xmlns:pic="http://schemas.openxmlformats.org/drawingml/2006/picture"/>
                           </a:ext>
                         </a:extLst>
                       </wps:spPr>
@@ -781,7 +781,7 @@
                         <a:effectLst/>
                         <a:extLst>
                           <a:ext uri="{C572A759-6A51-4108-AA02-DFA0A04FC94B}">
-                            <ma14:wrappingTextBoxFlag xmlns:pic="http://schemas.openxmlformats.org/drawingml/2006/picture" xmlns:a14="http://schemas.microsoft.com/office/drawing/2010/main" xmlns:ma14="http://schemas.microsoft.com/office/mac/drawingml/2011/main" xmlns:w="http://schemas.openxmlformats.org/wordprocessingml/2006/main" xmlns:w10="urn:schemas-microsoft-com:office:word" xmlns:v="urn:schemas-microsoft-com:vml" xmlns:o="urn:schemas-microsoft-com:office:office" xmlns:mv="urn:schemas-microsoft-com:mac:vml" xmlns:mo="http://schemas.microsoft.com/office/mac/office/2008/main" xmlns="" xmlns:arto="http://schemas.microsoft.com/office/word/2006/arto"/>
+                            <ma14:wrappingTextBoxFlag xmlns:arto="http://schemas.microsoft.com/office/word/2006/arto" xmlns="" xmlns:mo="http://schemas.microsoft.com/office/mac/office/2008/main" xmlns:mv="urn:schemas-microsoft-com:mac:vml" xmlns:o="urn:schemas-microsoft-com:office:office" xmlns:v="urn:schemas-microsoft-com:vml" xmlns:w10="urn:schemas-microsoft-com:office:word" xmlns:w="http://schemas.openxmlformats.org/wordprocessingml/2006/main" xmlns:ma14="http://schemas.microsoft.com/office/mac/drawingml/2011/main" xmlns:a14="http://schemas.microsoft.com/office/drawing/2010/main" xmlns:pic="http://schemas.openxmlformats.org/drawingml/2006/picture"/>
                           </a:ext>
                         </a:extLst>
                       </wps:spPr>
@@ -883,23 +883,13 @@
                                 <w:szCs w:val="22"/>
                               </w:rPr>
                             </w:pPr>
-                            <w:proofErr w:type="spellStart"/>
                             <w:r>
                               <w:rPr>
                                 <w:rFonts w:ascii="Times New Roman" w:hAnsi="Times New Roman" w:cs="Times New Roman"/>
                                 <w:sz w:val="22"/>
                                 <w:szCs w:val="22"/>
                               </w:rPr>
-                              <w:t>Thayná</w:t>
-                            </w:r>
-                            <w:proofErr w:type="spellEnd"/>
-                            <w:r>
-                              <w:rPr>
-                                <w:rFonts w:ascii="Times New Roman" w:hAnsi="Times New Roman" w:cs="Times New Roman"/>
-                                <w:sz w:val="22"/>
-                                <w:szCs w:val="22"/>
-                              </w:rPr>
-                              <w:t xml:space="preserve"> Gomes</w:t>
+                              <w:t>Thayná Gomes</w:t>
                             </w:r>
                           </w:p>
                         </w:txbxContent>
@@ -1074,7 +1064,7 @@
                         <a:effectLst/>
                         <a:extLst>
                           <a:ext uri="{C572A759-6A51-4108-AA02-DFA0A04FC94B}">
-                            <ma14:wrappingTextBoxFlag xmlns:pic="http://schemas.openxmlformats.org/drawingml/2006/picture" xmlns:a14="http://schemas.microsoft.com/office/drawing/2010/main" xmlns:ma14="http://schemas.microsoft.com/office/mac/drawingml/2011/main" xmlns:w="http://schemas.openxmlformats.org/wordprocessingml/2006/main" xmlns:w10="urn:schemas-microsoft-com:office:word" xmlns:v="urn:schemas-microsoft-com:vml" xmlns:o="urn:schemas-microsoft-com:office:office" xmlns:mv="urn:schemas-microsoft-com:mac:vml" xmlns:mo="http://schemas.microsoft.com/office/mac/office/2008/main" xmlns="" xmlns:arto="http://schemas.microsoft.com/office/word/2006/arto"/>
+                            <ma14:wrappingTextBoxFlag xmlns:arto="http://schemas.microsoft.com/office/word/2006/arto" xmlns="" xmlns:mo="http://schemas.microsoft.com/office/mac/office/2008/main" xmlns:mv="urn:schemas-microsoft-com:mac:vml" xmlns:o="urn:schemas-microsoft-com:office:office" xmlns:v="urn:schemas-microsoft-com:vml" xmlns:w10="urn:schemas-microsoft-com:office:word" xmlns:w="http://schemas.openxmlformats.org/wordprocessingml/2006/main" xmlns:ma14="http://schemas.microsoft.com/office/mac/drawingml/2011/main" xmlns:a14="http://schemas.microsoft.com/office/drawing/2010/main" xmlns:pic="http://schemas.openxmlformats.org/drawingml/2006/picture"/>
                           </a:ext>
                         </a:extLst>
                       </wps:spPr>
@@ -4318,6 +4308,9 @@
         <w:jc w:val="both"/>
       </w:pPr>
       <w:r>
+        <w:rPr>
+          <w:noProof/>
+        </w:rPr>
         <w:drawing>
           <wp:inline distT="0" distB="0" distL="0" distR="0" wp14:anchorId="6CEEDBEE" wp14:editId="3F595DFA">
             <wp:extent cx="5191125" cy="2854564"/>
@@ -4419,6 +4412,9 @@
         <w:jc w:val="both"/>
       </w:pPr>
       <w:r>
+        <w:rPr>
+          <w:noProof/>
+        </w:rPr>
         <w:drawing>
           <wp:inline distT="0" distB="0" distL="0" distR="0" wp14:anchorId="7F74F7FE" wp14:editId="53CC21BD">
             <wp:extent cx="5229225" cy="2944232"/>
@@ -4493,6 +4489,9 @@
         <w:jc w:val="both"/>
       </w:pPr>
       <w:r>
+        <w:rPr>
+          <w:noProof/>
+        </w:rPr>
         <w:drawing>
           <wp:inline distT="0" distB="0" distL="0" distR="0" wp14:anchorId="4BD10905" wp14:editId="662573D6">
             <wp:extent cx="5219700" cy="2795065"/>
@@ -4594,6 +4593,9 @@
         <w:jc w:val="both"/>
       </w:pPr>
       <w:r>
+        <w:rPr>
+          <w:noProof/>
+        </w:rPr>
         <w:lastRenderedPageBreak/>
         <w:drawing>
           <wp:inline distT="0" distB="0" distL="0" distR="0" wp14:anchorId="771B7225" wp14:editId="32688FC4">
@@ -5024,23 +5026,7 @@
                 <w:b/>
                 <w:bCs/>
               </w:rPr>
-              <w:t xml:space="preserve">Resgatar </w:t>
-            </w:r>
-            <w:r>
-              <w:rPr>
-                <w:rFonts w:asciiTheme="majorHAnsi" w:hAnsiTheme="majorHAnsi"/>
-                <w:b/>
-                <w:bCs/>
-              </w:rPr>
-              <w:t>m</w:t>
-            </w:r>
-            <w:r>
-              <w:rPr>
-                <w:rFonts w:asciiTheme="majorHAnsi" w:hAnsiTheme="majorHAnsi"/>
-                <w:b/>
-                <w:bCs/>
-              </w:rPr>
-              <w:t>acacos</w:t>
+              <w:t>Resgatar macacos</w:t>
             </w:r>
             <w:r>
               <w:rPr>
@@ -5079,7 +5065,6 @@
               <w:jc w:val="both"/>
               <w:rPr>
                 <w:rFonts w:asciiTheme="majorHAnsi" w:hAnsiTheme="majorHAnsi"/>
-                <w:lang w:val="en-US"/>
               </w:rPr>
             </w:pPr>
             <w:r>
@@ -5140,7 +5125,6 @@
               <w:jc w:val="both"/>
               <w:rPr>
                 <w:rFonts w:asciiTheme="majorHAnsi" w:hAnsiTheme="majorHAnsi"/>
-                <w:lang w:val="en-US"/>
               </w:rPr>
             </w:pPr>
             <w:r>
@@ -5148,336 +5132,14 @@
                 <w:rFonts w:asciiTheme="majorHAnsi" w:hAnsiTheme="majorHAnsi"/>
                 <w:b/>
                 <w:bCs/>
-                <w:lang w:val="en-US"/>
               </w:rPr>
               <w:t>Danos à Floresta:</w:t>
             </w:r>
             <w:r>
               <w:rPr>
                 <w:rFonts w:asciiTheme="majorHAnsi" w:hAnsiTheme="majorHAnsi"/>
-                <w:lang w:val="en-US"/>
-              </w:rPr>
-              <w:t xml:space="preserve"> Se as </w:t>
-            </w:r>
-            <w:proofErr w:type="spellStart"/>
-            <w:r>
-              <w:rPr>
-                <w:rFonts w:asciiTheme="majorHAnsi" w:hAnsiTheme="majorHAnsi"/>
-                <w:lang w:val="en-US"/>
-              </w:rPr>
-              <w:t>árvores</w:t>
-            </w:r>
-            <w:proofErr w:type="spellEnd"/>
-            <w:r>
-              <w:rPr>
-                <w:rFonts w:asciiTheme="majorHAnsi" w:hAnsiTheme="majorHAnsi"/>
-                <w:lang w:val="en-US"/>
-              </w:rPr>
-              <w:t xml:space="preserve"> </w:t>
-            </w:r>
-            <w:proofErr w:type="spellStart"/>
-            <w:r>
-              <w:rPr>
-                <w:rFonts w:asciiTheme="majorHAnsi" w:hAnsiTheme="majorHAnsi"/>
-                <w:lang w:val="en-US"/>
-              </w:rPr>
-              <w:t>forem</w:t>
-            </w:r>
-            <w:proofErr w:type="spellEnd"/>
-            <w:r>
-              <w:rPr>
-                <w:rFonts w:asciiTheme="majorHAnsi" w:hAnsiTheme="majorHAnsi"/>
-                <w:lang w:val="en-US"/>
-              </w:rPr>
-              <w:t xml:space="preserve"> </w:t>
-            </w:r>
-            <w:proofErr w:type="spellStart"/>
-            <w:r>
-              <w:rPr>
-                <w:rFonts w:asciiTheme="majorHAnsi" w:hAnsiTheme="majorHAnsi"/>
-                <w:lang w:val="en-US"/>
-              </w:rPr>
-              <w:t>consumidas</w:t>
-            </w:r>
-            <w:proofErr w:type="spellEnd"/>
-            <w:r>
-              <w:rPr>
-                <w:rFonts w:asciiTheme="majorHAnsi" w:hAnsiTheme="majorHAnsi"/>
-                <w:lang w:val="en-US"/>
-              </w:rPr>
-              <w:t xml:space="preserve"> </w:t>
-            </w:r>
-            <w:proofErr w:type="spellStart"/>
-            <w:r>
-              <w:rPr>
-                <w:rFonts w:asciiTheme="majorHAnsi" w:hAnsiTheme="majorHAnsi"/>
-                <w:lang w:val="en-US"/>
-              </w:rPr>
-              <w:t>pelo</w:t>
-            </w:r>
-            <w:proofErr w:type="spellEnd"/>
-            <w:r>
-              <w:rPr>
-                <w:rFonts w:asciiTheme="majorHAnsi" w:hAnsiTheme="majorHAnsi"/>
-                <w:lang w:val="en-US"/>
-              </w:rPr>
-              <w:t xml:space="preserve"> </w:t>
-            </w:r>
-            <w:proofErr w:type="spellStart"/>
-            <w:r>
-              <w:rPr>
-                <w:rFonts w:asciiTheme="majorHAnsi" w:hAnsiTheme="majorHAnsi"/>
-                <w:lang w:val="en-US"/>
-              </w:rPr>
-              <w:t>fogo</w:t>
-            </w:r>
-            <w:proofErr w:type="spellEnd"/>
-            <w:r>
-              <w:rPr>
-                <w:rFonts w:asciiTheme="majorHAnsi" w:hAnsiTheme="majorHAnsi"/>
-                <w:lang w:val="en-US"/>
-              </w:rPr>
-              <w:t xml:space="preserve"> antes de </w:t>
-            </w:r>
-            <w:proofErr w:type="spellStart"/>
-            <w:r>
-              <w:rPr>
-                <w:rFonts w:asciiTheme="majorHAnsi" w:hAnsiTheme="majorHAnsi"/>
-                <w:lang w:val="en-US"/>
-              </w:rPr>
-              <w:t>serem</w:t>
-            </w:r>
-            <w:proofErr w:type="spellEnd"/>
-            <w:r>
-              <w:rPr>
-                <w:rFonts w:asciiTheme="majorHAnsi" w:hAnsiTheme="majorHAnsi"/>
-                <w:lang w:val="en-US"/>
-              </w:rPr>
-              <w:t xml:space="preserve"> </w:t>
-            </w:r>
-            <w:proofErr w:type="spellStart"/>
-            <w:r>
-              <w:rPr>
-                <w:rFonts w:asciiTheme="majorHAnsi" w:hAnsiTheme="majorHAnsi"/>
-                <w:lang w:val="en-US"/>
-              </w:rPr>
-              <w:t>salvas</w:t>
-            </w:r>
-            <w:proofErr w:type="spellEnd"/>
-            <w:r>
-              <w:rPr>
-                <w:rFonts w:asciiTheme="majorHAnsi" w:hAnsiTheme="majorHAnsi"/>
-                <w:lang w:val="en-US"/>
-              </w:rPr>
-              <w:t xml:space="preserve">, </w:t>
-            </w:r>
-            <w:proofErr w:type="spellStart"/>
-            <w:r>
-              <w:rPr>
-                <w:rFonts w:asciiTheme="majorHAnsi" w:hAnsiTheme="majorHAnsi"/>
-                <w:lang w:val="en-US"/>
-              </w:rPr>
-              <w:t>os</w:t>
-            </w:r>
-            <w:proofErr w:type="spellEnd"/>
-            <w:r>
-              <w:rPr>
-                <w:rFonts w:asciiTheme="majorHAnsi" w:hAnsiTheme="majorHAnsi"/>
-                <w:lang w:val="en-US"/>
-              </w:rPr>
-              <w:t xml:space="preserve"> </w:t>
-            </w:r>
-            <w:proofErr w:type="spellStart"/>
-            <w:r>
-              <w:rPr>
-                <w:rFonts w:asciiTheme="majorHAnsi" w:hAnsiTheme="majorHAnsi"/>
-                <w:lang w:val="en-US"/>
-              </w:rPr>
-              <w:t>jogadores</w:t>
-            </w:r>
-            <w:proofErr w:type="spellEnd"/>
-            <w:r>
-              <w:rPr>
-                <w:rFonts w:asciiTheme="majorHAnsi" w:hAnsiTheme="majorHAnsi"/>
-                <w:lang w:val="en-US"/>
-              </w:rPr>
-              <w:t xml:space="preserve"> </w:t>
-            </w:r>
-            <w:proofErr w:type="spellStart"/>
-            <w:r>
-              <w:rPr>
-                <w:rFonts w:asciiTheme="majorHAnsi" w:hAnsiTheme="majorHAnsi"/>
-                <w:lang w:val="en-US"/>
-              </w:rPr>
-              <w:t>perderão</w:t>
-            </w:r>
-            <w:proofErr w:type="spellEnd"/>
-            <w:r>
-              <w:rPr>
-                <w:rFonts w:asciiTheme="majorHAnsi" w:hAnsiTheme="majorHAnsi"/>
-                <w:lang w:val="en-US"/>
-              </w:rPr>
-              <w:t xml:space="preserve"> </w:t>
-            </w:r>
-            <w:proofErr w:type="spellStart"/>
-            <w:r>
-              <w:rPr>
-                <w:rFonts w:asciiTheme="majorHAnsi" w:hAnsiTheme="majorHAnsi"/>
-                <w:lang w:val="en-US"/>
-              </w:rPr>
-              <w:t>pontos</w:t>
-            </w:r>
-            <w:proofErr w:type="spellEnd"/>
-            <w:r>
-              <w:rPr>
-                <w:rFonts w:asciiTheme="majorHAnsi" w:hAnsiTheme="majorHAnsi"/>
-                <w:lang w:val="en-US"/>
-              </w:rPr>
-              <w:t xml:space="preserve">. </w:t>
-            </w:r>
-            <w:proofErr w:type="spellStart"/>
-            <w:r>
-              <w:rPr>
-                <w:rFonts w:asciiTheme="majorHAnsi" w:hAnsiTheme="majorHAnsi"/>
-                <w:lang w:val="en-US"/>
-              </w:rPr>
-              <w:t>Isso</w:t>
-            </w:r>
-            <w:proofErr w:type="spellEnd"/>
-            <w:r>
-              <w:rPr>
-                <w:rFonts w:asciiTheme="majorHAnsi" w:hAnsiTheme="majorHAnsi"/>
-                <w:lang w:val="en-US"/>
-              </w:rPr>
-              <w:t xml:space="preserve"> </w:t>
-            </w:r>
-            <w:proofErr w:type="spellStart"/>
-            <w:r>
-              <w:rPr>
-                <w:rFonts w:asciiTheme="majorHAnsi" w:hAnsiTheme="majorHAnsi"/>
-                <w:lang w:val="en-US"/>
-              </w:rPr>
-              <w:t>destaca</w:t>
-            </w:r>
-            <w:proofErr w:type="spellEnd"/>
-            <w:r>
-              <w:rPr>
-                <w:rFonts w:asciiTheme="majorHAnsi" w:hAnsiTheme="majorHAnsi"/>
-                <w:lang w:val="en-US"/>
-              </w:rPr>
-              <w:t xml:space="preserve"> </w:t>
-            </w:r>
-            <w:proofErr w:type="gramStart"/>
-            <w:r>
-              <w:rPr>
-                <w:rFonts w:asciiTheme="majorHAnsi" w:hAnsiTheme="majorHAnsi"/>
-                <w:lang w:val="en-US"/>
-              </w:rPr>
-              <w:t>a</w:t>
-            </w:r>
-            <w:proofErr w:type="gramEnd"/>
-            <w:r>
-              <w:rPr>
-                <w:rFonts w:asciiTheme="majorHAnsi" w:hAnsiTheme="majorHAnsi"/>
-                <w:lang w:val="en-US"/>
-              </w:rPr>
-              <w:t xml:space="preserve"> </w:t>
-            </w:r>
-            <w:proofErr w:type="spellStart"/>
-            <w:r>
-              <w:rPr>
-                <w:rFonts w:asciiTheme="majorHAnsi" w:hAnsiTheme="majorHAnsi"/>
-                <w:lang w:val="en-US"/>
-              </w:rPr>
-              <w:t>importância</w:t>
-            </w:r>
-            <w:proofErr w:type="spellEnd"/>
-            <w:r>
-              <w:rPr>
-                <w:rFonts w:asciiTheme="majorHAnsi" w:hAnsiTheme="majorHAnsi"/>
-                <w:lang w:val="en-US"/>
-              </w:rPr>
-              <w:t xml:space="preserve"> da </w:t>
-            </w:r>
-            <w:proofErr w:type="spellStart"/>
-            <w:r>
-              <w:rPr>
-                <w:rFonts w:asciiTheme="majorHAnsi" w:hAnsiTheme="majorHAnsi"/>
-                <w:lang w:val="en-US"/>
-              </w:rPr>
-              <w:t>rapidez</w:t>
-            </w:r>
-            <w:proofErr w:type="spellEnd"/>
-            <w:r>
-              <w:rPr>
-                <w:rFonts w:asciiTheme="majorHAnsi" w:hAnsiTheme="majorHAnsi"/>
-                <w:lang w:val="en-US"/>
-              </w:rPr>
-              <w:t xml:space="preserve"> </w:t>
-            </w:r>
-            <w:proofErr w:type="spellStart"/>
-            <w:r>
-              <w:rPr>
-                <w:rFonts w:asciiTheme="majorHAnsi" w:hAnsiTheme="majorHAnsi"/>
-                <w:lang w:val="en-US"/>
-              </w:rPr>
-              <w:t>na</w:t>
-            </w:r>
-            <w:proofErr w:type="spellEnd"/>
-            <w:r>
-              <w:rPr>
-                <w:rFonts w:asciiTheme="majorHAnsi" w:hAnsiTheme="majorHAnsi"/>
-                <w:lang w:val="en-US"/>
-              </w:rPr>
-              <w:t xml:space="preserve"> </w:t>
-            </w:r>
-            <w:proofErr w:type="spellStart"/>
-            <w:r>
-              <w:rPr>
-                <w:rFonts w:asciiTheme="majorHAnsi" w:hAnsiTheme="majorHAnsi"/>
-                <w:lang w:val="en-US"/>
-              </w:rPr>
-              <w:t>resposta</w:t>
-            </w:r>
-            <w:proofErr w:type="spellEnd"/>
-            <w:r>
-              <w:rPr>
-                <w:rFonts w:asciiTheme="majorHAnsi" w:hAnsiTheme="majorHAnsi"/>
-                <w:lang w:val="en-US"/>
-              </w:rPr>
-              <w:t xml:space="preserve"> </w:t>
-            </w:r>
-            <w:proofErr w:type="spellStart"/>
-            <w:r>
-              <w:rPr>
-                <w:rFonts w:asciiTheme="majorHAnsi" w:hAnsiTheme="majorHAnsi"/>
-                <w:lang w:val="en-US"/>
-              </w:rPr>
-              <w:t>aos</w:t>
-            </w:r>
-            <w:proofErr w:type="spellEnd"/>
-            <w:r>
-              <w:rPr>
-                <w:rFonts w:asciiTheme="majorHAnsi" w:hAnsiTheme="majorHAnsi"/>
-                <w:lang w:val="en-US"/>
-              </w:rPr>
-              <w:t xml:space="preserve"> </w:t>
-            </w:r>
-            <w:proofErr w:type="spellStart"/>
-            <w:r>
-              <w:rPr>
-                <w:rFonts w:asciiTheme="majorHAnsi" w:hAnsiTheme="majorHAnsi"/>
-                <w:lang w:val="en-US"/>
-              </w:rPr>
-              <w:t>incêndios</w:t>
-            </w:r>
-            <w:proofErr w:type="spellEnd"/>
-            <w:r>
-              <w:rPr>
-                <w:rFonts w:asciiTheme="majorHAnsi" w:hAnsiTheme="majorHAnsi"/>
-                <w:lang w:val="en-US"/>
-              </w:rPr>
-              <w:t>.</w:t>
+              </w:rPr>
+              <w:t xml:space="preserve"> Se as árvores forem consumidas pelo fogo antes de serem salvas, os jogadores perderão pontos. Isso destaca a importância da rapidez na resposta aos incêndios.</w:t>
             </w:r>
           </w:p>
           <w:p>
@@ -5486,7 +5148,6 @@
               <w:jc w:val="both"/>
               <w:rPr>
                 <w:rFonts w:asciiTheme="majorHAnsi" w:hAnsiTheme="majorHAnsi"/>
-                <w:lang w:val="en-US"/>
               </w:rPr>
             </w:pPr>
             <w:r>
@@ -5515,451 +5176,21 @@
               <w:jc w:val="both"/>
               <w:rPr>
                 <w:rFonts w:asciiTheme="majorHAnsi" w:hAnsiTheme="majorHAnsi"/>
-                <w:lang w:val="en-US"/>
               </w:rPr>
             </w:pPr>
-            <w:proofErr w:type="spellStart"/>
             <w:r>
               <w:rPr>
                 <w:rFonts w:asciiTheme="majorHAnsi" w:hAnsiTheme="majorHAnsi"/>
                 <w:b/>
                 <w:bCs/>
-                <w:lang w:val="en-US"/>
-              </w:rPr>
-              <w:t>Progressão</w:t>
-            </w:r>
-            <w:proofErr w:type="spellEnd"/>
+              </w:rPr>
+              <w:t>Progressão Gradual:</w:t>
+            </w:r>
             <w:r>
               <w:rPr>
                 <w:rFonts w:asciiTheme="majorHAnsi" w:hAnsiTheme="majorHAnsi"/>
-                <w:b/>
-                <w:bCs/>
-                <w:lang w:val="en-US"/>
-              </w:rPr>
-              <w:t xml:space="preserve"> Gradual:</w:t>
-            </w:r>
-            <w:r>
-              <w:rPr>
-                <w:rFonts w:asciiTheme="majorHAnsi" w:hAnsiTheme="majorHAnsi"/>
-                <w:lang w:val="en-US"/>
-              </w:rPr>
-              <w:t xml:space="preserve"> </w:t>
-            </w:r>
-            <w:proofErr w:type="spellStart"/>
-            <w:r>
-              <w:rPr>
-                <w:rFonts w:asciiTheme="majorHAnsi" w:hAnsiTheme="majorHAnsi"/>
-                <w:lang w:val="en-US"/>
-              </w:rPr>
-              <w:t>Os</w:t>
-            </w:r>
-            <w:proofErr w:type="spellEnd"/>
-            <w:r>
-              <w:rPr>
-                <w:rFonts w:asciiTheme="majorHAnsi" w:hAnsiTheme="majorHAnsi"/>
-                <w:lang w:val="en-US"/>
-              </w:rPr>
-              <w:t xml:space="preserve"> </w:t>
-            </w:r>
-            <w:proofErr w:type="spellStart"/>
-            <w:r>
-              <w:rPr>
-                <w:rFonts w:asciiTheme="majorHAnsi" w:hAnsiTheme="majorHAnsi"/>
-                <w:lang w:val="en-US"/>
-              </w:rPr>
-              <w:t>níveis</w:t>
-            </w:r>
-            <w:proofErr w:type="spellEnd"/>
-            <w:r>
-              <w:rPr>
-                <w:rFonts w:asciiTheme="majorHAnsi" w:hAnsiTheme="majorHAnsi"/>
-                <w:lang w:val="en-US"/>
-              </w:rPr>
-              <w:t xml:space="preserve"> </w:t>
-            </w:r>
-            <w:proofErr w:type="spellStart"/>
-            <w:r>
-              <w:rPr>
-                <w:rFonts w:asciiTheme="majorHAnsi" w:hAnsiTheme="majorHAnsi"/>
-                <w:lang w:val="en-US"/>
-              </w:rPr>
-              <w:t>começam</w:t>
-            </w:r>
-            <w:proofErr w:type="spellEnd"/>
-            <w:r>
-              <w:rPr>
-                <w:rFonts w:asciiTheme="majorHAnsi" w:hAnsiTheme="majorHAnsi"/>
-                <w:lang w:val="en-US"/>
-              </w:rPr>
-              <w:t xml:space="preserve"> com </w:t>
-            </w:r>
-            <w:proofErr w:type="spellStart"/>
-            <w:r>
-              <w:rPr>
-                <w:rFonts w:asciiTheme="majorHAnsi" w:hAnsiTheme="majorHAnsi"/>
-                <w:lang w:val="en-US"/>
-              </w:rPr>
-              <w:t>desafios</w:t>
-            </w:r>
-            <w:proofErr w:type="spellEnd"/>
-            <w:r>
-              <w:rPr>
-                <w:rFonts w:asciiTheme="majorHAnsi" w:hAnsiTheme="majorHAnsi"/>
-                <w:lang w:val="en-US"/>
-              </w:rPr>
-              <w:t xml:space="preserve"> </w:t>
-            </w:r>
-            <w:proofErr w:type="spellStart"/>
-            <w:r>
-              <w:rPr>
-                <w:rFonts w:asciiTheme="majorHAnsi" w:hAnsiTheme="majorHAnsi"/>
-                <w:lang w:val="en-US"/>
-              </w:rPr>
-              <w:t>mais</w:t>
-            </w:r>
-            <w:proofErr w:type="spellEnd"/>
-            <w:r>
-              <w:rPr>
-                <w:rFonts w:asciiTheme="majorHAnsi" w:hAnsiTheme="majorHAnsi"/>
-                <w:lang w:val="en-US"/>
-              </w:rPr>
-              <w:t xml:space="preserve"> simples, </w:t>
-            </w:r>
-            <w:proofErr w:type="spellStart"/>
-            <w:r>
-              <w:rPr>
-                <w:rFonts w:asciiTheme="majorHAnsi" w:hAnsiTheme="majorHAnsi"/>
-                <w:lang w:val="en-US"/>
-              </w:rPr>
-              <w:t>como</w:t>
-            </w:r>
-            <w:proofErr w:type="spellEnd"/>
-            <w:r>
-              <w:rPr>
-                <w:rFonts w:asciiTheme="majorHAnsi" w:hAnsiTheme="majorHAnsi"/>
-                <w:lang w:val="en-US"/>
-              </w:rPr>
-              <w:t xml:space="preserve"> combater </w:t>
-            </w:r>
-            <w:proofErr w:type="spellStart"/>
-            <w:r>
-              <w:rPr>
-                <w:rFonts w:asciiTheme="majorHAnsi" w:hAnsiTheme="majorHAnsi"/>
-                <w:lang w:val="en-US"/>
-              </w:rPr>
-              <w:t>incêndios</w:t>
-            </w:r>
-            <w:proofErr w:type="spellEnd"/>
-            <w:r>
-              <w:rPr>
-                <w:rFonts w:asciiTheme="majorHAnsi" w:hAnsiTheme="majorHAnsi"/>
-                <w:lang w:val="en-US"/>
-              </w:rPr>
-              <w:t xml:space="preserve">, e </w:t>
-            </w:r>
-            <w:proofErr w:type="spellStart"/>
-            <w:r>
-              <w:rPr>
-                <w:rFonts w:asciiTheme="majorHAnsi" w:hAnsiTheme="majorHAnsi"/>
-                <w:lang w:val="en-US"/>
-              </w:rPr>
-              <w:t>gradualmente</w:t>
-            </w:r>
-            <w:proofErr w:type="spellEnd"/>
-            <w:r>
-              <w:rPr>
-                <w:rFonts w:asciiTheme="majorHAnsi" w:hAnsiTheme="majorHAnsi"/>
-                <w:lang w:val="en-US"/>
-              </w:rPr>
-              <w:t xml:space="preserve"> </w:t>
-            </w:r>
-            <w:proofErr w:type="spellStart"/>
-            <w:r>
-              <w:rPr>
-                <w:rFonts w:asciiTheme="majorHAnsi" w:hAnsiTheme="majorHAnsi"/>
-                <w:lang w:val="en-US"/>
-              </w:rPr>
-              <w:t>introduzem</w:t>
-            </w:r>
-            <w:proofErr w:type="spellEnd"/>
-            <w:r>
-              <w:rPr>
-                <w:rFonts w:asciiTheme="majorHAnsi" w:hAnsiTheme="majorHAnsi"/>
-                <w:lang w:val="en-US"/>
-              </w:rPr>
-              <w:t xml:space="preserve"> </w:t>
-            </w:r>
-            <w:proofErr w:type="spellStart"/>
-            <w:r>
-              <w:rPr>
-                <w:rFonts w:asciiTheme="majorHAnsi" w:hAnsiTheme="majorHAnsi"/>
-                <w:lang w:val="en-US"/>
-              </w:rPr>
-              <w:t>elementos</w:t>
-            </w:r>
-            <w:proofErr w:type="spellEnd"/>
-            <w:r>
-              <w:rPr>
-                <w:rFonts w:asciiTheme="majorHAnsi" w:hAnsiTheme="majorHAnsi"/>
-                <w:lang w:val="en-US"/>
-              </w:rPr>
-              <w:t xml:space="preserve"> </w:t>
-            </w:r>
-            <w:proofErr w:type="spellStart"/>
-            <w:r>
-              <w:rPr>
-                <w:rFonts w:asciiTheme="majorHAnsi" w:hAnsiTheme="majorHAnsi"/>
-                <w:lang w:val="en-US"/>
-              </w:rPr>
-              <w:t>mais</w:t>
-            </w:r>
-            <w:proofErr w:type="spellEnd"/>
-            <w:r>
-              <w:rPr>
-                <w:rFonts w:asciiTheme="majorHAnsi" w:hAnsiTheme="majorHAnsi"/>
-                <w:lang w:val="en-US"/>
-              </w:rPr>
-              <w:t xml:space="preserve"> </w:t>
-            </w:r>
-            <w:proofErr w:type="spellStart"/>
-            <w:r>
-              <w:rPr>
-                <w:rFonts w:asciiTheme="majorHAnsi" w:hAnsiTheme="majorHAnsi"/>
-                <w:lang w:val="en-US"/>
-              </w:rPr>
-              <w:t>complexos</w:t>
-            </w:r>
-            <w:proofErr w:type="spellEnd"/>
-            <w:r>
-              <w:rPr>
-                <w:rFonts w:asciiTheme="majorHAnsi" w:hAnsiTheme="majorHAnsi"/>
-                <w:lang w:val="en-US"/>
-              </w:rPr>
-              <w:t xml:space="preserve">, </w:t>
-            </w:r>
-            <w:proofErr w:type="spellStart"/>
-            <w:r>
-              <w:rPr>
-                <w:rFonts w:asciiTheme="majorHAnsi" w:hAnsiTheme="majorHAnsi"/>
-                <w:lang w:val="en-US"/>
-              </w:rPr>
-              <w:t>como</w:t>
-            </w:r>
-            <w:proofErr w:type="spellEnd"/>
-            <w:r>
-              <w:rPr>
-                <w:rFonts w:asciiTheme="majorHAnsi" w:hAnsiTheme="majorHAnsi"/>
-                <w:lang w:val="en-US"/>
-              </w:rPr>
-              <w:t xml:space="preserve"> </w:t>
-            </w:r>
-            <w:proofErr w:type="spellStart"/>
-            <w:r>
-              <w:rPr>
-                <w:rFonts w:asciiTheme="majorHAnsi" w:hAnsiTheme="majorHAnsi"/>
-                <w:lang w:val="en-US"/>
-              </w:rPr>
-              <w:t>resgate</w:t>
-            </w:r>
-            <w:proofErr w:type="spellEnd"/>
-            <w:r>
-              <w:rPr>
-                <w:rFonts w:asciiTheme="majorHAnsi" w:hAnsiTheme="majorHAnsi"/>
-                <w:lang w:val="en-US"/>
-              </w:rPr>
-              <w:t xml:space="preserve"> de </w:t>
-            </w:r>
-            <w:proofErr w:type="spellStart"/>
-            <w:r>
-              <w:rPr>
-                <w:rFonts w:asciiTheme="majorHAnsi" w:hAnsiTheme="majorHAnsi"/>
-                <w:lang w:val="en-US"/>
-              </w:rPr>
-              <w:t>animais</w:t>
-            </w:r>
-            <w:proofErr w:type="spellEnd"/>
-            <w:r>
-              <w:rPr>
-                <w:rFonts w:asciiTheme="majorHAnsi" w:hAnsiTheme="majorHAnsi"/>
-                <w:lang w:val="en-US"/>
-              </w:rPr>
-              <w:t xml:space="preserve"> e </w:t>
-            </w:r>
-            <w:proofErr w:type="spellStart"/>
-            <w:r>
-              <w:rPr>
-                <w:rFonts w:asciiTheme="majorHAnsi" w:hAnsiTheme="majorHAnsi"/>
-                <w:lang w:val="en-US"/>
-              </w:rPr>
-              <w:t>pessoas</w:t>
-            </w:r>
-            <w:proofErr w:type="spellEnd"/>
-            <w:r>
-              <w:rPr>
-                <w:rFonts w:asciiTheme="majorHAnsi" w:hAnsiTheme="majorHAnsi"/>
-                <w:lang w:val="en-US"/>
-              </w:rPr>
-              <w:t xml:space="preserve">. </w:t>
-            </w:r>
-            <w:proofErr w:type="spellStart"/>
-            <w:r>
-              <w:rPr>
-                <w:rFonts w:asciiTheme="majorHAnsi" w:hAnsiTheme="majorHAnsi"/>
-                <w:lang w:val="en-US"/>
-              </w:rPr>
-              <w:t>Isso</w:t>
-            </w:r>
-            <w:proofErr w:type="spellEnd"/>
-            <w:r>
-              <w:rPr>
-                <w:rFonts w:asciiTheme="majorHAnsi" w:hAnsiTheme="majorHAnsi"/>
-                <w:lang w:val="en-US"/>
-              </w:rPr>
-              <w:t xml:space="preserve"> </w:t>
-            </w:r>
-            <w:proofErr w:type="spellStart"/>
-            <w:r>
-              <w:rPr>
-                <w:rFonts w:asciiTheme="majorHAnsi" w:hAnsiTheme="majorHAnsi"/>
-                <w:lang w:val="en-US"/>
-              </w:rPr>
-              <w:t>permite</w:t>
-            </w:r>
-            <w:proofErr w:type="spellEnd"/>
-            <w:r>
-              <w:rPr>
-                <w:rFonts w:asciiTheme="majorHAnsi" w:hAnsiTheme="majorHAnsi"/>
-                <w:lang w:val="en-US"/>
-              </w:rPr>
-              <w:t xml:space="preserve"> que </w:t>
-            </w:r>
-            <w:proofErr w:type="spellStart"/>
-            <w:r>
-              <w:rPr>
-                <w:rFonts w:asciiTheme="majorHAnsi" w:hAnsiTheme="majorHAnsi"/>
-                <w:lang w:val="en-US"/>
-              </w:rPr>
-              <w:t>os</w:t>
-            </w:r>
-            <w:proofErr w:type="spellEnd"/>
-            <w:r>
-              <w:rPr>
-                <w:rFonts w:asciiTheme="majorHAnsi" w:hAnsiTheme="majorHAnsi"/>
-                <w:lang w:val="en-US"/>
-              </w:rPr>
-              <w:t xml:space="preserve"> </w:t>
-            </w:r>
-            <w:proofErr w:type="spellStart"/>
-            <w:r>
-              <w:rPr>
-                <w:rFonts w:asciiTheme="majorHAnsi" w:hAnsiTheme="majorHAnsi"/>
-                <w:lang w:val="en-US"/>
-              </w:rPr>
-              <w:t>jogadores</w:t>
-            </w:r>
-            <w:proofErr w:type="spellEnd"/>
-            <w:r>
-              <w:rPr>
-                <w:rFonts w:asciiTheme="majorHAnsi" w:hAnsiTheme="majorHAnsi"/>
-                <w:lang w:val="en-US"/>
-              </w:rPr>
-              <w:t xml:space="preserve"> se </w:t>
-            </w:r>
-            <w:proofErr w:type="spellStart"/>
-            <w:r>
-              <w:rPr>
-                <w:rFonts w:asciiTheme="majorHAnsi" w:hAnsiTheme="majorHAnsi"/>
-                <w:lang w:val="en-US"/>
-              </w:rPr>
-              <w:t>familiarizem</w:t>
-            </w:r>
-            <w:proofErr w:type="spellEnd"/>
-            <w:r>
-              <w:rPr>
-                <w:rFonts w:asciiTheme="majorHAnsi" w:hAnsiTheme="majorHAnsi"/>
-                <w:lang w:val="en-US"/>
-              </w:rPr>
-              <w:t xml:space="preserve"> com a </w:t>
-            </w:r>
-            <w:proofErr w:type="spellStart"/>
-            <w:r>
-              <w:rPr>
-                <w:rFonts w:asciiTheme="majorHAnsi" w:hAnsiTheme="majorHAnsi"/>
-                <w:lang w:val="en-US"/>
-              </w:rPr>
-              <w:t>jogabilidade</w:t>
-            </w:r>
-            <w:proofErr w:type="spellEnd"/>
-            <w:r>
-              <w:rPr>
-                <w:rFonts w:asciiTheme="majorHAnsi" w:hAnsiTheme="majorHAnsi"/>
-                <w:lang w:val="en-US"/>
-              </w:rPr>
-              <w:t xml:space="preserve"> antes de </w:t>
-            </w:r>
-            <w:proofErr w:type="spellStart"/>
-            <w:r>
-              <w:rPr>
-                <w:rFonts w:asciiTheme="majorHAnsi" w:hAnsiTheme="majorHAnsi"/>
-                <w:lang w:val="en-US"/>
-              </w:rPr>
-              <w:t>enfrentar</w:t>
-            </w:r>
-            <w:proofErr w:type="spellEnd"/>
-            <w:r>
-              <w:rPr>
-                <w:rFonts w:asciiTheme="majorHAnsi" w:hAnsiTheme="majorHAnsi"/>
-                <w:lang w:val="en-US"/>
-              </w:rPr>
-              <w:t xml:space="preserve"> </w:t>
-            </w:r>
-            <w:proofErr w:type="spellStart"/>
-            <w:r>
-              <w:rPr>
-                <w:rFonts w:asciiTheme="majorHAnsi" w:hAnsiTheme="majorHAnsi"/>
-                <w:lang w:val="en-US"/>
-              </w:rPr>
-              <w:t>desafios</w:t>
-            </w:r>
-            <w:proofErr w:type="spellEnd"/>
-            <w:r>
-              <w:rPr>
-                <w:rFonts w:asciiTheme="majorHAnsi" w:hAnsiTheme="majorHAnsi"/>
-                <w:lang w:val="en-US"/>
-              </w:rPr>
-              <w:t xml:space="preserve"> </w:t>
-            </w:r>
-            <w:proofErr w:type="spellStart"/>
-            <w:r>
-              <w:rPr>
-                <w:rFonts w:asciiTheme="majorHAnsi" w:hAnsiTheme="majorHAnsi"/>
-                <w:lang w:val="en-US"/>
-              </w:rPr>
-              <w:t>mais</w:t>
-            </w:r>
-            <w:proofErr w:type="spellEnd"/>
-            <w:r>
-              <w:rPr>
-                <w:rFonts w:asciiTheme="majorHAnsi" w:hAnsiTheme="majorHAnsi"/>
-                <w:lang w:val="en-US"/>
-              </w:rPr>
-              <w:t xml:space="preserve"> </w:t>
-            </w:r>
-            <w:proofErr w:type="spellStart"/>
-            <w:r>
-              <w:rPr>
-                <w:rFonts w:asciiTheme="majorHAnsi" w:hAnsiTheme="majorHAnsi"/>
-                <w:lang w:val="en-US"/>
-              </w:rPr>
-              <w:t>difíceis</w:t>
-            </w:r>
-            <w:proofErr w:type="spellEnd"/>
-            <w:r>
-              <w:rPr>
-                <w:rFonts w:asciiTheme="majorHAnsi" w:hAnsiTheme="majorHAnsi"/>
-                <w:lang w:val="en-US"/>
-              </w:rPr>
-              <w:t>.</w:t>
+              </w:rPr>
+              <w:t xml:space="preserve"> Os níveis começam com desafios mais simples, como combater incêndios, e gradualmente introduzem elementos mais complexos, como resgate de animais e pessoas. Isso permite que os jogadores se familiarizem com a jogabilidade antes de enfrentar desafios mais difíceis.</w:t>
             </w:r>
           </w:p>
           <w:p>
@@ -5968,7 +5199,6 @@
               <w:jc w:val="both"/>
               <w:rPr>
                 <w:rFonts w:asciiTheme="majorHAnsi" w:hAnsiTheme="majorHAnsi"/>
-                <w:lang w:val="en-US"/>
               </w:rPr>
             </w:pPr>
           </w:p>
@@ -5978,375 +5208,21 @@
               <w:jc w:val="both"/>
               <w:rPr>
                 <w:rFonts w:asciiTheme="majorHAnsi" w:hAnsiTheme="majorHAnsi"/>
-                <w:lang w:val="en-US"/>
               </w:rPr>
             </w:pPr>
-            <w:proofErr w:type="spellStart"/>
             <w:r>
               <w:rPr>
                 <w:rFonts w:asciiTheme="majorHAnsi" w:hAnsiTheme="majorHAnsi"/>
                 <w:b/>
                 <w:bCs/>
-                <w:lang w:val="en-US"/>
-              </w:rPr>
-              <w:t>Aumento</w:t>
-            </w:r>
-            <w:proofErr w:type="spellEnd"/>
+              </w:rPr>
+              <w:t>Aumento da Complexidade:</w:t>
+            </w:r>
             <w:r>
               <w:rPr>
                 <w:rFonts w:asciiTheme="majorHAnsi" w:hAnsiTheme="majorHAnsi"/>
-                <w:b/>
-                <w:bCs/>
-                <w:lang w:val="en-US"/>
-              </w:rPr>
-              <w:t xml:space="preserve"> da </w:t>
-            </w:r>
-            <w:proofErr w:type="spellStart"/>
-            <w:r>
-              <w:rPr>
-                <w:rFonts w:asciiTheme="majorHAnsi" w:hAnsiTheme="majorHAnsi"/>
-                <w:b/>
-                <w:bCs/>
-                <w:lang w:val="en-US"/>
-              </w:rPr>
-              <w:t>Complexidade</w:t>
-            </w:r>
-            <w:proofErr w:type="spellEnd"/>
-            <w:r>
-              <w:rPr>
-                <w:rFonts w:asciiTheme="majorHAnsi" w:hAnsiTheme="majorHAnsi"/>
-                <w:b/>
-                <w:bCs/>
-                <w:lang w:val="en-US"/>
-              </w:rPr>
-              <w:t>:</w:t>
-            </w:r>
-            <w:r>
-              <w:rPr>
-                <w:rFonts w:asciiTheme="majorHAnsi" w:hAnsiTheme="majorHAnsi"/>
-                <w:lang w:val="en-US"/>
-              </w:rPr>
-              <w:t xml:space="preserve"> Conforme </w:t>
-            </w:r>
-            <w:proofErr w:type="spellStart"/>
-            <w:r>
-              <w:rPr>
-                <w:rFonts w:asciiTheme="majorHAnsi" w:hAnsiTheme="majorHAnsi"/>
-                <w:lang w:val="en-US"/>
-              </w:rPr>
-              <w:t>avançam</w:t>
-            </w:r>
-            <w:proofErr w:type="spellEnd"/>
-            <w:r>
-              <w:rPr>
-                <w:rFonts w:asciiTheme="majorHAnsi" w:hAnsiTheme="majorHAnsi"/>
-                <w:lang w:val="en-US"/>
-              </w:rPr>
-              <w:t xml:space="preserve">, </w:t>
-            </w:r>
-            <w:proofErr w:type="spellStart"/>
-            <w:r>
-              <w:rPr>
-                <w:rFonts w:asciiTheme="majorHAnsi" w:hAnsiTheme="majorHAnsi"/>
-                <w:lang w:val="en-US"/>
-              </w:rPr>
-              <w:t>os</w:t>
-            </w:r>
-            <w:proofErr w:type="spellEnd"/>
-            <w:r>
-              <w:rPr>
-                <w:rFonts w:asciiTheme="majorHAnsi" w:hAnsiTheme="majorHAnsi"/>
-                <w:lang w:val="en-US"/>
-              </w:rPr>
-              <w:t xml:space="preserve"> </w:t>
-            </w:r>
-            <w:proofErr w:type="spellStart"/>
-            <w:r>
-              <w:rPr>
-                <w:rFonts w:asciiTheme="majorHAnsi" w:hAnsiTheme="majorHAnsi"/>
-                <w:lang w:val="en-US"/>
-              </w:rPr>
-              <w:t>níveis</w:t>
-            </w:r>
-            <w:proofErr w:type="spellEnd"/>
-            <w:r>
-              <w:rPr>
-                <w:rFonts w:asciiTheme="majorHAnsi" w:hAnsiTheme="majorHAnsi"/>
-                <w:lang w:val="en-US"/>
-              </w:rPr>
-              <w:t xml:space="preserve"> se </w:t>
-            </w:r>
-            <w:proofErr w:type="spellStart"/>
-            <w:r>
-              <w:rPr>
-                <w:rFonts w:asciiTheme="majorHAnsi" w:hAnsiTheme="majorHAnsi"/>
-                <w:lang w:val="en-US"/>
-              </w:rPr>
-              <w:t>tornam</w:t>
-            </w:r>
-            <w:proofErr w:type="spellEnd"/>
-            <w:r>
-              <w:rPr>
-                <w:rFonts w:asciiTheme="majorHAnsi" w:hAnsiTheme="majorHAnsi"/>
-                <w:lang w:val="en-US"/>
-              </w:rPr>
-              <w:t xml:space="preserve"> </w:t>
-            </w:r>
-            <w:proofErr w:type="spellStart"/>
-            <w:r>
-              <w:rPr>
-                <w:rFonts w:asciiTheme="majorHAnsi" w:hAnsiTheme="majorHAnsi"/>
-                <w:lang w:val="en-US"/>
-              </w:rPr>
-              <w:t>mais</w:t>
-            </w:r>
-            <w:proofErr w:type="spellEnd"/>
-            <w:r>
-              <w:rPr>
-                <w:rFonts w:asciiTheme="majorHAnsi" w:hAnsiTheme="majorHAnsi"/>
-                <w:lang w:val="en-US"/>
-              </w:rPr>
-              <w:t xml:space="preserve"> </w:t>
-            </w:r>
-            <w:proofErr w:type="spellStart"/>
-            <w:r>
-              <w:rPr>
-                <w:rFonts w:asciiTheme="majorHAnsi" w:hAnsiTheme="majorHAnsi"/>
-                <w:lang w:val="en-US"/>
-              </w:rPr>
-              <w:t>desafiadores</w:t>
-            </w:r>
-            <w:proofErr w:type="spellEnd"/>
-            <w:r>
-              <w:rPr>
-                <w:rFonts w:asciiTheme="majorHAnsi" w:hAnsiTheme="majorHAnsi"/>
-                <w:lang w:val="en-US"/>
-              </w:rPr>
-              <w:t xml:space="preserve">, </w:t>
-            </w:r>
-            <w:proofErr w:type="spellStart"/>
-            <w:r>
-              <w:rPr>
-                <w:rFonts w:asciiTheme="majorHAnsi" w:hAnsiTheme="majorHAnsi"/>
-                <w:lang w:val="en-US"/>
-              </w:rPr>
-              <w:t>exigindo</w:t>
-            </w:r>
-            <w:proofErr w:type="spellEnd"/>
-            <w:r>
-              <w:rPr>
-                <w:rFonts w:asciiTheme="majorHAnsi" w:hAnsiTheme="majorHAnsi"/>
-                <w:lang w:val="en-US"/>
-              </w:rPr>
-              <w:t xml:space="preserve"> </w:t>
-            </w:r>
-            <w:proofErr w:type="spellStart"/>
-            <w:r>
-              <w:rPr>
-                <w:rFonts w:asciiTheme="majorHAnsi" w:hAnsiTheme="majorHAnsi"/>
-                <w:lang w:val="en-US"/>
-              </w:rPr>
-              <w:t>maior</w:t>
-            </w:r>
-            <w:proofErr w:type="spellEnd"/>
-            <w:r>
-              <w:rPr>
-                <w:rFonts w:asciiTheme="majorHAnsi" w:hAnsiTheme="majorHAnsi"/>
-                <w:lang w:val="en-US"/>
-              </w:rPr>
-              <w:t xml:space="preserve"> </w:t>
-            </w:r>
-            <w:proofErr w:type="spellStart"/>
-            <w:r>
-              <w:rPr>
-                <w:rFonts w:asciiTheme="majorHAnsi" w:hAnsiTheme="majorHAnsi"/>
-                <w:lang w:val="en-US"/>
-              </w:rPr>
-              <w:t>coordenação</w:t>
-            </w:r>
-            <w:proofErr w:type="spellEnd"/>
-            <w:r>
-              <w:rPr>
-                <w:rFonts w:asciiTheme="majorHAnsi" w:hAnsiTheme="majorHAnsi"/>
-                <w:lang w:val="en-US"/>
-              </w:rPr>
-              <w:t xml:space="preserve"> entre </w:t>
-            </w:r>
-            <w:proofErr w:type="spellStart"/>
-            <w:r>
-              <w:rPr>
-                <w:rFonts w:asciiTheme="majorHAnsi" w:hAnsiTheme="majorHAnsi"/>
-                <w:lang w:val="en-US"/>
-              </w:rPr>
-              <w:t>os</w:t>
-            </w:r>
-            <w:proofErr w:type="spellEnd"/>
-            <w:r>
-              <w:rPr>
-                <w:rFonts w:asciiTheme="majorHAnsi" w:hAnsiTheme="majorHAnsi"/>
-                <w:lang w:val="en-US"/>
-              </w:rPr>
-              <w:t xml:space="preserve"> </w:t>
-            </w:r>
-            <w:proofErr w:type="spellStart"/>
-            <w:r>
-              <w:rPr>
-                <w:rFonts w:asciiTheme="majorHAnsi" w:hAnsiTheme="majorHAnsi"/>
-                <w:lang w:val="en-US"/>
-              </w:rPr>
-              <w:t>jogadores</w:t>
-            </w:r>
-            <w:proofErr w:type="spellEnd"/>
-            <w:r>
-              <w:rPr>
-                <w:rFonts w:asciiTheme="majorHAnsi" w:hAnsiTheme="majorHAnsi"/>
-                <w:lang w:val="en-US"/>
-              </w:rPr>
-              <w:t xml:space="preserve"> e a </w:t>
-            </w:r>
-            <w:proofErr w:type="spellStart"/>
-            <w:r>
-              <w:rPr>
-                <w:rFonts w:asciiTheme="majorHAnsi" w:hAnsiTheme="majorHAnsi"/>
-                <w:lang w:val="en-US"/>
-              </w:rPr>
-              <w:t>capacidade</w:t>
-            </w:r>
-            <w:proofErr w:type="spellEnd"/>
-            <w:r>
-              <w:rPr>
-                <w:rFonts w:asciiTheme="majorHAnsi" w:hAnsiTheme="majorHAnsi"/>
-                <w:lang w:val="en-US"/>
-              </w:rPr>
-              <w:t xml:space="preserve"> de lidar com </w:t>
-            </w:r>
-            <w:proofErr w:type="spellStart"/>
-            <w:r>
-              <w:rPr>
-                <w:rFonts w:asciiTheme="majorHAnsi" w:hAnsiTheme="majorHAnsi"/>
-                <w:lang w:val="en-US"/>
-              </w:rPr>
-              <w:t>múltiplos</w:t>
-            </w:r>
-            <w:proofErr w:type="spellEnd"/>
-            <w:r>
-              <w:rPr>
-                <w:rFonts w:asciiTheme="majorHAnsi" w:hAnsiTheme="majorHAnsi"/>
-                <w:lang w:val="en-US"/>
-              </w:rPr>
-              <w:t xml:space="preserve"> </w:t>
-            </w:r>
-            <w:proofErr w:type="spellStart"/>
-            <w:r>
-              <w:rPr>
-                <w:rFonts w:asciiTheme="majorHAnsi" w:hAnsiTheme="majorHAnsi"/>
-                <w:lang w:val="en-US"/>
-              </w:rPr>
-              <w:t>desafios</w:t>
-            </w:r>
-            <w:proofErr w:type="spellEnd"/>
-            <w:r>
-              <w:rPr>
-                <w:rFonts w:asciiTheme="majorHAnsi" w:hAnsiTheme="majorHAnsi"/>
-                <w:lang w:val="en-US"/>
-              </w:rPr>
-              <w:t xml:space="preserve"> </w:t>
-            </w:r>
-            <w:proofErr w:type="spellStart"/>
-            <w:r>
-              <w:rPr>
-                <w:rFonts w:asciiTheme="majorHAnsi" w:hAnsiTheme="majorHAnsi"/>
-                <w:lang w:val="en-US"/>
-              </w:rPr>
-              <w:t>simultaneamente</w:t>
-            </w:r>
-            <w:proofErr w:type="spellEnd"/>
-            <w:r>
-              <w:rPr>
-                <w:rFonts w:asciiTheme="majorHAnsi" w:hAnsiTheme="majorHAnsi"/>
-                <w:lang w:val="en-US"/>
-              </w:rPr>
-              <w:t xml:space="preserve">, </w:t>
-            </w:r>
-            <w:proofErr w:type="spellStart"/>
-            <w:r>
-              <w:rPr>
-                <w:rFonts w:asciiTheme="majorHAnsi" w:hAnsiTheme="majorHAnsi"/>
-                <w:lang w:val="en-US"/>
-              </w:rPr>
-              <w:t>como</w:t>
-            </w:r>
-            <w:proofErr w:type="spellEnd"/>
-            <w:r>
-              <w:rPr>
-                <w:rFonts w:asciiTheme="majorHAnsi" w:hAnsiTheme="majorHAnsi"/>
-                <w:lang w:val="en-US"/>
-              </w:rPr>
-              <w:t xml:space="preserve"> combater </w:t>
-            </w:r>
-            <w:proofErr w:type="spellStart"/>
-            <w:r>
-              <w:rPr>
-                <w:rFonts w:asciiTheme="majorHAnsi" w:hAnsiTheme="majorHAnsi"/>
-                <w:lang w:val="en-US"/>
-              </w:rPr>
-              <w:t>incêndios</w:t>
-            </w:r>
-            <w:proofErr w:type="spellEnd"/>
-            <w:r>
-              <w:rPr>
-                <w:rFonts w:asciiTheme="majorHAnsi" w:hAnsiTheme="majorHAnsi"/>
-                <w:lang w:val="en-US"/>
-              </w:rPr>
-              <w:t xml:space="preserve"> </w:t>
-            </w:r>
-            <w:proofErr w:type="spellStart"/>
-            <w:r>
-              <w:rPr>
-                <w:rFonts w:asciiTheme="majorHAnsi" w:hAnsiTheme="majorHAnsi"/>
-                <w:lang w:val="en-US"/>
-              </w:rPr>
-              <w:t>enquanto</w:t>
-            </w:r>
-            <w:proofErr w:type="spellEnd"/>
-            <w:r>
-              <w:rPr>
-                <w:rFonts w:asciiTheme="majorHAnsi" w:hAnsiTheme="majorHAnsi"/>
-                <w:lang w:val="en-US"/>
-              </w:rPr>
-              <w:t xml:space="preserve"> </w:t>
-            </w:r>
-            <w:proofErr w:type="spellStart"/>
-            <w:r>
-              <w:rPr>
-                <w:rFonts w:asciiTheme="majorHAnsi" w:hAnsiTheme="majorHAnsi"/>
-                <w:lang w:val="en-US"/>
-              </w:rPr>
-              <w:t>resgatam</w:t>
-            </w:r>
-            <w:proofErr w:type="spellEnd"/>
-            <w:r>
-              <w:rPr>
-                <w:rFonts w:asciiTheme="majorHAnsi" w:hAnsiTheme="majorHAnsi"/>
-                <w:lang w:val="en-US"/>
-              </w:rPr>
-              <w:t xml:space="preserve"> </w:t>
-            </w:r>
-            <w:proofErr w:type="spellStart"/>
-            <w:r>
-              <w:rPr>
-                <w:rFonts w:asciiTheme="majorHAnsi" w:hAnsiTheme="majorHAnsi"/>
-                <w:lang w:val="en-US"/>
-              </w:rPr>
-              <w:t>animais</w:t>
-            </w:r>
-            <w:proofErr w:type="spellEnd"/>
-            <w:r>
-              <w:rPr>
-                <w:rFonts w:asciiTheme="majorHAnsi" w:hAnsiTheme="majorHAnsi"/>
-                <w:lang w:val="en-US"/>
-              </w:rPr>
-              <w:t>.</w:t>
+              </w:rPr>
+              <w:t xml:space="preserve"> Conforme avançam, os níveis se tornam mais desafiadores, exigindo maior coordenação entre os jogadores e a capacidade de lidar com múltiplos desafios simultaneamente, como combater incêndios enquanto resgatam animais.</w:t>
             </w:r>
           </w:p>
         </w:tc>
@@ -7067,7 +5943,6 @@
               <w:rPr>
                 <w:rFonts w:asciiTheme="majorHAnsi" w:hAnsiTheme="majorHAnsi" w:cstheme="minorHAnsi"/>
                 <w:b/>
-                <w:lang w:val="fr-FR"/>
               </w:rPr>
             </w:pPr>
             <w:r>
@@ -7257,32 +6132,20 @@
         </w:tc>
       </w:tr>
     </w:tbl>
-    <w:p>
-      <w:pPr>
+    <w:p/>
+    <w:p/>
+    <w:p>
+      <w:pPr>
+        <w:pStyle w:val="Ttulo2"/>
         <w:rPr>
           <w:lang w:val="en-US"/>
         </w:rPr>
       </w:pPr>
-    </w:p>
-    <w:p>
-      <w:pPr>
+      <w:bookmarkStart w:id="18" w:name="_Toc297479389"/>
+      <w:r>
         <w:rPr>
           <w:lang w:val="en-US"/>
         </w:rPr>
-      </w:pPr>
-    </w:p>
-    <w:p>
-      <w:pPr>
-        <w:pStyle w:val="Ttulo2"/>
-        <w:rPr>
-          <w:lang w:val="en-US"/>
-        </w:rPr>
-      </w:pPr>
-      <w:bookmarkStart w:id="18" w:name="_Toc297479389"/>
-      <w:r>
-        <w:rPr>
-          <w:lang w:val="en-US"/>
-        </w:rPr>
         <w:t>Level Design</w:t>
       </w:r>
       <w:bookmarkEnd w:id="18"/>
@@ -7290,9 +6153,6 @@
     <w:p>
       <w:pPr>
         <w:pStyle w:val="Style1n"/>
-        <w:rPr>
-          <w:lang w:val="en-US"/>
-        </w:rPr>
       </w:pPr>
       <w:r>
         <w:t xml:space="preserve">Discuta os níveis. </w:t>
@@ -7306,28 +6166,14 @@
       <w:r>
         <w:t xml:space="preserve">. Inclua aparência geral, perigos que o nível apresenta, dificuldade, </w:t>
       </w:r>
-      <w:proofErr w:type="gramStart"/>
-      <w:r>
-        <w:t>objetivos</w:t>
-      </w:r>
-      <w:r>
-        <w:t>,</w:t>
-      </w:r>
-      <w:r>
-        <w:t xml:space="preserve"> etc.</w:t>
-      </w:r>
-      <w:proofErr w:type="gramEnd"/>
+      <w:r>
+        <w:t>objetivos etc.</w:t>
+      </w:r>
       <w:r>
         <w:t xml:space="preserve"> </w:t>
       </w:r>
     </w:p>
-    <w:p>
-      <w:pPr>
-        <w:rPr>
-          <w:lang w:val="en-US"/>
-        </w:rPr>
-      </w:pPr>
-    </w:p>
+    <w:p/>
     <w:tbl>
       <w:tblPr>
         <w:tblStyle w:val="Tabelacomgrade"/>
@@ -7572,7 +6418,6 @@
             <w:pPr>
               <w:rPr>
                 <w:rFonts w:asciiTheme="majorHAnsi" w:hAnsiTheme="majorHAnsi" w:cstheme="minorHAnsi"/>
-                <w:lang w:val="en-US"/>
               </w:rPr>
             </w:pPr>
           </w:p>
@@ -7618,6 +6463,7 @@
             <w:r>
               <w:rPr>
                 <w:rFonts w:asciiTheme="majorHAnsi" w:hAnsiTheme="majorHAnsi" w:cstheme="minorHAnsi"/>
+                <w:noProof/>
                 <w:lang w:val="en-US"/>
               </w:rPr>
               <w:drawing>
@@ -7823,9 +6669,8 @@
                 <w:bCs/>
                 <w:lang w:val="en-US"/>
               </w:rPr>
-              <w:t>Indigenas</w:t>
-            </w:r>
-            <w:proofErr w:type="spellEnd"/>
+              <w:t>Ind</w:t>
+            </w:r>
             <w:r>
               <w:rPr>
                 <w:rFonts w:asciiTheme="majorHAnsi" w:hAnsiTheme="majorHAnsi" w:cstheme="minorHAnsi"/>
@@ -7833,23 +6678,43 @@
                 <w:bCs/>
                 <w:lang w:val="en-US"/>
               </w:rPr>
-              <w:t>)</w:t>
-            </w:r>
-          </w:p>
-          <w:p>
-            <w:pPr>
+              <w:t>í</w:t>
+            </w:r>
+            <w:r>
               <w:rPr>
                 <w:rFonts w:asciiTheme="majorHAnsi" w:hAnsiTheme="majorHAnsi" w:cstheme="minorHAnsi"/>
                 <w:b/>
                 <w:bCs/>
                 <w:lang w:val="en-US"/>
               </w:rPr>
-            </w:pPr>
+              <w:t>genas</w:t>
+            </w:r>
+            <w:proofErr w:type="spellEnd"/>
             <w:r>
               <w:rPr>
                 <w:rFonts w:asciiTheme="majorHAnsi" w:hAnsiTheme="majorHAnsi" w:cstheme="minorHAnsi"/>
                 <w:b/>
                 <w:bCs/>
+                <w:lang w:val="en-US"/>
+              </w:rPr>
+              <w:t>)</w:t>
+            </w:r>
+          </w:p>
+          <w:p>
+            <w:pPr>
+              <w:rPr>
+                <w:rFonts w:asciiTheme="majorHAnsi" w:hAnsiTheme="majorHAnsi" w:cstheme="minorHAnsi"/>
+                <w:b/>
+                <w:bCs/>
+                <w:lang w:val="en-US"/>
+              </w:rPr>
+            </w:pPr>
+            <w:r>
+              <w:rPr>
+                <w:rFonts w:asciiTheme="majorHAnsi" w:hAnsiTheme="majorHAnsi" w:cstheme="minorHAnsi"/>
+                <w:b/>
+                <w:bCs/>
+                <w:noProof/>
                 <w:lang w:val="en-US"/>
               </w:rPr>
               <w:drawing>
@@ -8012,19 +6877,10 @@
         </w:tc>
       </w:tr>
     </w:tbl>
-    <w:p>
-      <w:pPr>
-        <w:rPr>
-          <w:lang w:val="en-US"/>
-        </w:rPr>
-      </w:pPr>
-    </w:p>
+    <w:p/>
     <w:p>
       <w:pPr>
         <w:pageBreakBefore/>
-        <w:rPr>
-          <w:lang w:val="en-US"/>
-        </w:rPr>
       </w:pPr>
     </w:p>
     <w:p>
@@ -8059,8 +6915,8 @@
         <w:tblLook w:val="04A0" w:firstRow="1" w:lastRow="0" w:firstColumn="1" w:lastColumn="0" w:noHBand="0" w:noVBand="1"/>
       </w:tblPr>
       <w:tblGrid>
-        <w:gridCol w:w="4672"/>
-        <w:gridCol w:w="4678"/>
+        <w:gridCol w:w="4730"/>
+        <w:gridCol w:w="4620"/>
       </w:tblGrid>
       <w:tr>
         <w:trPr>
@@ -8121,10 +6977,51 @@
           </w:tcPr>
           <w:p>
             <w:pPr>
+              <w:jc w:val="center"/>
               <w:rPr>
                 <w:rFonts w:asciiTheme="majorHAnsi" w:hAnsiTheme="majorHAnsi"/>
               </w:rPr>
             </w:pPr>
+            <w:r>
+              <w:rPr>
+                <w:rFonts w:asciiTheme="majorHAnsi" w:hAnsiTheme="majorHAnsi"/>
+              </w:rPr>
+              <w:drawing>
+                <wp:inline distT="0" distB="0" distL="0" distR="0" wp14:anchorId="1E50C30E" wp14:editId="1B57BA6B">
+                  <wp:extent cx="2210108" cy="762106"/>
+                  <wp:effectExtent l="0" t="0" r="0" b="0"/>
+                  <wp:docPr id="372402479" name="Imagem 1"/>
+                  <wp:cNvGraphicFramePr>
+                    <a:graphicFrameLocks xmlns:a="http://schemas.openxmlformats.org/drawingml/2006/main" noChangeAspect="1"/>
+                  </wp:cNvGraphicFramePr>
+                  <a:graphic xmlns:a="http://schemas.openxmlformats.org/drawingml/2006/main">
+                    <a:graphicData uri="http://schemas.openxmlformats.org/drawingml/2006/picture">
+                      <pic:pic xmlns:pic="http://schemas.openxmlformats.org/drawingml/2006/picture">
+                        <pic:nvPicPr>
+                          <pic:cNvPr id="372402479" name=""/>
+                          <pic:cNvPicPr/>
+                        </pic:nvPicPr>
+                        <pic:blipFill>
+                          <a:blip r:embed="rId23"/>
+                          <a:stretch>
+                            <a:fillRect/>
+                          </a:stretch>
+                        </pic:blipFill>
+                        <pic:spPr>
+                          <a:xfrm>
+                            <a:off x="0" y="0"/>
+                            <a:ext cx="2210108" cy="762106"/>
+                          </a:xfrm>
+                          <a:prstGeom prst="rect">
+                            <a:avLst/>
+                          </a:prstGeom>
+                        </pic:spPr>
+                      </pic:pic>
+                    </a:graphicData>
+                  </a:graphic>
+                </wp:inline>
+              </w:drawing>
+            </w:r>
           </w:p>
           <w:p>
             <w:pPr>
@@ -8142,85 +7039,406 @@
             <w:pPr>
               <w:rPr>
                 <w:rFonts w:asciiTheme="majorHAnsi" w:hAnsiTheme="majorHAnsi"/>
-                <w:lang w:val="en-US"/>
               </w:rPr>
             </w:pPr>
             <w:r>
               <w:rPr>
                 <w:rFonts w:asciiTheme="majorHAnsi" w:hAnsiTheme="majorHAnsi"/>
               </w:rPr>
-              <w:t>Descreva qual funcionalidade o botão pressionado tem dentro do jogo.</w:t>
+              <w:t>Inicializa o jogo, com as pontuações zeradas.</w:t>
+            </w:r>
+          </w:p>
+        </w:tc>
+      </w:tr>
+      <w:tr>
+        <w:trPr>
+          <w:trHeight w:val="620"/>
+        </w:trPr>
+        <w:tc>
+          <w:tcPr>
+            <w:tcW w:w="4788" w:type="dxa"/>
+          </w:tcPr>
+          <w:p>
+            <w:pPr>
+              <w:jc w:val="center"/>
+              <w:rPr>
+                <w:rFonts w:asciiTheme="majorHAnsi" w:hAnsiTheme="majorHAnsi"/>
+              </w:rPr>
+            </w:pPr>
+            <w:r>
+              <w:rPr>
+                <w:rFonts w:asciiTheme="majorHAnsi" w:hAnsiTheme="majorHAnsi"/>
+              </w:rPr>
+              <w:drawing>
+                <wp:inline distT="0" distB="0" distL="0" distR="0" wp14:anchorId="0ABE1FAC" wp14:editId="3AD1B2B2">
+                  <wp:extent cx="2105319" cy="714475"/>
+                  <wp:effectExtent l="0" t="0" r="0" b="9525"/>
+                  <wp:docPr id="686675686" name="Imagem 1"/>
+                  <wp:cNvGraphicFramePr>
+                    <a:graphicFrameLocks xmlns:a="http://schemas.openxmlformats.org/drawingml/2006/main" noChangeAspect="1"/>
+                  </wp:cNvGraphicFramePr>
+                  <a:graphic xmlns:a="http://schemas.openxmlformats.org/drawingml/2006/main">
+                    <a:graphicData uri="http://schemas.openxmlformats.org/drawingml/2006/picture">
+                      <pic:pic xmlns:pic="http://schemas.openxmlformats.org/drawingml/2006/picture">
+                        <pic:nvPicPr>
+                          <pic:cNvPr id="686675686" name=""/>
+                          <pic:cNvPicPr/>
+                        </pic:nvPicPr>
+                        <pic:blipFill>
+                          <a:blip r:embed="rId24"/>
+                          <a:stretch>
+                            <a:fillRect/>
+                          </a:stretch>
+                        </pic:blipFill>
+                        <pic:spPr>
+                          <a:xfrm>
+                            <a:off x="0" y="0"/>
+                            <a:ext cx="2105319" cy="714475"/>
+                          </a:xfrm>
+                          <a:prstGeom prst="rect">
+                            <a:avLst/>
+                          </a:prstGeom>
+                        </pic:spPr>
+                      </pic:pic>
+                    </a:graphicData>
+                  </a:graphic>
+                </wp:inline>
+              </w:drawing>
+            </w:r>
+          </w:p>
+          <w:p>
+            <w:pPr>
+              <w:jc w:val="center"/>
+              <w:rPr>
+                <w:rFonts w:asciiTheme="majorHAnsi" w:hAnsiTheme="majorHAnsi"/>
+              </w:rPr>
+            </w:pPr>
+          </w:p>
+        </w:tc>
+        <w:tc>
+          <w:tcPr>
+            <w:tcW w:w="4788" w:type="dxa"/>
+          </w:tcPr>
+          <w:p>
+            <w:pPr>
+              <w:rPr>
+                <w:rFonts w:asciiTheme="majorHAnsi" w:hAnsiTheme="majorHAnsi"/>
+              </w:rPr>
+            </w:pPr>
+            <w:r>
+              <w:rPr>
+                <w:rFonts w:asciiTheme="majorHAnsi" w:hAnsiTheme="majorHAnsi"/>
+              </w:rPr>
+              <w:t>Direciona para a tela de instruções, que apresenta, de forma visual, como jogar e as teclas que devem ser usadas para controlar cada personagem.</w:t>
+            </w:r>
+          </w:p>
+        </w:tc>
+      </w:tr>
+      <w:tr>
+        <w:trPr>
+          <w:trHeight w:val="620"/>
+        </w:trPr>
+        <w:tc>
+          <w:tcPr>
+            <w:tcW w:w="4788" w:type="dxa"/>
+          </w:tcPr>
+          <w:p>
+            <w:pPr>
+              <w:jc w:val="center"/>
+              <w:rPr>
+                <w:rFonts w:asciiTheme="majorHAnsi" w:hAnsiTheme="majorHAnsi"/>
+              </w:rPr>
+            </w:pPr>
+            <w:r>
+              <w:rPr>
+                <w:rFonts w:asciiTheme="majorHAnsi" w:hAnsiTheme="majorHAnsi"/>
+              </w:rPr>
+              <w:drawing>
+                <wp:inline distT="0" distB="0" distL="0" distR="0" wp14:anchorId="2E0CA327" wp14:editId="35DBD3E1">
+                  <wp:extent cx="2057687" cy="666843"/>
+                  <wp:effectExtent l="0" t="0" r="0" b="0"/>
+                  <wp:docPr id="769551903" name="Imagem 1"/>
+                  <wp:cNvGraphicFramePr>
+                    <a:graphicFrameLocks xmlns:a="http://schemas.openxmlformats.org/drawingml/2006/main" noChangeAspect="1"/>
+                  </wp:cNvGraphicFramePr>
+                  <a:graphic xmlns:a="http://schemas.openxmlformats.org/drawingml/2006/main">
+                    <a:graphicData uri="http://schemas.openxmlformats.org/drawingml/2006/picture">
+                      <pic:pic xmlns:pic="http://schemas.openxmlformats.org/drawingml/2006/picture">
+                        <pic:nvPicPr>
+                          <pic:cNvPr id="769551903" name=""/>
+                          <pic:cNvPicPr/>
+                        </pic:nvPicPr>
+                        <pic:blipFill>
+                          <a:blip r:embed="rId25"/>
+                          <a:stretch>
+                            <a:fillRect/>
+                          </a:stretch>
+                        </pic:blipFill>
+                        <pic:spPr>
+                          <a:xfrm>
+                            <a:off x="0" y="0"/>
+                            <a:ext cx="2057687" cy="666843"/>
+                          </a:xfrm>
+                          <a:prstGeom prst="rect">
+                            <a:avLst/>
+                          </a:prstGeom>
+                        </pic:spPr>
+                      </pic:pic>
+                    </a:graphicData>
+                  </a:graphic>
+                </wp:inline>
+              </w:drawing>
+            </w:r>
+          </w:p>
+          <w:p>
+            <w:pPr>
+              <w:jc w:val="center"/>
+              <w:rPr>
+                <w:rFonts w:asciiTheme="majorHAnsi" w:hAnsiTheme="majorHAnsi"/>
+              </w:rPr>
+            </w:pPr>
+          </w:p>
+        </w:tc>
+        <w:tc>
+          <w:tcPr>
+            <w:tcW w:w="4788" w:type="dxa"/>
+          </w:tcPr>
+          <w:p>
+            <w:pPr>
+              <w:rPr>
+                <w:rFonts w:asciiTheme="majorHAnsi" w:hAnsiTheme="majorHAnsi"/>
+              </w:rPr>
+            </w:pPr>
+            <w:r>
+              <w:rPr>
+                <w:rFonts w:asciiTheme="majorHAnsi" w:hAnsiTheme="majorHAnsi"/>
+              </w:rPr>
+              <w:t>Direciona para a tela de Ranking geral, contendo as 5 primeiras posições da pontuação geral e de cada personagem individual.</w:t>
+            </w:r>
+          </w:p>
+        </w:tc>
+      </w:tr>
+      <w:tr>
+        <w:trPr>
+          <w:trHeight w:val="620"/>
+        </w:trPr>
+        <w:tc>
+          <w:tcPr>
+            <w:tcW w:w="4788" w:type="dxa"/>
+          </w:tcPr>
+          <w:p>
+            <w:pPr>
+              <w:jc w:val="center"/>
+              <w:rPr>
+                <w:rFonts w:asciiTheme="majorHAnsi" w:hAnsiTheme="majorHAnsi"/>
+              </w:rPr>
+            </w:pPr>
+            <w:r>
+              <w:rPr>
+                <w:rFonts w:asciiTheme="majorHAnsi" w:hAnsiTheme="majorHAnsi"/>
+              </w:rPr>
+              <w:drawing>
+                <wp:inline distT="0" distB="0" distL="0" distR="0" wp14:anchorId="429C105A" wp14:editId="782C33DE">
+                  <wp:extent cx="2124371" cy="685896"/>
+                  <wp:effectExtent l="0" t="0" r="0" b="0"/>
+                  <wp:docPr id="1200921261" name="Imagem 1"/>
+                  <wp:cNvGraphicFramePr>
+                    <a:graphicFrameLocks xmlns:a="http://schemas.openxmlformats.org/drawingml/2006/main" noChangeAspect="1"/>
+                  </wp:cNvGraphicFramePr>
+                  <a:graphic xmlns:a="http://schemas.openxmlformats.org/drawingml/2006/main">
+                    <a:graphicData uri="http://schemas.openxmlformats.org/drawingml/2006/picture">
+                      <pic:pic xmlns:pic="http://schemas.openxmlformats.org/drawingml/2006/picture">
+                        <pic:nvPicPr>
+                          <pic:cNvPr id="1200921261" name=""/>
+                          <pic:cNvPicPr/>
+                        </pic:nvPicPr>
+                        <pic:blipFill>
+                          <a:blip r:embed="rId26"/>
+                          <a:stretch>
+                            <a:fillRect/>
+                          </a:stretch>
+                        </pic:blipFill>
+                        <pic:spPr>
+                          <a:xfrm>
+                            <a:off x="0" y="0"/>
+                            <a:ext cx="2124371" cy="685896"/>
+                          </a:xfrm>
+                          <a:prstGeom prst="rect">
+                            <a:avLst/>
+                          </a:prstGeom>
+                        </pic:spPr>
+                      </pic:pic>
+                    </a:graphicData>
+                  </a:graphic>
+                </wp:inline>
+              </w:drawing>
+            </w:r>
+          </w:p>
+          <w:p>
+            <w:pPr>
+              <w:jc w:val="center"/>
+              <w:rPr>
+                <w:rFonts w:asciiTheme="majorHAnsi" w:hAnsiTheme="majorHAnsi"/>
+              </w:rPr>
+            </w:pPr>
+          </w:p>
+        </w:tc>
+        <w:tc>
+          <w:tcPr>
+            <w:tcW w:w="4788" w:type="dxa"/>
+          </w:tcPr>
+          <w:p>
+            <w:pPr>
+              <w:rPr>
+                <w:rFonts w:asciiTheme="majorHAnsi" w:hAnsiTheme="majorHAnsi"/>
+              </w:rPr>
+            </w:pPr>
+            <w:r>
+              <w:rPr>
+                <w:rFonts w:asciiTheme="majorHAnsi" w:hAnsiTheme="majorHAnsi"/>
+              </w:rPr>
+              <w:t>Ativa/desativa o áudio do jogo.</w:t>
+            </w:r>
+          </w:p>
+        </w:tc>
+      </w:tr>
+      <w:tr>
+        <w:trPr>
+          <w:trHeight w:val="620"/>
+        </w:trPr>
+        <w:tc>
+          <w:tcPr>
+            <w:tcW w:w="4788" w:type="dxa"/>
+          </w:tcPr>
+          <w:p>
+            <w:pPr>
+              <w:jc w:val="center"/>
+              <w:rPr>
+                <w:rFonts w:asciiTheme="majorHAnsi" w:hAnsiTheme="majorHAnsi"/>
+              </w:rPr>
+            </w:pPr>
+            <w:r>
+              <w:rPr>
+                <w:rFonts w:asciiTheme="majorHAnsi" w:hAnsiTheme="majorHAnsi"/>
+              </w:rPr>
+              <w:drawing>
+                <wp:inline distT="0" distB="0" distL="0" distR="0" wp14:anchorId="085B848F" wp14:editId="39F9132E">
+                  <wp:extent cx="1000265" cy="809738"/>
+                  <wp:effectExtent l="0" t="0" r="9525" b="9525"/>
+                  <wp:docPr id="419436048" name="Imagem 1"/>
+                  <wp:cNvGraphicFramePr>
+                    <a:graphicFrameLocks xmlns:a="http://schemas.openxmlformats.org/drawingml/2006/main" noChangeAspect="1"/>
+                  </wp:cNvGraphicFramePr>
+                  <a:graphic xmlns:a="http://schemas.openxmlformats.org/drawingml/2006/main">
+                    <a:graphicData uri="http://schemas.openxmlformats.org/drawingml/2006/picture">
+                      <pic:pic xmlns:pic="http://schemas.openxmlformats.org/drawingml/2006/picture">
+                        <pic:nvPicPr>
+                          <pic:cNvPr id="419436048" name=""/>
+                          <pic:cNvPicPr/>
+                        </pic:nvPicPr>
+                        <pic:blipFill>
+                          <a:blip r:embed="rId27"/>
+                          <a:stretch>
+                            <a:fillRect/>
+                          </a:stretch>
+                        </pic:blipFill>
+                        <pic:spPr>
+                          <a:xfrm>
+                            <a:off x="0" y="0"/>
+                            <a:ext cx="1000265" cy="809738"/>
+                          </a:xfrm>
+                          <a:prstGeom prst="rect">
+                            <a:avLst/>
+                          </a:prstGeom>
+                        </pic:spPr>
+                      </pic:pic>
+                    </a:graphicData>
+                  </a:graphic>
+                </wp:inline>
+              </w:drawing>
+            </w:r>
+          </w:p>
+          <w:p>
+            <w:pPr>
+              <w:jc w:val="center"/>
+              <w:rPr>
+                <w:rFonts w:asciiTheme="majorHAnsi" w:hAnsiTheme="majorHAnsi"/>
+              </w:rPr>
+            </w:pPr>
+          </w:p>
+        </w:tc>
+        <w:tc>
+          <w:tcPr>
+            <w:tcW w:w="4788" w:type="dxa"/>
+          </w:tcPr>
+          <w:p>
+            <w:pPr>
+              <w:rPr>
+                <w:rFonts w:asciiTheme="majorHAnsi" w:hAnsiTheme="majorHAnsi"/>
+              </w:rPr>
+            </w:pPr>
+            <w:r>
+              <w:rPr>
+                <w:rFonts w:asciiTheme="majorHAnsi" w:hAnsiTheme="majorHAnsi"/>
+              </w:rPr>
+              <w:t>Retorna a tela anterior.</w:t>
             </w:r>
           </w:p>
         </w:tc>
       </w:tr>
     </w:tbl>
-    <w:p>
-      <w:pPr>
-        <w:rPr>
-          <w:lang w:val="en-US"/>
-        </w:rPr>
-      </w:pPr>
-    </w:p>
-    <w:p>
-      <w:pPr>
-        <w:rPr>
-          <w:lang w:val="en-US"/>
-        </w:rPr>
-      </w:pPr>
-    </w:p>
+    <w:p/>
+    <w:p/>
     <w:p>
       <w:pPr>
         <w:pStyle w:val="Ttulo1"/>
+        <w:rPr>
+          <w:lang w:val="pt-BR"/>
+        </w:rPr>
       </w:pPr>
       <w:bookmarkStart w:id="20" w:name="_Toc297479391"/>
       <w:r>
-        <w:t xml:space="preserve">Game Aesthetics &amp; </w:t>
-      </w:r>
-      <w:r>
-        <w:t>User Interface</w:t>
+        <w:rPr>
+          <w:lang w:val="pt-BR"/>
+        </w:rPr>
+        <w:t xml:space="preserve">Game </w:t>
+      </w:r>
+      <w:proofErr w:type="spellStart"/>
+      <w:r>
+        <w:rPr>
+          <w:lang w:val="pt-BR"/>
+        </w:rPr>
+        <w:t>Aesthetics</w:t>
+      </w:r>
+      <w:proofErr w:type="spellEnd"/>
+      <w:r>
+        <w:rPr>
+          <w:lang w:val="pt-BR"/>
+        </w:rPr>
+        <w:t xml:space="preserve"> &amp; </w:t>
+      </w:r>
+      <w:proofErr w:type="spellStart"/>
+      <w:r>
+        <w:rPr>
+          <w:lang w:val="pt-BR"/>
+        </w:rPr>
+        <w:t>User</w:t>
+      </w:r>
+      <w:proofErr w:type="spellEnd"/>
+      <w:r>
+        <w:rPr>
+          <w:lang w:val="pt-BR"/>
+        </w:rPr>
+        <w:t xml:space="preserve"> Interfac</w:t>
       </w:r>
       <w:bookmarkEnd w:id="20"/>
-    </w:p>
-    <w:p>
-      <w:pPr>
-        <w:pStyle w:val="Style1n"/>
-        <w:rPr>
-          <w:color w:val="FF0000"/>
-          <w:lang w:val="en-US"/>
-        </w:rPr>
-      </w:pPr>
-      <w:r>
-        <w:rPr>
-          <w:color w:val="FF0000"/>
-        </w:rPr>
-        <w:t xml:space="preserve">Discuta as técnicas de projeto a serem utilizadas. Descreva a aparência e a forma dos personagens, ambiente e caminhos. Será que o jogo parece realista ou tem algum outro estilo de arte. Discuta que tipo de tema o jogo terá e que tipo de impacto emocional você espera que os jogadores experimentem. Discuta como os gestos/interatividade do jogador afetam a experiência visual. </w:t>
-      </w:r>
-    </w:p>
-    <w:p>
-      <w:pPr>
-        <w:pStyle w:val="Style1n"/>
-        <w:rPr>
-          <w:color w:val="FF0000"/>
-          <w:lang w:val="en-US"/>
-        </w:rPr>
-      </w:pPr>
-    </w:p>
-    <w:p>
-      <w:pPr>
-        <w:pStyle w:val="Style1n"/>
-        <w:rPr>
-          <w:color w:val="FF0000"/>
-        </w:rPr>
-      </w:pPr>
-      <w:r>
-        <w:rPr>
-          <w:color w:val="FF0000"/>
-        </w:rPr>
-        <w:t>Apresente uma visão geral da interface do usuário. Como os botões serão definidos, como o HUD funcionará, como funciona o sistema de menus e assim por diante. É uma boa ideia inserir fotos, diagramas ou arte conceitual para ajudar a explicar a interface do usuário.</w:t>
-      </w:r>
-    </w:p>
-    <w:p/>
+      <w:r>
+        <w:rPr>
+          <w:lang w:val="pt-BR"/>
+        </w:rPr>
+        <w:t>e</w:t>
+      </w:r>
+    </w:p>
     <w:p>
       <w:pPr>
         <w:ind w:left="720"/>
@@ -8262,39 +7480,200 @@
     </w:p>
     <w:p>
       <w:pPr>
+        <w:jc w:val="both"/>
+      </w:pPr>
+    </w:p>
+    <w:p>
+      <w:pPr>
+        <w:jc w:val="both"/>
+      </w:pPr>
+    </w:p>
+    <w:p>
+      <w:pPr>
+        <w:jc w:val="both"/>
+      </w:pPr>
+    </w:p>
+    <w:p>
+      <w:pPr>
         <w:ind w:left="720"/>
         <w:jc w:val="both"/>
-      </w:pPr>
+        <w:rPr>
+          <w:b/>
+          <w:bCs/>
+        </w:rPr>
+      </w:pPr>
+      <w:r>
+        <w:rPr>
+          <w:b/>
+          <w:bCs/>
+        </w:rPr>
+        <w:lastRenderedPageBreak/>
+        <w:t>Aparência e Forma:</w:t>
+      </w:r>
     </w:p>
     <w:p>
       <w:pPr>
         <w:ind w:left="720"/>
         <w:jc w:val="both"/>
-      </w:pPr>
-      <w:r>
-        <w:rPr>
-          <w:color w:val="FF0000"/>
-        </w:rPr>
-        <w:t>(COLOCAR IMAGENS</w:t>
-      </w:r>
-      <w:r>
-        <w:rPr>
-          <w:color w:val="FF0000"/>
-        </w:rPr>
-        <w:t xml:space="preserve"> EM TODOS OS TOPICOS)</w:t>
-      </w:r>
-    </w:p>
-    <w:p>
-      <w:pPr>
-        <w:ind w:left="720"/>
-        <w:jc w:val="both"/>
-      </w:pPr>
-      <w:r>
         <w:rPr>
           <w:b/>
           <w:bCs/>
         </w:rPr>
-        <w:t>Aparência e Forma:</w:t>
+      </w:pPr>
+    </w:p>
+    <w:tbl>
+      <w:tblPr>
+        <w:tblStyle w:val="Tabelacomgrade"/>
+        <w:tblW w:w="0" w:type="auto"/>
+        <w:tblInd w:w="720" w:type="dxa"/>
+        <w:tblLook w:val="04A0" w:firstRow="1" w:lastRow="0" w:firstColumn="1" w:lastColumn="0" w:noHBand="0" w:noVBand="1"/>
+      </w:tblPr>
+      <w:tblGrid>
+        <w:gridCol w:w="4316"/>
+        <w:gridCol w:w="4314"/>
+      </w:tblGrid>
+      <w:tr>
+        <w:tc>
+          <w:tcPr>
+            <w:tcW w:w="4675" w:type="dxa"/>
+          </w:tcPr>
+          <w:p>
+            <w:pPr>
+              <w:jc w:val="center"/>
+              <w:rPr>
+                <w:b/>
+                <w:bCs/>
+              </w:rPr>
+            </w:pPr>
+            <w:r>
+              <w:rPr>
+                <w:rFonts w:ascii="Times New Roman" w:hAnsi="Times New Roman" w:cs="Times New Roman"/>
+                <w:noProof/>
+              </w:rPr>
+              <w:drawing>
+                <wp:inline distT="0" distB="0" distL="0" distR="0" wp14:anchorId="0D43BD8E" wp14:editId="7ACBA87B">
+                  <wp:extent cx="365760" cy="628015"/>
+                  <wp:effectExtent l="0" t="0" r="7620" b="0"/>
+                  <wp:docPr id="718302605" name="Imagem 718302605"/>
+                  <wp:cNvGraphicFramePr>
+                    <a:graphicFrameLocks xmlns:a="http://schemas.openxmlformats.org/drawingml/2006/main" noChangeAspect="1"/>
+                  </wp:cNvGraphicFramePr>
+                  <a:graphic xmlns:a="http://schemas.openxmlformats.org/drawingml/2006/main">
+                    <a:graphicData uri="http://schemas.openxmlformats.org/drawingml/2006/picture">
+                      <pic:pic xmlns:pic="http://schemas.openxmlformats.org/drawingml/2006/picture">
+                        <pic:nvPicPr>
+                          <pic:cNvPr id="0" name="Picture 9"/>
+                          <pic:cNvPicPr>
+                            <a:picLocks noChangeAspect="1" noChangeArrowheads="1"/>
+                          </pic:cNvPicPr>
+                        </pic:nvPicPr>
+                        <pic:blipFill>
+                          <a:blip r:embed="rId13">
+                            <a:extLst>
+                              <a:ext uri="{28A0092B-C50C-407E-A947-70E740481C1C}">
+                                <a14:useLocalDpi xmlns:a14="http://schemas.microsoft.com/office/drawing/2010/main" val="0"/>
+                              </a:ext>
+                            </a:extLst>
+                          </a:blip>
+                          <a:srcRect/>
+                          <a:stretch>
+                            <a:fillRect/>
+                          </a:stretch>
+                        </pic:blipFill>
+                        <pic:spPr bwMode="auto">
+                          <a:xfrm>
+                            <a:off x="0" y="0"/>
+                            <a:ext cx="365760" cy="628015"/>
+                          </a:xfrm>
+                          <a:prstGeom prst="rect">
+                            <a:avLst/>
+                          </a:prstGeom>
+                          <a:noFill/>
+                          <a:ln>
+                            <a:noFill/>
+                          </a:ln>
+                        </pic:spPr>
+                      </pic:pic>
+                    </a:graphicData>
+                  </a:graphic>
+                </wp:inline>
+              </w:drawing>
+            </w:r>
+          </w:p>
+        </w:tc>
+        <w:tc>
+          <w:tcPr>
+            <w:tcW w:w="4675" w:type="dxa"/>
+          </w:tcPr>
+          <w:p>
+            <w:pPr>
+              <w:jc w:val="center"/>
+              <w:rPr>
+                <w:b/>
+                <w:bCs/>
+              </w:rPr>
+            </w:pPr>
+            <w:r>
+              <w:rPr>
+                <w:rFonts w:ascii="Times New Roman" w:hAnsi="Times New Roman" w:cs="Times New Roman"/>
+                <w:noProof/>
+              </w:rPr>
+              <w:drawing>
+                <wp:inline distT="0" distB="0" distL="0" distR="0" wp14:anchorId="673F1B41" wp14:editId="7B056ACB">
+                  <wp:extent cx="365760" cy="628015"/>
+                  <wp:effectExtent l="0" t="0" r="0" b="635"/>
+                  <wp:docPr id="1522482616" name="Imagem 1522482616"/>
+                  <wp:cNvGraphicFramePr>
+                    <a:graphicFrameLocks xmlns:a="http://schemas.openxmlformats.org/drawingml/2006/main" noChangeAspect="1"/>
+                  </wp:cNvGraphicFramePr>
+                  <a:graphic xmlns:a="http://schemas.openxmlformats.org/drawingml/2006/main">
+                    <a:graphicData uri="http://schemas.openxmlformats.org/drawingml/2006/picture">
+                      <pic:pic xmlns:pic="http://schemas.openxmlformats.org/drawingml/2006/picture">
+                        <pic:nvPicPr>
+                          <pic:cNvPr id="0" name="Picture 10"/>
+                          <pic:cNvPicPr>
+                            <a:picLocks noChangeAspect="1" noChangeArrowheads="1"/>
+                          </pic:cNvPicPr>
+                        </pic:nvPicPr>
+                        <pic:blipFill>
+                          <a:blip r:embed="rId15">
+                            <a:extLst>
+                              <a:ext uri="{28A0092B-C50C-407E-A947-70E740481C1C}">
+                                <a14:useLocalDpi xmlns:a14="http://schemas.microsoft.com/office/drawing/2010/main" val="0"/>
+                              </a:ext>
+                            </a:extLst>
+                          </a:blip>
+                          <a:srcRect/>
+                          <a:stretch>
+                            <a:fillRect/>
+                          </a:stretch>
+                        </pic:blipFill>
+                        <pic:spPr bwMode="auto">
+                          <a:xfrm>
+                            <a:off x="0" y="0"/>
+                            <a:ext cx="365760" cy="628015"/>
+                          </a:xfrm>
+                          <a:prstGeom prst="rect">
+                            <a:avLst/>
+                          </a:prstGeom>
+                          <a:noFill/>
+                          <a:ln>
+                            <a:noFill/>
+                          </a:ln>
+                        </pic:spPr>
+                      </pic:pic>
+                    </a:graphicData>
+                  </a:graphic>
+                </wp:inline>
+              </w:drawing>
+            </w:r>
+          </w:p>
+        </w:tc>
+      </w:tr>
+    </w:tbl>
+    <w:p>
+      <w:r>
+        <w:t xml:space="preserve">     </w:t>
       </w:r>
     </w:p>
     <w:p>
@@ -8360,8 +7739,106 @@
         <w:t xml:space="preserve"> </w:t>
       </w:r>
       <w:r>
-        <w:t>O macaco será representado como um macaco-prego, comum na região amazônica, reconhecível por sua pelagem marrom-acinzentada e sua cauda longa e preênsil.</w:t>
-      </w:r>
+        <w:t>O macaco será representado como um macaco-prego, comum na região amazônica, reconhecível por sua pelagem marrom-acinzentada e sua cauda longa e preênsil</w:t>
+      </w:r>
+      <w:r>
+        <w:t>.</w:t>
+      </w:r>
+    </w:p>
+    <w:p>
+      <w:pPr>
+        <w:ind w:left="1440"/>
+        <w:jc w:val="both"/>
+        <w:rPr>
+          <w:color w:val="FF0000"/>
+        </w:rPr>
+      </w:pPr>
+    </w:p>
+    <w:tbl>
+      <w:tblPr>
+        <w:tblStyle w:val="Tabelacomgrade"/>
+        <w:tblW w:w="8614" w:type="dxa"/>
+        <w:tblInd w:w="715" w:type="dxa"/>
+        <w:tblLook w:val="04A0" w:firstRow="1" w:lastRow="0" w:firstColumn="1" w:lastColumn="0" w:noHBand="0" w:noVBand="1"/>
+      </w:tblPr>
+      <w:tblGrid>
+        <w:gridCol w:w="8614"/>
+      </w:tblGrid>
+      <w:tr>
+        <w:trPr>
+          <w:trHeight w:val="3802"/>
+        </w:trPr>
+        <w:tc>
+          <w:tcPr>
+            <w:tcW w:w="8614" w:type="dxa"/>
+          </w:tcPr>
+          <w:p>
+            <w:pPr>
+              <w:jc w:val="center"/>
+              <w:rPr>
+                <w:color w:val="FF0000"/>
+              </w:rPr>
+            </w:pPr>
+            <w:r>
+              <w:rPr>
+                <w:color w:val="FF0000"/>
+              </w:rPr>
+              <w:drawing>
+                <wp:inline distT="0" distB="0" distL="0" distR="0" wp14:anchorId="40A66FFF" wp14:editId="323E6F3E">
+                  <wp:extent cx="4362450" cy="2381171"/>
+                  <wp:effectExtent l="0" t="0" r="0" b="635"/>
+                  <wp:docPr id="884820516" name="Imagem 1" descr="Desenho de personagem de desenho animado&#10;&#10;Descrição gerada automaticamente com confiança baixa"/>
+                  <wp:cNvGraphicFramePr>
+                    <a:graphicFrameLocks xmlns:a="http://schemas.openxmlformats.org/drawingml/2006/main" noChangeAspect="1"/>
+                  </wp:cNvGraphicFramePr>
+                  <a:graphic xmlns:a="http://schemas.openxmlformats.org/drawingml/2006/main">
+                    <a:graphicData uri="http://schemas.openxmlformats.org/drawingml/2006/picture">
+                      <pic:pic xmlns:pic="http://schemas.openxmlformats.org/drawingml/2006/picture">
+                        <pic:nvPicPr>
+                          <pic:cNvPr id="884820516" name="Imagem 1" descr="Desenho de personagem de desenho animado&#10;&#10;Descrição gerada automaticamente com confiança baixa"/>
+                          <pic:cNvPicPr/>
+                        </pic:nvPicPr>
+                        <pic:blipFill>
+                          <a:blip r:embed="rId28"/>
+                          <a:stretch>
+                            <a:fillRect/>
+                          </a:stretch>
+                        </pic:blipFill>
+                        <pic:spPr>
+                          <a:xfrm>
+                            <a:off x="0" y="0"/>
+                            <a:ext cx="4374004" cy="2387477"/>
+                          </a:xfrm>
+                          <a:prstGeom prst="rect">
+                            <a:avLst/>
+                          </a:prstGeom>
+                        </pic:spPr>
+                      </pic:pic>
+                    </a:graphicData>
+                  </a:graphic>
+                </wp:inline>
+              </w:drawing>
+            </w:r>
+          </w:p>
+        </w:tc>
+      </w:tr>
+    </w:tbl>
+    <w:p>
+      <w:pPr>
+        <w:ind w:left="1440"/>
+        <w:jc w:val="both"/>
+        <w:rPr>
+          <w:color w:val="FF0000"/>
+        </w:rPr>
+      </w:pPr>
+    </w:p>
+    <w:p>
+      <w:pPr>
+        <w:jc w:val="center"/>
+        <w:rPr>
+          <w:color w:val="FF0000"/>
+        </w:rPr>
+      </w:pPr>
     </w:p>
     <w:p>
       <w:pPr>
@@ -8389,6 +7866,94 @@
     </w:p>
     <w:p>
       <w:pPr>
+        <w:jc w:val="both"/>
+      </w:pPr>
+    </w:p>
+    <w:p>
+      <w:pPr>
+        <w:jc w:val="both"/>
+      </w:pPr>
+    </w:p>
+    <w:tbl>
+      <w:tblPr>
+        <w:tblStyle w:val="Tabelacomgrade"/>
+        <w:tblW w:w="0" w:type="auto"/>
+        <w:tblInd w:w="720" w:type="dxa"/>
+        <w:tblLook w:val="04A0" w:firstRow="1" w:lastRow="0" w:firstColumn="1" w:lastColumn="0" w:noHBand="0" w:noVBand="1"/>
+      </w:tblPr>
+      <w:tblGrid>
+        <w:gridCol w:w="8630"/>
+      </w:tblGrid>
+      <w:tr>
+        <w:tc>
+          <w:tcPr>
+            <w:tcW w:w="9350" w:type="dxa"/>
+          </w:tcPr>
+          <w:p>
+            <w:pPr>
+              <w:jc w:val="center"/>
+              <w:rPr>
+                <w:b/>
+                <w:bCs/>
+              </w:rPr>
+            </w:pPr>
+            <w:r>
+              <w:rPr>
+                <w:b/>
+                <w:bCs/>
+              </w:rPr>
+              <w:drawing>
+                <wp:inline distT="0" distB="0" distL="0" distR="0" wp14:anchorId="618C5B01" wp14:editId="3FB6EC13">
+                  <wp:extent cx="1370378" cy="1743075"/>
+                  <wp:effectExtent l="0" t="0" r="1270" b="0"/>
+                  <wp:docPr id="1287110580" name="Imagem 1"/>
+                  <wp:cNvGraphicFramePr>
+                    <a:graphicFrameLocks xmlns:a="http://schemas.openxmlformats.org/drawingml/2006/main" noChangeAspect="1"/>
+                  </wp:cNvGraphicFramePr>
+                  <a:graphic xmlns:a="http://schemas.openxmlformats.org/drawingml/2006/main">
+                    <a:graphicData uri="http://schemas.openxmlformats.org/drawingml/2006/picture">
+                      <pic:pic xmlns:pic="http://schemas.openxmlformats.org/drawingml/2006/picture">
+                        <pic:nvPicPr>
+                          <pic:cNvPr id="1287110580" name=""/>
+                          <pic:cNvPicPr/>
+                        </pic:nvPicPr>
+                        <pic:blipFill>
+                          <a:blip r:embed="rId29"/>
+                          <a:stretch>
+                            <a:fillRect/>
+                          </a:stretch>
+                        </pic:blipFill>
+                        <pic:spPr>
+                          <a:xfrm>
+                            <a:off x="0" y="0"/>
+                            <a:ext cx="1372685" cy="1746010"/>
+                          </a:xfrm>
+                          <a:prstGeom prst="rect">
+                            <a:avLst/>
+                          </a:prstGeom>
+                        </pic:spPr>
+                      </pic:pic>
+                    </a:graphicData>
+                  </a:graphic>
+                </wp:inline>
+              </w:drawing>
+            </w:r>
+          </w:p>
+        </w:tc>
+      </w:tr>
+    </w:tbl>
+    <w:p>
+      <w:pPr>
+        <w:ind w:left="720"/>
+        <w:jc w:val="both"/>
+        <w:rPr>
+          <w:b/>
+          <w:bCs/>
+        </w:rPr>
+      </w:pPr>
+    </w:p>
+    <w:p>
+      <w:pPr>
         <w:ind w:left="720"/>
         <w:jc w:val="both"/>
       </w:pPr>
@@ -8430,6 +7995,122 @@
         <w:t xml:space="preserve"> e simpática.</w:t>
       </w:r>
     </w:p>
+    <w:tbl>
+      <w:tblPr>
+        <w:tblStyle w:val="Tabelacomgrade"/>
+        <w:tblW w:w="8704" w:type="dxa"/>
+        <w:tblInd w:w="715" w:type="dxa"/>
+        <w:tblLook w:val="04A0" w:firstRow="1" w:lastRow="0" w:firstColumn="1" w:lastColumn="0" w:noHBand="0" w:noVBand="1"/>
+      </w:tblPr>
+      <w:tblGrid>
+        <w:gridCol w:w="4315"/>
+        <w:gridCol w:w="4389"/>
+      </w:tblGrid>
+      <w:tr>
+        <w:trPr>
+          <w:trHeight w:val="3114"/>
+        </w:trPr>
+        <w:tc>
+          <w:tcPr>
+            <w:tcW w:w="4315" w:type="dxa"/>
+          </w:tcPr>
+          <w:p>
+            <w:pPr>
+              <w:jc w:val="center"/>
+            </w:pPr>
+            <w:r>
+              <w:drawing>
+                <wp:inline distT="0" distB="0" distL="0" distR="0" wp14:anchorId="13798FBD" wp14:editId="23A97609">
+                  <wp:extent cx="1951926" cy="1905000"/>
+                  <wp:effectExtent l="0" t="0" r="0" b="0"/>
+                  <wp:docPr id="2037906844" name="Imagem 2037906844" descr="Logotipo&#10;&#10;Descrição gerada automaticamente com confiança média"/>
+                  <wp:cNvGraphicFramePr>
+                    <a:graphicFrameLocks xmlns:a="http://schemas.openxmlformats.org/drawingml/2006/main" noChangeAspect="1"/>
+                  </wp:cNvGraphicFramePr>
+                  <a:graphic xmlns:a="http://schemas.openxmlformats.org/drawingml/2006/main">
+                    <a:graphicData uri="http://schemas.openxmlformats.org/drawingml/2006/picture">
+                      <pic:pic xmlns:pic="http://schemas.openxmlformats.org/drawingml/2006/picture">
+                        <pic:nvPicPr>
+                          <pic:cNvPr id="2037906844" name="Imagem 2037906844" descr="Logotipo&#10;&#10;Descrição gerada automaticamente com confiança média"/>
+                          <pic:cNvPicPr/>
+                        </pic:nvPicPr>
+                        <pic:blipFill>
+                          <a:blip r:embed="rId30"/>
+                          <a:stretch>
+                            <a:fillRect/>
+                          </a:stretch>
+                        </pic:blipFill>
+                        <pic:spPr>
+                          <a:xfrm>
+                            <a:off x="0" y="0"/>
+                            <a:ext cx="1963299" cy="1916100"/>
+                          </a:xfrm>
+                          <a:prstGeom prst="rect">
+                            <a:avLst/>
+                          </a:prstGeom>
+                        </pic:spPr>
+                      </pic:pic>
+                    </a:graphicData>
+                  </a:graphic>
+                </wp:inline>
+              </w:drawing>
+            </w:r>
+          </w:p>
+        </w:tc>
+        <w:tc>
+          <w:tcPr>
+            <w:tcW w:w="4389" w:type="dxa"/>
+          </w:tcPr>
+          <w:p>
+            <w:pPr>
+              <w:jc w:val="center"/>
+            </w:pPr>
+            <w:r>
+              <w:drawing>
+                <wp:inline distT="0" distB="0" distL="0" distR="0" wp14:anchorId="4A62DF91" wp14:editId="2BC53418">
+                  <wp:extent cx="2140084" cy="1962150"/>
+                  <wp:effectExtent l="0" t="0" r="0" b="0"/>
+                  <wp:docPr id="1764334000" name="Imagem 1764334000" descr="Desenho de personagem de desenho animado&#10;&#10;Descrição gerada automaticamente com confiança média"/>
+                  <wp:cNvGraphicFramePr>
+                    <a:graphicFrameLocks xmlns:a="http://schemas.openxmlformats.org/drawingml/2006/main" noChangeAspect="1"/>
+                  </wp:cNvGraphicFramePr>
+                  <a:graphic xmlns:a="http://schemas.openxmlformats.org/drawingml/2006/main">
+                    <a:graphicData uri="http://schemas.openxmlformats.org/drawingml/2006/picture">
+                      <pic:pic xmlns:pic="http://schemas.openxmlformats.org/drawingml/2006/picture">
+                        <pic:nvPicPr>
+                          <pic:cNvPr id="1764334000" name="Imagem 1764334000" descr="Desenho de personagem de desenho animado&#10;&#10;Descrição gerada automaticamente com confiança média"/>
+                          <pic:cNvPicPr/>
+                        </pic:nvPicPr>
+                        <pic:blipFill>
+                          <a:blip r:embed="rId31"/>
+                          <a:stretch>
+                            <a:fillRect/>
+                          </a:stretch>
+                        </pic:blipFill>
+                        <pic:spPr>
+                          <a:xfrm>
+                            <a:off x="0" y="0"/>
+                            <a:ext cx="2157287" cy="1977923"/>
+                          </a:xfrm>
+                          <a:prstGeom prst="rect">
+                            <a:avLst/>
+                          </a:prstGeom>
+                        </pic:spPr>
+                      </pic:pic>
+                    </a:graphicData>
+                  </a:graphic>
+                </wp:inline>
+              </w:drawing>
+            </w:r>
+          </w:p>
+        </w:tc>
+      </w:tr>
+    </w:tbl>
+    <w:p>
+      <w:pPr>
+        <w:jc w:val="both"/>
+      </w:pPr>
+    </w:p>
     <w:p>
       <w:pPr>
         <w:ind w:left="720"/>
@@ -8477,6 +8158,123 @@
         <w:t>Espera-se que os jogadores sintam um senso de propósito ao proteger a natureza e resgatar seres vulneráveis, promovendo um vínculo emocional com o ambiente do jogo.</w:t>
       </w:r>
     </w:p>
+    <w:tbl>
+      <w:tblPr>
+        <w:tblStyle w:val="Tabelacomgrade"/>
+        <w:tblW w:w="8704" w:type="dxa"/>
+        <w:tblInd w:w="715" w:type="dxa"/>
+        <w:tblLook w:val="04A0" w:firstRow="1" w:lastRow="0" w:firstColumn="1" w:lastColumn="0" w:noHBand="0" w:noVBand="1"/>
+      </w:tblPr>
+      <w:tblGrid>
+        <w:gridCol w:w="4315"/>
+        <w:gridCol w:w="4389"/>
+      </w:tblGrid>
+      <w:tr>
+        <w:trPr>
+          <w:trHeight w:val="3114"/>
+        </w:trPr>
+        <w:tc>
+          <w:tcPr>
+            <w:tcW w:w="4315" w:type="dxa"/>
+          </w:tcPr>
+          <w:p>
+            <w:pPr>
+              <w:jc w:val="center"/>
+            </w:pPr>
+            <w:r>
+              <w:drawing>
+                <wp:inline distT="0" distB="0" distL="0" distR="0" wp14:anchorId="39661859" wp14:editId="1CC0ED1E">
+                  <wp:extent cx="1951926" cy="1905000"/>
+                  <wp:effectExtent l="0" t="0" r="0" b="0"/>
+                  <wp:docPr id="1086803608" name="Imagem 1086803608" descr="Logotipo&#10;&#10;Descrição gerada automaticamente com confiança média"/>
+                  <wp:cNvGraphicFramePr>
+                    <a:graphicFrameLocks xmlns:a="http://schemas.openxmlformats.org/drawingml/2006/main" noChangeAspect="1"/>
+                  </wp:cNvGraphicFramePr>
+                  <a:graphic xmlns:a="http://schemas.openxmlformats.org/drawingml/2006/main">
+                    <a:graphicData uri="http://schemas.openxmlformats.org/drawingml/2006/picture">
+                      <pic:pic xmlns:pic="http://schemas.openxmlformats.org/drawingml/2006/picture">
+                        <pic:nvPicPr>
+                          <pic:cNvPr id="2037906844" name="Imagem 2037906844" descr="Logotipo&#10;&#10;Descrição gerada automaticamente com confiança média"/>
+                          <pic:cNvPicPr/>
+                        </pic:nvPicPr>
+                        <pic:blipFill>
+                          <a:blip r:embed="rId30"/>
+                          <a:stretch>
+                            <a:fillRect/>
+                          </a:stretch>
+                        </pic:blipFill>
+                        <pic:spPr>
+                          <a:xfrm>
+                            <a:off x="0" y="0"/>
+                            <a:ext cx="1963299" cy="1916100"/>
+                          </a:xfrm>
+                          <a:prstGeom prst="rect">
+                            <a:avLst/>
+                          </a:prstGeom>
+                        </pic:spPr>
+                      </pic:pic>
+                    </a:graphicData>
+                  </a:graphic>
+                </wp:inline>
+              </w:drawing>
+            </w:r>
+          </w:p>
+        </w:tc>
+        <w:tc>
+          <w:tcPr>
+            <w:tcW w:w="4389" w:type="dxa"/>
+          </w:tcPr>
+          <w:p>
+            <w:pPr>
+              <w:jc w:val="center"/>
+            </w:pPr>
+            <w:r>
+              <w:drawing>
+                <wp:inline distT="0" distB="0" distL="0" distR="0" wp14:anchorId="3055691F" wp14:editId="57AEA034">
+                  <wp:extent cx="2140084" cy="1962150"/>
+                  <wp:effectExtent l="0" t="0" r="0" b="0"/>
+                  <wp:docPr id="542114188" name="Imagem 542114188" descr="Desenho de personagem de desenho animado&#10;&#10;Descrição gerada automaticamente com confiança média"/>
+                  <wp:cNvGraphicFramePr>
+                    <a:graphicFrameLocks xmlns:a="http://schemas.openxmlformats.org/drawingml/2006/main" noChangeAspect="1"/>
+                  </wp:cNvGraphicFramePr>
+                  <a:graphic xmlns:a="http://schemas.openxmlformats.org/drawingml/2006/main">
+                    <a:graphicData uri="http://schemas.openxmlformats.org/drawingml/2006/picture">
+                      <pic:pic xmlns:pic="http://schemas.openxmlformats.org/drawingml/2006/picture">
+                        <pic:nvPicPr>
+                          <pic:cNvPr id="1764334000" name="Imagem 1764334000" descr="Desenho de personagem de desenho animado&#10;&#10;Descrição gerada automaticamente com confiança média"/>
+                          <pic:cNvPicPr/>
+                        </pic:nvPicPr>
+                        <pic:blipFill>
+                          <a:blip r:embed="rId31"/>
+                          <a:stretch>
+                            <a:fillRect/>
+                          </a:stretch>
+                        </pic:blipFill>
+                        <pic:spPr>
+                          <a:xfrm>
+                            <a:off x="0" y="0"/>
+                            <a:ext cx="2157287" cy="1977923"/>
+                          </a:xfrm>
+                          <a:prstGeom prst="rect">
+                            <a:avLst/>
+                          </a:prstGeom>
+                        </pic:spPr>
+                      </pic:pic>
+                    </a:graphicData>
+                  </a:graphic>
+                </wp:inline>
+              </w:drawing>
+            </w:r>
+          </w:p>
+        </w:tc>
+      </w:tr>
+    </w:tbl>
+    <w:p>
+      <w:pPr>
+        <w:ind w:left="1440"/>
+        <w:jc w:val="both"/>
+      </w:pPr>
+    </w:p>
     <w:p>
       <w:pPr>
         <w:ind w:left="720"/>
@@ -8526,16 +8324,192 @@
     </w:p>
     <w:p>
       <w:pPr>
+        <w:ind w:left="1440"/>
+        <w:jc w:val="both"/>
+      </w:pPr>
+    </w:p>
+    <w:p>
+      <w:pPr>
+        <w:ind w:left="1440"/>
+        <w:jc w:val="both"/>
+      </w:pPr>
+    </w:p>
+    <w:p>
+      <w:pPr>
+        <w:ind w:left="1440"/>
+        <w:jc w:val="both"/>
+      </w:pPr>
+    </w:p>
+    <w:p>
+      <w:pPr>
+        <w:ind w:left="1440"/>
+        <w:jc w:val="both"/>
+      </w:pPr>
+    </w:p>
+    <w:p>
+      <w:pPr>
+        <w:ind w:left="1440"/>
+        <w:jc w:val="both"/>
+      </w:pPr>
+    </w:p>
+    <w:p>
+      <w:pPr>
+        <w:ind w:left="1440"/>
+        <w:jc w:val="both"/>
+      </w:pPr>
+    </w:p>
+    <w:p>
+      <w:pPr>
         <w:ind w:left="720"/>
         <w:jc w:val="both"/>
-      </w:pPr>
-      <w:r>
         <w:rPr>
           <w:b/>
           <w:bCs/>
         </w:rPr>
+      </w:pPr>
+      <w:r>
+        <w:rPr>
+          <w:b/>
+          <w:bCs/>
+        </w:rPr>
+        <w:lastRenderedPageBreak/>
         <w:t>Interface do Usuário:</w:t>
       </w:r>
+    </w:p>
+    <w:p>
+      <w:pPr>
+        <w:ind w:left="720"/>
+        <w:jc w:val="both"/>
+        <w:rPr>
+          <w:b/>
+          <w:bCs/>
+        </w:rPr>
+      </w:pPr>
+    </w:p>
+    <w:tbl>
+      <w:tblPr>
+        <w:tblStyle w:val="Tabelacomgrade"/>
+        <w:tblW w:w="0" w:type="auto"/>
+        <w:tblInd w:w="720" w:type="dxa"/>
+        <w:tblLook w:val="04A0" w:firstRow="1" w:lastRow="0" w:firstColumn="1" w:lastColumn="0" w:noHBand="0" w:noVBand="1"/>
+      </w:tblPr>
+      <w:tblGrid>
+        <w:gridCol w:w="8630"/>
+      </w:tblGrid>
+      <w:tr>
+        <w:tc>
+          <w:tcPr>
+            <w:tcW w:w="9350" w:type="dxa"/>
+          </w:tcPr>
+          <w:p>
+            <w:pPr>
+              <w:jc w:val="center"/>
+            </w:pPr>
+            <w:r>
+              <w:drawing>
+                <wp:inline distT="0" distB="0" distL="0" distR="0" wp14:anchorId="693C651F" wp14:editId="4D003425">
+                  <wp:extent cx="771633" cy="1305107"/>
+                  <wp:effectExtent l="0" t="0" r="9525" b="0"/>
+                  <wp:docPr id="1552381083" name="Imagem 1"/>
+                  <wp:cNvGraphicFramePr>
+                    <a:graphicFrameLocks xmlns:a="http://schemas.openxmlformats.org/drawingml/2006/main" noChangeAspect="1"/>
+                  </wp:cNvGraphicFramePr>
+                  <a:graphic xmlns:a="http://schemas.openxmlformats.org/drawingml/2006/main">
+                    <a:graphicData uri="http://schemas.openxmlformats.org/drawingml/2006/picture">
+                      <pic:pic xmlns:pic="http://schemas.openxmlformats.org/drawingml/2006/picture">
+                        <pic:nvPicPr>
+                          <pic:cNvPr id="1552381083" name=""/>
+                          <pic:cNvPicPr/>
+                        </pic:nvPicPr>
+                        <pic:blipFill>
+                          <a:blip r:embed="rId32"/>
+                          <a:stretch>
+                            <a:fillRect/>
+                          </a:stretch>
+                        </pic:blipFill>
+                        <pic:spPr>
+                          <a:xfrm>
+                            <a:off x="0" y="0"/>
+                            <a:ext cx="771633" cy="1305107"/>
+                          </a:xfrm>
+                          <a:prstGeom prst="rect">
+                            <a:avLst/>
+                          </a:prstGeom>
+                        </pic:spPr>
+                      </pic:pic>
+                    </a:graphicData>
+                  </a:graphic>
+                </wp:inline>
+              </w:drawing>
+            </w:r>
+          </w:p>
+          <w:p>
+            <w:pPr>
+              <w:jc w:val="both"/>
+            </w:pPr>
+          </w:p>
+        </w:tc>
+      </w:tr>
+      <w:tr>
+        <w:tc>
+          <w:tcPr>
+            <w:tcW w:w="9350" w:type="dxa"/>
+          </w:tcPr>
+          <w:p>
+            <w:pPr>
+              <w:jc w:val="center"/>
+            </w:pPr>
+            <w:r>
+              <w:drawing>
+                <wp:inline distT="0" distB="0" distL="0" distR="0" wp14:anchorId="72C522DA" wp14:editId="70CFBFA3">
+                  <wp:extent cx="5250873" cy="457200"/>
+                  <wp:effectExtent l="0" t="0" r="6985" b="0"/>
+                  <wp:docPr id="1648526133" name="Imagem 1"/>
+                  <wp:cNvGraphicFramePr>
+                    <a:graphicFrameLocks xmlns:a="http://schemas.openxmlformats.org/drawingml/2006/main" noChangeAspect="1"/>
+                  </wp:cNvGraphicFramePr>
+                  <a:graphic xmlns:a="http://schemas.openxmlformats.org/drawingml/2006/main">
+                    <a:graphicData uri="http://schemas.openxmlformats.org/drawingml/2006/picture">
+                      <pic:pic xmlns:pic="http://schemas.openxmlformats.org/drawingml/2006/picture">
+                        <pic:nvPicPr>
+                          <pic:cNvPr id="1648526133" name=""/>
+                          <pic:cNvPicPr/>
+                        </pic:nvPicPr>
+                        <pic:blipFill>
+                          <a:blip r:embed="rId33"/>
+                          <a:stretch>
+                            <a:fillRect/>
+                          </a:stretch>
+                        </pic:blipFill>
+                        <pic:spPr>
+                          <a:xfrm rot="10800000" flipH="1" flipV="1">
+                            <a:off x="0" y="0"/>
+                            <a:ext cx="5362739" cy="466940"/>
+                          </a:xfrm>
+                          <a:prstGeom prst="rect">
+                            <a:avLst/>
+                          </a:prstGeom>
+                        </pic:spPr>
+                      </pic:pic>
+                    </a:graphicData>
+                  </a:graphic>
+                </wp:inline>
+              </w:drawing>
+            </w:r>
+          </w:p>
+          <w:p>
+            <w:pPr>
+              <w:jc w:val="center"/>
+            </w:pPr>
+          </w:p>
+        </w:tc>
+      </w:tr>
+    </w:tbl>
+    <w:p>
+      <w:pPr>
+        <w:ind w:left="720"/>
+        <w:jc w:val="both"/>
+      </w:pPr>
     </w:p>
     <w:p>
       <w:pPr>
@@ -8577,6 +8551,75 @@
         <w:t xml:space="preserve"> O HUD será minimalista, exibindo informações cruciais, como a quantidade de água no reservatório, pontuação atual e objetivos atuais.</w:t>
       </w:r>
     </w:p>
+    <w:tbl>
+      <w:tblPr>
+        <w:tblStyle w:val="Tabelacomgrade"/>
+        <w:tblW w:w="0" w:type="auto"/>
+        <w:tblInd w:w="715" w:type="dxa"/>
+        <w:tblLook w:val="04A0" w:firstRow="1" w:lastRow="0" w:firstColumn="1" w:lastColumn="0" w:noHBand="0" w:noVBand="1"/>
+      </w:tblPr>
+      <w:tblGrid>
+        <w:gridCol w:w="8600"/>
+      </w:tblGrid>
+      <w:tr>
+        <w:trPr>
+          <w:trHeight w:val="3717"/>
+        </w:trPr>
+        <w:tc>
+          <w:tcPr>
+            <w:tcW w:w="8600" w:type="dxa"/>
+          </w:tcPr>
+          <w:p>
+            <w:pPr>
+              <w:jc w:val="center"/>
+            </w:pPr>
+            <w:r>
+              <w:drawing>
+                <wp:inline distT="0" distB="0" distL="0" distR="0" wp14:anchorId="36D22B11" wp14:editId="76C9951B">
+                  <wp:extent cx="4082232" cy="2314575"/>
+                  <wp:effectExtent l="0" t="0" r="0" b="0"/>
+                  <wp:docPr id="907234673" name="Imagem 1"/>
+                  <wp:cNvGraphicFramePr>
+                    <a:graphicFrameLocks xmlns:a="http://schemas.openxmlformats.org/drawingml/2006/main" noChangeAspect="1"/>
+                  </wp:cNvGraphicFramePr>
+                  <a:graphic xmlns:a="http://schemas.openxmlformats.org/drawingml/2006/main">
+                    <a:graphicData uri="http://schemas.openxmlformats.org/drawingml/2006/picture">
+                      <pic:pic xmlns:pic="http://schemas.openxmlformats.org/drawingml/2006/picture">
+                        <pic:nvPicPr>
+                          <pic:cNvPr id="907234673" name=""/>
+                          <pic:cNvPicPr/>
+                        </pic:nvPicPr>
+                        <pic:blipFill>
+                          <a:blip r:embed="rId34"/>
+                          <a:stretch>
+                            <a:fillRect/>
+                          </a:stretch>
+                        </pic:blipFill>
+                        <pic:spPr>
+                          <a:xfrm>
+                            <a:off x="0" y="0"/>
+                            <a:ext cx="4115788" cy="2333601"/>
+                          </a:xfrm>
+                          <a:prstGeom prst="rect">
+                            <a:avLst/>
+                          </a:prstGeom>
+                        </pic:spPr>
+                      </pic:pic>
+                    </a:graphicData>
+                  </a:graphic>
+                </wp:inline>
+              </w:drawing>
+            </w:r>
+          </w:p>
+        </w:tc>
+      </w:tr>
+    </w:tbl>
+    <w:p>
+      <w:pPr>
+        <w:ind w:left="1440"/>
+        <w:jc w:val="both"/>
+      </w:pPr>
+    </w:p>
     <w:p>
       <w:pPr>
         <w:numPr>
@@ -8618,6 +8661,81 @@
     </w:p>
     <w:p>
       <w:pPr>
+        <w:ind w:left="1440"/>
+        <w:jc w:val="both"/>
+      </w:pPr>
+    </w:p>
+    <w:tbl>
+      <w:tblPr>
+        <w:tblStyle w:val="Tabelacomgrade"/>
+        <w:tblW w:w="8587" w:type="dxa"/>
+        <w:tblInd w:w="715" w:type="dxa"/>
+        <w:tblLook w:val="04A0" w:firstRow="1" w:lastRow="0" w:firstColumn="1" w:lastColumn="0" w:noHBand="0" w:noVBand="1"/>
+      </w:tblPr>
+      <w:tblGrid>
+        <w:gridCol w:w="8587"/>
+      </w:tblGrid>
+      <w:tr>
+        <w:trPr>
+          <w:trHeight w:val="1408"/>
+        </w:trPr>
+        <w:tc>
+          <w:tcPr>
+            <w:tcW w:w="8587" w:type="dxa"/>
+          </w:tcPr>
+          <w:p>
+            <w:pPr>
+              <w:jc w:val="center"/>
+            </w:pPr>
+            <w:r>
+              <w:drawing>
+                <wp:inline distT="0" distB="0" distL="0" distR="0" wp14:anchorId="11B75925" wp14:editId="1592FB2B">
+                  <wp:extent cx="4848225" cy="851715"/>
+                  <wp:effectExtent l="0" t="0" r="0" b="5715"/>
+                  <wp:docPr id="1696277291" name="Imagem 1"/>
+                  <wp:cNvGraphicFramePr>
+                    <a:graphicFrameLocks xmlns:a="http://schemas.openxmlformats.org/drawingml/2006/main" noChangeAspect="1"/>
+                  </wp:cNvGraphicFramePr>
+                  <a:graphic xmlns:a="http://schemas.openxmlformats.org/drawingml/2006/main">
+                    <a:graphicData uri="http://schemas.openxmlformats.org/drawingml/2006/picture">
+                      <pic:pic xmlns:pic="http://schemas.openxmlformats.org/drawingml/2006/picture">
+                        <pic:nvPicPr>
+                          <pic:cNvPr id="1696277291" name=""/>
+                          <pic:cNvPicPr/>
+                        </pic:nvPicPr>
+                        <pic:blipFill>
+                          <a:blip r:embed="rId35"/>
+                          <a:stretch>
+                            <a:fillRect/>
+                          </a:stretch>
+                        </pic:blipFill>
+                        <pic:spPr>
+                          <a:xfrm>
+                            <a:off x="0" y="0"/>
+                            <a:ext cx="4855182" cy="852937"/>
+                          </a:xfrm>
+                          <a:prstGeom prst="rect">
+                            <a:avLst/>
+                          </a:prstGeom>
+                        </pic:spPr>
+                      </pic:pic>
+                    </a:graphicData>
+                  </a:graphic>
+                </wp:inline>
+              </w:drawing>
+            </w:r>
+          </w:p>
+        </w:tc>
+      </w:tr>
+    </w:tbl>
+    <w:p>
+      <w:pPr>
+        <w:ind w:left="1440"/>
+        <w:jc w:val="both"/>
+      </w:pPr>
+    </w:p>
+    <w:p>
+      <w:pPr>
         <w:numPr>
           <w:ilvl w:val="0"/>
           <w:numId w:val="24"/>
@@ -8642,10 +8760,10 @@
     </w:p>
     <w:p/>
     <w:sectPr>
-      <w:headerReference w:type="even" r:id="rId23"/>
-      <w:headerReference w:type="default" r:id="rId24"/>
-      <w:footerReference w:type="even" r:id="rId25"/>
-      <w:footerReference w:type="default" r:id="rId26"/>
+      <w:headerReference w:type="even" r:id="rId36"/>
+      <w:headerReference w:type="default" r:id="rId37"/>
+      <w:footerReference w:type="even" r:id="rId38"/>
+      <w:footerReference w:type="default" r:id="rId39"/>
       <w:pgSz w:w="12240" w:h="15840"/>
       <w:pgMar w:top="1440" w:right="1440" w:bottom="1440" w:left="1440" w:header="720" w:footer="720" w:gutter="0"/>
       <w:cols w:space="720"/>
@@ -8803,7 +8921,7 @@
                       <a:effectLst/>
                       <a:extLst>
                         <a:ext uri="{C572A759-6A51-4108-AA02-DFA0A04FC94B}">
-                          <ma14:wrappingTextBoxFlag xmlns:ma14="http://schemas.microsoft.com/office/mac/drawingml/2011/main" xmlns:w="http://schemas.openxmlformats.org/wordprocessingml/2006/main" xmlns:w10="urn:schemas-microsoft-com:office:word" xmlns:v="urn:schemas-microsoft-com:vml" xmlns:o="urn:schemas-microsoft-com:office:office" xmlns:mv="urn:schemas-microsoft-com:mac:vml" xmlns:mo="http://schemas.microsoft.com/office/mac/office/2008/main" xmlns="" xmlns:arto="http://schemas.microsoft.com/office/word/2006/arto"/>
+                          <ma14:wrappingTextBoxFlag xmlns:arto="http://schemas.microsoft.com/office/word/2006/arto" xmlns="" xmlns:mo="http://schemas.microsoft.com/office/mac/office/2008/main" xmlns:mv="urn:schemas-microsoft-com:mac:vml" xmlns:o="urn:schemas-microsoft-com:office:office" xmlns:v="urn:schemas-microsoft-com:vml" xmlns:w10="urn:schemas-microsoft-com:office:word" xmlns:w="http://schemas.openxmlformats.org/wordprocessingml/2006/main" xmlns:ma14="http://schemas.microsoft.com/office/mac/drawingml/2011/main"/>
                         </a:ext>
                       </a:extLst>
                     </wps:spPr>
@@ -9361,7 +9479,7 @@
                       <a:effectLst/>
                       <a:extLst>
                         <a:ext uri="{C572A759-6A51-4108-AA02-DFA0A04FC94B}">
-                          <ma14:wrappingTextBoxFlag xmlns:ma14="http://schemas.microsoft.com/office/mac/drawingml/2011/main" xmlns:w="http://schemas.openxmlformats.org/wordprocessingml/2006/main" xmlns:w10="urn:schemas-microsoft-com:office:word" xmlns:v="urn:schemas-microsoft-com:vml" xmlns:o="urn:schemas-microsoft-com:office:office" xmlns:mv="urn:schemas-microsoft-com:mac:vml" xmlns:mo="http://schemas.microsoft.com/office/mac/office/2008/main" xmlns="" xmlns:arto="http://schemas.microsoft.com/office/word/2006/arto"/>
+                          <ma14:wrappingTextBoxFlag xmlns:arto="http://schemas.microsoft.com/office/word/2006/arto" xmlns="" xmlns:mo="http://schemas.microsoft.com/office/mac/office/2008/main" xmlns:mv="urn:schemas-microsoft-com:mac:vml" xmlns:o="urn:schemas-microsoft-com:office:office" xmlns:v="urn:schemas-microsoft-com:vml" xmlns:w10="urn:schemas-microsoft-com:office:word" xmlns:w="http://schemas.openxmlformats.org/wordprocessingml/2006/main" xmlns:ma14="http://schemas.microsoft.com/office/mac/drawingml/2011/main"/>
                         </a:ext>
                       </a:extLst>
                     </wps:spPr>
@@ -9459,7 +9577,6 @@
         <w:temporary/>
         <w:showingPlcHdr/>
       </w:sdtPr>
-      <w:sdtEndPr/>
       <w:sdtContent>
         <w:r>
           <w:rPr>
@@ -9481,7 +9598,6 @@
         <w:temporary/>
         <w:showingPlcHdr/>
       </w:sdtPr>
-      <w:sdtEndPr/>
       <w:sdtContent>
         <w:r>
           <w:rPr>
@@ -9503,7 +9619,6 @@
         <w:temporary/>
         <w:showingPlcHdr/>
       </w:sdtPr>
-      <w:sdtEndPr/>
       <w:sdtContent>
         <w:r>
           <w:rPr>
@@ -9570,7 +9685,7 @@
                       <a:effectLst/>
                       <a:extLst>
                         <a:ext uri="{C572A759-6A51-4108-AA02-DFA0A04FC94B}">
-                          <ma14:wrappingTextBoxFlag xmlns:ma14="http://schemas.microsoft.com/office/mac/drawingml/2011/main" xmlns:w="http://schemas.openxmlformats.org/wordprocessingml/2006/main" xmlns:w10="urn:schemas-microsoft-com:office:word" xmlns:v="urn:schemas-microsoft-com:vml" xmlns:o="urn:schemas-microsoft-com:office:office" xmlns:mv="urn:schemas-microsoft-com:mac:vml" xmlns:mo="http://schemas.microsoft.com/office/mac/office/2008/main" xmlns="" xmlns:arto="http://schemas.microsoft.com/office/word/2006/arto"/>
+                          <ma14:wrappingTextBoxFlag xmlns:arto="http://schemas.microsoft.com/office/word/2006/arto" xmlns="" xmlns:mo="http://schemas.microsoft.com/office/mac/office/2008/main" xmlns:mv="urn:schemas-microsoft-com:mac:vml" xmlns:o="urn:schemas-microsoft-com:office:office" xmlns:v="urn:schemas-microsoft-com:vml" xmlns:w10="urn:schemas-microsoft-com:office:word" xmlns:w="http://schemas.openxmlformats.org/wordprocessingml/2006/main" xmlns:ma14="http://schemas.microsoft.com/office/mac/drawingml/2011/main"/>
                         </a:ext>
                       </a:extLst>
                     </wps:spPr>
@@ -9693,7 +9808,7 @@
                       <a:effectLst/>
                       <a:extLst>
                         <a:ext uri="{C572A759-6A51-4108-AA02-DFA0A04FC94B}">
-                          <ma14:wrappingTextBoxFlag xmlns:ma14="http://schemas.microsoft.com/office/mac/drawingml/2011/main" xmlns:w="http://schemas.openxmlformats.org/wordprocessingml/2006/main" xmlns:w10="urn:schemas-microsoft-com:office:word" xmlns:v="urn:schemas-microsoft-com:vml" xmlns:o="urn:schemas-microsoft-com:office:office" xmlns:mv="urn:schemas-microsoft-com:mac:vml" xmlns:mo="http://schemas.microsoft.com/office/mac/office/2008/main" xmlns="" xmlns:arto="http://schemas.microsoft.com/office/word/2006/arto"/>
+                          <ma14:wrappingTextBoxFlag xmlns:arto="http://schemas.microsoft.com/office/word/2006/arto" xmlns="" xmlns:mo="http://schemas.microsoft.com/office/mac/office/2008/main" xmlns:mv="urn:schemas-microsoft-com:mac:vml" xmlns:o="urn:schemas-microsoft-com:office:office" xmlns:v="urn:schemas-microsoft-com:vml" xmlns:w10="urn:schemas-microsoft-com:office:word" xmlns:w="http://schemas.openxmlformats.org/wordprocessingml/2006/main" xmlns:ma14="http://schemas.microsoft.com/office/mac/drawingml/2011/main"/>
                         </a:ext>
                       </a:extLst>
                     </wps:spPr>
@@ -9816,7 +9931,7 @@
                       <a:effectLst/>
                       <a:extLst>
                         <a:ext uri="{C572A759-6A51-4108-AA02-DFA0A04FC94B}">
-                          <ma14:wrappingTextBoxFlag xmlns:ma14="http://schemas.microsoft.com/office/mac/drawingml/2011/main" xmlns:w="http://schemas.openxmlformats.org/wordprocessingml/2006/main" xmlns:w10="urn:schemas-microsoft-com:office:word" xmlns:v="urn:schemas-microsoft-com:vml" xmlns:o="urn:schemas-microsoft-com:office:office" xmlns:mv="urn:schemas-microsoft-com:mac:vml" xmlns:mo="http://schemas.microsoft.com/office/mac/office/2008/main" xmlns="" xmlns:arto="http://schemas.microsoft.com/office/word/2006/arto"/>
+                          <ma14:wrappingTextBoxFlag xmlns:arto="http://schemas.microsoft.com/office/word/2006/arto" xmlns="" xmlns:mo="http://schemas.microsoft.com/office/mac/office/2008/main" xmlns:mv="urn:schemas-microsoft-com:mac:vml" xmlns:o="urn:schemas-microsoft-com:office:office" xmlns:v="urn:schemas-microsoft-com:vml" xmlns:w10="urn:schemas-microsoft-com:office:word" xmlns:w="http://schemas.openxmlformats.org/wordprocessingml/2006/main" xmlns:ma14="http://schemas.microsoft.com/office/mac/drawingml/2011/main"/>
                         </a:ext>
                       </a:extLst>
                     </wps:spPr>
@@ -13411,6 +13526,7 @@
   <w:style w:type="character" w:default="1" w:styleId="Fontepargpadro">
     <w:name w:val="Default Paragraph Font"/>
     <w:uiPriority w:val="1"/>
+    <w:semiHidden/>
     <w:unhideWhenUsed/>
   </w:style>
   <w:style w:type="table" w:default="1" w:styleId="Tabelanormal">
@@ -14023,6 +14139,7 @@
   <w:rsids>
     <w:rsidRoot w:val="00CF672C"/>
     <w:rsid w:val="0009513E"/>
+    <w:rsid w:val="002F4FD8"/>
     <w:rsid w:val="005E6254"/>
     <w:rsid w:val="00661824"/>
     <w:rsid w:val="00B047E3"/>
@@ -14806,7 +14923,11 @@
 </file>
 
 <file path=customXml/item1.xml><?xml version="1.0" encoding="utf-8"?>
-<b:Sources xmlns:b="http://schemas.openxmlformats.org/officeDocument/2006/bibliography" xmlns="http://schemas.openxmlformats.org/officeDocument/2006/bibliography" SelectedStyle="/APA.XSL" StyleName="APA"/>
+<p:properties xmlns:p="http://schemas.microsoft.com/office/2006/metadata/properties" xmlns:xsi="http://www.w3.org/2001/XMLSchema-instance" xmlns:pc="http://schemas.microsoft.com/office/infopath/2007/PartnerControls">
+  <documentManagement>
+    <_activity xmlns="ed97f0c3-f636-4045-88f8-111d4cc83e3b" xsi:nil="true"/>
+  </documentManagement>
+</p:properties>
 </file>
 
 <file path=customXml/item2.xml><?xml version="1.0" encoding="utf-8"?>
@@ -15023,11 +15144,7 @@
 </file>
 
 <file path=customXml/item3.xml><?xml version="1.0" encoding="utf-8"?>
-<p:properties xmlns:p="http://schemas.microsoft.com/office/2006/metadata/properties" xmlns:xsi="http://www.w3.org/2001/XMLSchema-instance" xmlns:pc="http://schemas.microsoft.com/office/infopath/2007/PartnerControls">
-  <documentManagement>
-    <_activity xmlns="ed97f0c3-f636-4045-88f8-111d4cc83e3b" xsi:nil="true"/>
-  </documentManagement>
-</p:properties>
+<b:Sources xmlns:b="http://schemas.openxmlformats.org/officeDocument/2006/bibliography" xmlns="http://schemas.openxmlformats.org/officeDocument/2006/bibliography" SelectedStyle="/APA.XSL" StyleName="APA"/>
 </file>
 
 <file path=customXml/item4.xml><?xml version="1.0" encoding="utf-8"?>
@@ -15040,9 +15157,11 @@
 </file>
 
 <file path=customXml/itemProps1.xml><?xml version="1.0" encoding="utf-8"?>
-<ds:datastoreItem xmlns:ds="http://schemas.openxmlformats.org/officeDocument/2006/customXml" ds:itemID="{9D5FFB1B-8F75-A342-BBA8-DEC087C0FBBD}">
+<ds:datastoreItem xmlns:ds="http://schemas.openxmlformats.org/officeDocument/2006/customXml" ds:itemID="{D4F20F9B-85AF-4197-B66E-75B9ABD8256A}">
   <ds:schemaRefs>
-    <ds:schemaRef ds:uri="http://schemas.openxmlformats.org/officeDocument/2006/bibliography"/>
+    <ds:schemaRef ds:uri="http://schemas.microsoft.com/office/2006/metadata/properties"/>
+    <ds:schemaRef ds:uri="http://schemas.microsoft.com/office/infopath/2007/PartnerControls"/>
+    <ds:schemaRef ds:uri="ed97f0c3-f636-4045-88f8-111d4cc83e3b"/>
   </ds:schemaRefs>
 </ds:datastoreItem>
 </file>
@@ -15067,18 +15186,9 @@
 </file>
 
 <file path=customXml/itemProps3.xml><?xml version="1.0" encoding="utf-8"?>
-<ds:datastoreItem xmlns:ds="http://schemas.openxmlformats.org/officeDocument/2006/customXml" ds:itemID="{D4F20F9B-85AF-4197-B66E-75B9ABD8256A}">
+<ds:datastoreItem xmlns:ds="http://schemas.openxmlformats.org/officeDocument/2006/customXml" ds:itemID="{9D5FFB1B-8F75-A342-BBA8-DEC087C0FBBD}">
   <ds:schemaRefs>
-    <ds:schemaRef ds:uri="http://purl.org/dc/elements/1.1/"/>
-    <ds:schemaRef ds:uri="http://schemas.microsoft.com/office/2006/documentManagement/types"/>
-    <ds:schemaRef ds:uri="http://purl.org/dc/dcmitype/"/>
-    <ds:schemaRef ds:uri="http://www.w3.org/XML/1998/namespace"/>
-    <ds:schemaRef ds:uri="http://purl.org/dc/terms/"/>
-    <ds:schemaRef ds:uri="http://schemas.microsoft.com/office/2006/metadata/properties"/>
-    <ds:schemaRef ds:uri="http://schemas.microsoft.com/office/infopath/2007/PartnerControls"/>
-    <ds:schemaRef ds:uri="http://schemas.openxmlformats.org/package/2006/metadata/core-properties"/>
-    <ds:schemaRef ds:uri="dfdc71c7-05b0-4bbb-bad6-4bfab9e95e19"/>
-    <ds:schemaRef ds:uri="ed97f0c3-f636-4045-88f8-111d4cc83e3b"/>
+    <ds:schemaRef ds:uri="http://schemas.openxmlformats.org/officeDocument/2006/bibliography"/>
   </ds:schemaRefs>
 </ds:datastoreItem>
 </file>

</xml_diff>

<commit_message>
Adicionando os botões nos últimos tópicos
</commit_message>
<xml_diff>
--- a/GDDTemplate.docx
+++ b/GDDTemplate.docx
@@ -42,7 +42,7 @@
                         <a:effectLst/>
                         <a:extLst>
                           <a:ext uri="{C572A759-6A51-4108-AA02-DFA0A04FC94B}">
-                            <ma14:wrappingTextBoxFlag xmlns:arto="http://schemas.microsoft.com/office/word/2006/arto" xmlns="" xmlns:mo="http://schemas.microsoft.com/office/mac/office/2008/main" xmlns:mv="urn:schemas-microsoft-com:mac:vml" xmlns:o="urn:schemas-microsoft-com:office:office" xmlns:v="urn:schemas-microsoft-com:vml" xmlns:w10="urn:schemas-microsoft-com:office:word" xmlns:w="http://schemas.openxmlformats.org/wordprocessingml/2006/main" xmlns:ma14="http://schemas.microsoft.com/office/mac/drawingml/2011/main" xmlns:a14="http://schemas.microsoft.com/office/drawing/2010/main" xmlns:pic="http://schemas.openxmlformats.org/drawingml/2006/picture"/>
+                            <ma14:wrappingTextBoxFlag xmlns:pic="http://schemas.openxmlformats.org/drawingml/2006/picture" xmlns:a14="http://schemas.microsoft.com/office/drawing/2010/main" xmlns:ma14="http://schemas.microsoft.com/office/mac/drawingml/2011/main" xmlns:w="http://schemas.openxmlformats.org/wordprocessingml/2006/main" xmlns:w10="urn:schemas-microsoft-com:office:word" xmlns:v="urn:schemas-microsoft-com:vml" xmlns:o="urn:schemas-microsoft-com:office:office" xmlns:mv="urn:schemas-microsoft-com:mac:vml" xmlns:mo="http://schemas.microsoft.com/office/mac/office/2008/main" xmlns="" xmlns:arto="http://schemas.microsoft.com/office/word/2006/arto"/>
                           </a:ext>
                         </a:extLst>
                       </wps:spPr>
@@ -387,7 +387,7 @@
                         <a:effectLst/>
                         <a:extLst>
                           <a:ext uri="{C572A759-6A51-4108-AA02-DFA0A04FC94B}">
-                            <ma14:wrappingTextBoxFlag xmlns:arto="http://schemas.microsoft.com/office/word/2006/arto" xmlns="" xmlns:mo="http://schemas.microsoft.com/office/mac/office/2008/main" xmlns:mv="urn:schemas-microsoft-com:mac:vml" xmlns:o="urn:schemas-microsoft-com:office:office" xmlns:v="urn:schemas-microsoft-com:vml" xmlns:w10="urn:schemas-microsoft-com:office:word" xmlns:w="http://schemas.openxmlformats.org/wordprocessingml/2006/main" xmlns:ma14="http://schemas.microsoft.com/office/mac/drawingml/2011/main" xmlns:a14="http://schemas.microsoft.com/office/drawing/2010/main" xmlns:pic="http://schemas.openxmlformats.org/drawingml/2006/picture"/>
+                            <ma14:wrappingTextBoxFlag xmlns:pic="http://schemas.openxmlformats.org/drawingml/2006/picture" xmlns:a14="http://schemas.microsoft.com/office/drawing/2010/main" xmlns:ma14="http://schemas.microsoft.com/office/mac/drawingml/2011/main" xmlns:w="http://schemas.openxmlformats.org/wordprocessingml/2006/main" xmlns:w10="urn:schemas-microsoft-com:office:word" xmlns:v="urn:schemas-microsoft-com:vml" xmlns:o="urn:schemas-microsoft-com:office:office" xmlns:mv="urn:schemas-microsoft-com:mac:vml" xmlns:mo="http://schemas.microsoft.com/office/mac/office/2008/main" xmlns="" xmlns:arto="http://schemas.microsoft.com/office/word/2006/arto"/>
                           </a:ext>
                         </a:extLst>
                       </wps:spPr>
@@ -504,7 +504,7 @@
                         <a:effectLst/>
                         <a:extLst>
                           <a:ext uri="{C572A759-6A51-4108-AA02-DFA0A04FC94B}">
-                            <ma14:wrappingTextBoxFlag xmlns:arto="http://schemas.microsoft.com/office/word/2006/arto" xmlns="" xmlns:mo="http://schemas.microsoft.com/office/mac/office/2008/main" xmlns:mv="urn:schemas-microsoft-com:mac:vml" xmlns:o="urn:schemas-microsoft-com:office:office" xmlns:v="urn:schemas-microsoft-com:vml" xmlns:w10="urn:schemas-microsoft-com:office:word" xmlns:w="http://schemas.openxmlformats.org/wordprocessingml/2006/main" xmlns:ma14="http://schemas.microsoft.com/office/mac/drawingml/2011/main" xmlns:a14="http://schemas.microsoft.com/office/drawing/2010/main" xmlns:pic="http://schemas.openxmlformats.org/drawingml/2006/picture"/>
+                            <ma14:wrappingTextBoxFlag xmlns:pic="http://schemas.openxmlformats.org/drawingml/2006/picture" xmlns:a14="http://schemas.microsoft.com/office/drawing/2010/main" xmlns:ma14="http://schemas.microsoft.com/office/mac/drawingml/2011/main" xmlns:w="http://schemas.openxmlformats.org/wordprocessingml/2006/main" xmlns:w10="urn:schemas-microsoft-com:office:word" xmlns:v="urn:schemas-microsoft-com:vml" xmlns:o="urn:schemas-microsoft-com:office:office" xmlns:mv="urn:schemas-microsoft-com:mac:vml" xmlns:mo="http://schemas.microsoft.com/office/mac/office/2008/main" xmlns="" xmlns:arto="http://schemas.microsoft.com/office/word/2006/arto"/>
                           </a:ext>
                         </a:extLst>
                       </wps:spPr>
@@ -781,7 +781,7 @@
                         <a:effectLst/>
                         <a:extLst>
                           <a:ext uri="{C572A759-6A51-4108-AA02-DFA0A04FC94B}">
-                            <ma14:wrappingTextBoxFlag xmlns:arto="http://schemas.microsoft.com/office/word/2006/arto" xmlns="" xmlns:mo="http://schemas.microsoft.com/office/mac/office/2008/main" xmlns:mv="urn:schemas-microsoft-com:mac:vml" xmlns:o="urn:schemas-microsoft-com:office:office" xmlns:v="urn:schemas-microsoft-com:vml" xmlns:w10="urn:schemas-microsoft-com:office:word" xmlns:w="http://schemas.openxmlformats.org/wordprocessingml/2006/main" xmlns:ma14="http://schemas.microsoft.com/office/mac/drawingml/2011/main" xmlns:a14="http://schemas.microsoft.com/office/drawing/2010/main" xmlns:pic="http://schemas.openxmlformats.org/drawingml/2006/picture"/>
+                            <ma14:wrappingTextBoxFlag xmlns:pic="http://schemas.openxmlformats.org/drawingml/2006/picture" xmlns:a14="http://schemas.microsoft.com/office/drawing/2010/main" xmlns:ma14="http://schemas.microsoft.com/office/mac/drawingml/2011/main" xmlns:w="http://schemas.openxmlformats.org/wordprocessingml/2006/main" xmlns:w10="urn:schemas-microsoft-com:office:word" xmlns:v="urn:schemas-microsoft-com:vml" xmlns:o="urn:schemas-microsoft-com:office:office" xmlns:mv="urn:schemas-microsoft-com:mac:vml" xmlns:mo="http://schemas.microsoft.com/office/mac/office/2008/main" xmlns="" xmlns:arto="http://schemas.microsoft.com/office/word/2006/arto"/>
                           </a:ext>
                         </a:extLst>
                       </wps:spPr>
@@ -837,25 +837,7 @@
                                 <w:sz w:val="22"/>
                                 <w:szCs w:val="22"/>
                               </w:rPr>
-                              <w:t xml:space="preserve">André </w:t>
-                            </w:r>
-                            <w:proofErr w:type="spellStart"/>
-                            <w:r>
-                              <w:rPr>
-                                <w:rFonts w:ascii="Times New Roman" w:hAnsi="Times New Roman" w:cs="Times New Roman"/>
-                                <w:sz w:val="22"/>
-                                <w:szCs w:val="22"/>
-                              </w:rPr>
-                              <w:t>Andriotti</w:t>
-                            </w:r>
-                            <w:proofErr w:type="spellEnd"/>
-                            <w:r>
-                              <w:rPr>
-                                <w:rFonts w:ascii="Times New Roman" w:hAnsi="Times New Roman" w:cs="Times New Roman"/>
-                                <w:sz w:val="22"/>
-                                <w:szCs w:val="22"/>
-                              </w:rPr>
-                              <w:t xml:space="preserve"> </w:t>
+                              <w:t xml:space="preserve">André Andriotti </w:t>
                             </w:r>
                           </w:p>
                           <w:p>
@@ -1064,7 +1046,7 @@
                         <a:effectLst/>
                         <a:extLst>
                           <a:ext uri="{C572A759-6A51-4108-AA02-DFA0A04FC94B}">
-                            <ma14:wrappingTextBoxFlag xmlns:arto="http://schemas.microsoft.com/office/word/2006/arto" xmlns="" xmlns:mo="http://schemas.microsoft.com/office/mac/office/2008/main" xmlns:mv="urn:schemas-microsoft-com:mac:vml" xmlns:o="urn:schemas-microsoft-com:office:office" xmlns:v="urn:schemas-microsoft-com:vml" xmlns:w10="urn:schemas-microsoft-com:office:word" xmlns:w="http://schemas.openxmlformats.org/wordprocessingml/2006/main" xmlns:ma14="http://schemas.microsoft.com/office/mac/drawingml/2011/main" xmlns:a14="http://schemas.microsoft.com/office/drawing/2010/main" xmlns:pic="http://schemas.openxmlformats.org/drawingml/2006/picture"/>
+                            <ma14:wrappingTextBoxFlag xmlns:pic="http://schemas.openxmlformats.org/drawingml/2006/picture" xmlns:a14="http://schemas.microsoft.com/office/drawing/2010/main" xmlns:ma14="http://schemas.microsoft.com/office/mac/drawingml/2011/main" xmlns:w="http://schemas.openxmlformats.org/wordprocessingml/2006/main" xmlns:w10="urn:schemas-microsoft-com:office:word" xmlns:v="urn:schemas-microsoft-com:vml" xmlns:o="urn:schemas-microsoft-com:office:office" xmlns:mv="urn:schemas-microsoft-com:mac:vml" xmlns:mo="http://schemas.microsoft.com/office/mac/office/2008/main" xmlns="" xmlns:arto="http://schemas.microsoft.com/office/word/2006/arto"/>
                           </a:ext>
                         </a:extLst>
                       </wps:spPr>
@@ -3383,14 +3365,7 @@
         <w:rPr>
           <w:rFonts w:ascii="Times New Roman" w:hAnsi="Times New Roman" w:cs="Times New Roman"/>
         </w:rPr>
-        <w:t xml:space="preserve">", os jogadores assumem os papéis dos bombeiros heroicos, Pascal </w:t>
-      </w:r>
-      <w:proofErr w:type="spellStart"/>
-      <w:r>
-        <w:rPr>
-          <w:rFonts w:ascii="Times New Roman" w:hAnsi="Times New Roman" w:cs="Times New Roman"/>
-        </w:rPr>
-        <w:t>Whi</w:t>
+        <w:t>", os jogadores assumem os papéis dos bombeiros heroicos, Pascal Whi</w:t>
       </w:r>
       <w:r>
         <w:rPr>
@@ -3402,21 +3377,7 @@
         <w:rPr>
           <w:rFonts w:ascii="Times New Roman" w:hAnsi="Times New Roman" w:cs="Times New Roman"/>
         </w:rPr>
-        <w:t>efield</w:t>
-      </w:r>
-      <w:proofErr w:type="spellEnd"/>
-      <w:r>
-        <w:rPr>
-          <w:rFonts w:ascii="Times New Roman" w:hAnsi="Times New Roman" w:cs="Times New Roman"/>
-        </w:rPr>
-        <w:t xml:space="preserve"> e Ruby </w:t>
-      </w:r>
-      <w:proofErr w:type="spellStart"/>
-      <w:r>
-        <w:rPr>
-          <w:rFonts w:ascii="Times New Roman" w:hAnsi="Times New Roman" w:cs="Times New Roman"/>
-        </w:rPr>
-        <w:t>For</w:t>
+        <w:t>efield e Ruby For</w:t>
       </w:r>
       <w:r>
         <w:rPr>
@@ -3424,7 +3385,6 @@
         </w:rPr>
         <w:t>train</w:t>
       </w:r>
-      <w:proofErr w:type="spellEnd"/>
       <w:r>
         <w:rPr>
           <w:rFonts w:ascii="Times New Roman" w:hAnsi="Times New Roman" w:cs="Times New Roman"/>
@@ -3726,16 +3686,8 @@
               <w:rPr>
                 <w:rFonts w:ascii="Times New Roman" w:hAnsi="Times New Roman" w:cs="Times New Roman"/>
               </w:rPr>
-              <w:t xml:space="preserve"> </w:t>
-            </w:r>
-            <w:proofErr w:type="spellStart"/>
-            <w:r>
-              <w:rPr>
-                <w:rFonts w:ascii="Times New Roman" w:hAnsi="Times New Roman" w:cs="Times New Roman"/>
-              </w:rPr>
-              <w:t>Whilefield</w:t>
-            </w:r>
-            <w:proofErr w:type="spellEnd"/>
+              <w:t xml:space="preserve"> Whilefield</w:t>
+            </w:r>
           </w:p>
           <w:p>
             <w:pPr>
@@ -3932,16 +3884,8 @@
               <w:rPr>
                 <w:rFonts w:ascii="Times New Roman" w:hAnsi="Times New Roman" w:cs="Times New Roman"/>
               </w:rPr>
-              <w:t xml:space="preserve">Ruby </w:t>
-            </w:r>
-            <w:proofErr w:type="spellStart"/>
-            <w:r>
-              <w:rPr>
-                <w:rFonts w:ascii="Times New Roman" w:hAnsi="Times New Roman" w:cs="Times New Roman"/>
-              </w:rPr>
-              <w:t>Fortrain</w:t>
-            </w:r>
-            <w:proofErr w:type="spellEnd"/>
+              <w:t>Ruby Fortrain</w:t>
+            </w:r>
           </w:p>
           <w:p>
             <w:pPr>
@@ -4264,21 +4208,7 @@
         <w:rPr>
           <w:rFonts w:ascii="Times New Roman" w:hAnsi="Times New Roman" w:cs="Times New Roman"/>
         </w:rPr>
-        <w:t xml:space="preserve">Ao iniciar "Bombeiros da Amazônia", você se encontra imerso na exuberante selva tropical, cercado pela vegetação exuberante da Amazônia. Como Pascal </w:t>
-      </w:r>
-      <w:proofErr w:type="spellStart"/>
-      <w:r>
-        <w:rPr>
-          <w:rFonts w:ascii="Times New Roman" w:hAnsi="Times New Roman" w:cs="Times New Roman"/>
-        </w:rPr>
-        <w:t>Whitefield</w:t>
-      </w:r>
-      <w:proofErr w:type="spellEnd"/>
-      <w:r>
-        <w:rPr>
-          <w:rFonts w:ascii="Times New Roman" w:hAnsi="Times New Roman" w:cs="Times New Roman"/>
-        </w:rPr>
-        <w:t xml:space="preserve"> ou Ruby Forrest, você enfrenta uma série de desafios enquanto se move pelo cenário.</w:t>
+        <w:t>Ao iniciar "Bombeiros da Amazônia", você se encontra imerso na exuberante selva tropical, cercado pela vegetação exuberante da Amazônia. Como Pascal Whitefield ou Ruby Forrest, você enfrenta uma série de desafios enquanto se move pelo cenário.</w:t>
       </w:r>
     </w:p>
     <w:p>
@@ -4662,15 +4592,7 @@
         <w:jc w:val="both"/>
       </w:pPr>
       <w:r>
-        <w:t xml:space="preserve">Prepare-se para uma jornada emocionante e desafiadora, onde sua ação é crucial para a preservação da Amazônia. Sua aventura como um bombeiro </w:t>
-      </w:r>
-      <w:proofErr w:type="spellStart"/>
-      <w:r>
-        <w:t>heróico</w:t>
-      </w:r>
-      <w:proofErr w:type="spellEnd"/>
-      <w:r>
-        <w:t xml:space="preserve"> será repleta de desafios, aprendizados e a satisfação de fazer a diferença na maior floresta tropical do mundo.</w:t>
+        <w:t>Prepare-se para uma jornada emocionante e desafiadora, onde sua ação é crucial para a preservação da Amazônia. Sua aventura como um bombeiro heróico será repleta de desafios, aprendizados e a satisfação de fazer a diferença na maior floresta tropical do mundo.</w:t>
       </w:r>
     </w:p>
     <w:p>
@@ -6137,15 +6059,9 @@
     <w:p>
       <w:pPr>
         <w:pStyle w:val="Ttulo2"/>
-        <w:rPr>
-          <w:lang w:val="en-US"/>
-        </w:rPr>
       </w:pPr>
       <w:bookmarkStart w:id="18" w:name="_Toc297479389"/>
       <w:r>
-        <w:rPr>
-          <w:lang w:val="en-US"/>
-        </w:rPr>
         <w:t>Level Design</w:t>
       </w:r>
       <w:bookmarkEnd w:id="18"/>
@@ -6440,7 +6356,6 @@
                 <w:lang w:val="en-US"/>
               </w:rPr>
             </w:pPr>
-            <w:proofErr w:type="spellStart"/>
             <w:r>
               <w:rPr>
                 <w:rFonts w:asciiTheme="majorHAnsi" w:hAnsiTheme="majorHAnsi" w:cstheme="minorHAnsi"/>
@@ -6451,7 +6366,6 @@
               <w:lastRenderedPageBreak/>
               <w:t>Macacos</w:t>
             </w:r>
-            <w:proofErr w:type="spellEnd"/>
           </w:p>
           <w:p>
             <w:pPr>
@@ -6641,7 +6555,6 @@
                 <w:lang w:val="en-US"/>
               </w:rPr>
             </w:pPr>
-            <w:proofErr w:type="spellStart"/>
             <w:r>
               <w:rPr>
                 <w:rFonts w:asciiTheme="majorHAnsi" w:hAnsiTheme="majorHAnsi" w:cstheme="minorHAnsi"/>
@@ -6649,9 +6562,8 @@
                 <w:bCs/>
                 <w:lang w:val="en-US"/>
               </w:rPr>
-              <w:t>Civis</w:t>
-            </w:r>
-            <w:proofErr w:type="spellEnd"/>
+              <w:t>Civis (Ind</w:t>
+            </w:r>
             <w:r>
               <w:rPr>
                 <w:rFonts w:asciiTheme="majorHAnsi" w:hAnsiTheme="majorHAnsi" w:cstheme="minorHAnsi"/>
@@ -6659,9 +6571,8 @@
                 <w:bCs/>
                 <w:lang w:val="en-US"/>
               </w:rPr>
-              <w:t xml:space="preserve"> (</w:t>
-            </w:r>
-            <w:proofErr w:type="spellStart"/>
+              <w:t>í</w:t>
+            </w:r>
             <w:r>
               <w:rPr>
                 <w:rFonts w:asciiTheme="majorHAnsi" w:hAnsiTheme="majorHAnsi" w:cstheme="minorHAnsi"/>
@@ -6669,35 +6580,7 @@
                 <w:bCs/>
                 <w:lang w:val="en-US"/>
               </w:rPr>
-              <w:t>Ind</w:t>
-            </w:r>
-            <w:r>
-              <w:rPr>
-                <w:rFonts w:asciiTheme="majorHAnsi" w:hAnsiTheme="majorHAnsi" w:cstheme="minorHAnsi"/>
-                <w:b/>
-                <w:bCs/>
-                <w:lang w:val="en-US"/>
-              </w:rPr>
-              <w:t>í</w:t>
-            </w:r>
-            <w:r>
-              <w:rPr>
-                <w:rFonts w:asciiTheme="majorHAnsi" w:hAnsiTheme="majorHAnsi" w:cstheme="minorHAnsi"/>
-                <w:b/>
-                <w:bCs/>
-                <w:lang w:val="en-US"/>
-              </w:rPr>
-              <w:t>genas</w:t>
-            </w:r>
-            <w:proofErr w:type="spellEnd"/>
-            <w:r>
-              <w:rPr>
-                <w:rFonts w:asciiTheme="majorHAnsi" w:hAnsiTheme="majorHAnsi" w:cstheme="minorHAnsi"/>
-                <w:b/>
-                <w:bCs/>
-                <w:lang w:val="en-US"/>
-              </w:rPr>
-              <w:t>)</w:t>
+              <w:t>genas)</w:t>
             </w:r>
           </w:p>
           <w:p>
@@ -6985,6 +6868,7 @@
             <w:r>
               <w:rPr>
                 <w:rFonts w:asciiTheme="majorHAnsi" w:hAnsiTheme="majorHAnsi"/>
+                <w:noProof/>
               </w:rPr>
               <w:drawing>
                 <wp:inline distT="0" distB="0" distL="0" distR="0" wp14:anchorId="1E50C30E" wp14:editId="1B57BA6B">
@@ -7068,6 +6952,7 @@
             <w:r>
               <w:rPr>
                 <w:rFonts w:asciiTheme="majorHAnsi" w:hAnsiTheme="majorHAnsi"/>
+                <w:noProof/>
               </w:rPr>
               <w:drawing>
                 <wp:inline distT="0" distB="0" distL="0" distR="0" wp14:anchorId="0ABE1FAC" wp14:editId="3AD1B2B2">
@@ -7152,6 +7037,7 @@
             <w:r>
               <w:rPr>
                 <w:rFonts w:asciiTheme="majorHAnsi" w:hAnsiTheme="majorHAnsi"/>
+                <w:noProof/>
               </w:rPr>
               <w:drawing>
                 <wp:inline distT="0" distB="0" distL="0" distR="0" wp14:anchorId="2E0CA327" wp14:editId="35DBD3E1">
@@ -7236,6 +7122,7 @@
             <w:r>
               <w:rPr>
                 <w:rFonts w:asciiTheme="majorHAnsi" w:hAnsiTheme="majorHAnsi"/>
+                <w:noProof/>
               </w:rPr>
               <w:drawing>
                 <wp:inline distT="0" distB="0" distL="0" distR="0" wp14:anchorId="429C105A" wp14:editId="782C33DE">
@@ -7320,6 +7207,7 @@
             <w:r>
               <w:rPr>
                 <w:rFonts w:asciiTheme="majorHAnsi" w:hAnsiTheme="majorHAnsi"/>
+                <w:noProof/>
               </w:rPr>
               <w:drawing>
                 <wp:inline distT="0" distB="0" distL="0" distR="0" wp14:anchorId="085B848F" wp14:editId="39F9132E">
@@ -7386,6 +7274,305 @@
           </w:p>
         </w:tc>
       </w:tr>
+      <w:tr>
+        <w:trPr>
+          <w:trHeight w:val="620"/>
+        </w:trPr>
+        <w:tc>
+          <w:tcPr>
+            <w:tcW w:w="4788" w:type="dxa"/>
+          </w:tcPr>
+          <w:p>
+            <w:pPr>
+              <w:jc w:val="center"/>
+              <w:rPr>
+                <w:rFonts w:asciiTheme="majorHAnsi" w:hAnsiTheme="majorHAnsi"/>
+                <w:noProof/>
+              </w:rPr>
+            </w:pPr>
+            <w:r>
+              <w:rPr>
+                <w:noProof/>
+              </w:rPr>
+              <w:drawing>
+                <wp:inline distT="0" distB="0" distL="0" distR="0" wp14:anchorId="37BBE727" wp14:editId="6F3F2FD8">
+                  <wp:extent cx="1862313" cy="605337"/>
+                  <wp:effectExtent l="0" t="0" r="5080" b="4445"/>
+                  <wp:docPr id="1678184188" name="Imagem 1678184188"/>
+                  <wp:cNvGraphicFramePr>
+                    <a:graphicFrameLocks xmlns:a="http://schemas.openxmlformats.org/drawingml/2006/main" noChangeAspect="1"/>
+                  </wp:cNvGraphicFramePr>
+                  <a:graphic xmlns:a="http://schemas.openxmlformats.org/drawingml/2006/main">
+                    <a:graphicData uri="http://schemas.openxmlformats.org/drawingml/2006/picture">
+                      <pic:pic xmlns:pic="http://schemas.openxmlformats.org/drawingml/2006/picture">
+                        <pic:nvPicPr>
+                          <pic:cNvPr id="1696277291" name=""/>
+                          <pic:cNvPicPr/>
+                        </pic:nvPicPr>
+                        <pic:blipFill rotWithShape="1">
+                          <a:blip r:embed="rId28"/>
+                          <a:srcRect l="13966" t="15370" r="47539" b="13407"/>
+                          <a:stretch/>
+                        </pic:blipFill>
+                        <pic:spPr bwMode="auto">
+                          <a:xfrm>
+                            <a:off x="0" y="0"/>
+                            <a:ext cx="1868940" cy="607491"/>
+                          </a:xfrm>
+                          <a:prstGeom prst="rect">
+                            <a:avLst/>
+                          </a:prstGeom>
+                          <a:ln>
+                            <a:noFill/>
+                          </a:ln>
+                          <a:extLst>
+                            <a:ext uri="{53640926-AAD7-44D8-BBD7-CCE9431645EC}">
+                              <a14:shadowObscured xmlns:a14="http://schemas.microsoft.com/office/drawing/2010/main"/>
+                            </a:ext>
+                          </a:extLst>
+                        </pic:spPr>
+                      </pic:pic>
+                    </a:graphicData>
+                  </a:graphic>
+                </wp:inline>
+              </w:drawing>
+            </w:r>
+          </w:p>
+          <w:p>
+            <w:pPr>
+              <w:tabs>
+                <w:tab w:val="left" w:pos="5536"/>
+              </w:tabs>
+              <w:rPr>
+                <w:rFonts w:asciiTheme="majorHAnsi" w:hAnsiTheme="majorHAnsi"/>
+              </w:rPr>
+            </w:pPr>
+          </w:p>
+        </w:tc>
+        <w:tc>
+          <w:tcPr>
+            <w:tcW w:w="4788" w:type="dxa"/>
+          </w:tcPr>
+          <w:p>
+            <w:pPr>
+              <w:rPr>
+                <w:rFonts w:asciiTheme="majorHAnsi" w:hAnsiTheme="majorHAnsi"/>
+              </w:rPr>
+            </w:pPr>
+            <w:r>
+              <w:rPr>
+                <w:rFonts w:asciiTheme="majorHAnsi" w:hAnsiTheme="majorHAnsi"/>
+              </w:rPr>
+              <w:t>Controla os movimentos do personagem Pascal, sendo a</w:t>
+            </w:r>
+            <w:r>
+              <w:rPr>
+                <w:rFonts w:asciiTheme="majorHAnsi" w:hAnsiTheme="majorHAnsi"/>
+              </w:rPr>
+              <w:t>s</w:t>
+            </w:r>
+            <w:r>
+              <w:rPr>
+                <w:rFonts w:asciiTheme="majorHAnsi" w:hAnsiTheme="majorHAnsi"/>
+              </w:rPr>
+              <w:t xml:space="preserve"> tecla</w:t>
+            </w:r>
+            <w:r>
+              <w:rPr>
+                <w:rFonts w:asciiTheme="majorHAnsi" w:hAnsiTheme="majorHAnsi"/>
+              </w:rPr>
+              <w:t>s</w:t>
+            </w:r>
+            <w:r>
+              <w:rPr>
+                <w:rFonts w:asciiTheme="majorHAnsi" w:hAnsiTheme="majorHAnsi"/>
+              </w:rPr>
+              <w:t xml:space="preserve"> A (esquerda), D (direita), W (para cima), S (para baixo) e o espaço (apaga fogo/resgata macaco/ajuda indígena).</w:t>
+            </w:r>
+          </w:p>
+        </w:tc>
+      </w:tr>
+      <w:tr>
+        <w:trPr>
+          <w:trHeight w:val="620"/>
+        </w:trPr>
+        <w:tc>
+          <w:tcPr>
+            <w:tcW w:w="4788" w:type="dxa"/>
+          </w:tcPr>
+          <w:p>
+            <w:pPr>
+              <w:jc w:val="center"/>
+              <w:rPr>
+                <w:noProof/>
+              </w:rPr>
+            </w:pPr>
+            <w:r>
+              <w:rPr>
+                <w:noProof/>
+              </w:rPr>
+              <w:drawing>
+                <wp:inline distT="0" distB="0" distL="0" distR="0" wp14:anchorId="552A5AEC" wp14:editId="37E12698">
+                  <wp:extent cx="1822262" cy="676894"/>
+                  <wp:effectExtent l="0" t="0" r="6985" b="9525"/>
+                  <wp:docPr id="1912674466" name="Imagem 1912674466"/>
+                  <wp:cNvGraphicFramePr>
+                    <a:graphicFrameLocks xmlns:a="http://schemas.openxmlformats.org/drawingml/2006/main" noChangeAspect="1"/>
+                  </wp:cNvGraphicFramePr>
+                  <a:graphic xmlns:a="http://schemas.openxmlformats.org/drawingml/2006/main">
+                    <a:graphicData uri="http://schemas.openxmlformats.org/drawingml/2006/picture">
+                      <pic:pic xmlns:pic="http://schemas.openxmlformats.org/drawingml/2006/picture">
+                        <pic:nvPicPr>
+                          <pic:cNvPr id="1696277291" name=""/>
+                          <pic:cNvPicPr/>
+                        </pic:nvPicPr>
+                        <pic:blipFill rotWithShape="1">
+                          <a:blip r:embed="rId28"/>
+                          <a:srcRect l="70318" t="11160" r="1499" b="9322"/>
+                          <a:stretch/>
+                        </pic:blipFill>
+                        <pic:spPr bwMode="auto">
+                          <a:xfrm>
+                            <a:off x="0" y="0"/>
+                            <a:ext cx="1875321" cy="696603"/>
+                          </a:xfrm>
+                          <a:prstGeom prst="rect">
+                            <a:avLst/>
+                          </a:prstGeom>
+                          <a:ln>
+                            <a:noFill/>
+                          </a:ln>
+                          <a:extLst>
+                            <a:ext uri="{53640926-AAD7-44D8-BBD7-CCE9431645EC}">
+                              <a14:shadowObscured xmlns:a14="http://schemas.microsoft.com/office/drawing/2010/main"/>
+                            </a:ext>
+                          </a:extLst>
+                        </pic:spPr>
+                      </pic:pic>
+                    </a:graphicData>
+                  </a:graphic>
+                </wp:inline>
+              </w:drawing>
+            </w:r>
+          </w:p>
+          <w:p>
+            <w:pPr>
+              <w:jc w:val="center"/>
+              <w:rPr>
+                <w:noProof/>
+              </w:rPr>
+            </w:pPr>
+          </w:p>
+        </w:tc>
+        <w:tc>
+          <w:tcPr>
+            <w:tcW w:w="4788" w:type="dxa"/>
+          </w:tcPr>
+          <w:p>
+            <w:pPr>
+              <w:rPr>
+                <w:rFonts w:asciiTheme="majorHAnsi" w:hAnsiTheme="majorHAnsi"/>
+              </w:rPr>
+            </w:pPr>
+            <w:r>
+              <w:rPr>
+                <w:rFonts w:asciiTheme="majorHAnsi" w:hAnsiTheme="majorHAnsi"/>
+              </w:rPr>
+              <w:t xml:space="preserve">Controla os movimentos do personagem </w:t>
+            </w:r>
+            <w:r>
+              <w:rPr>
+                <w:rFonts w:asciiTheme="majorHAnsi" w:hAnsiTheme="majorHAnsi"/>
+              </w:rPr>
+              <w:t>Rub</w:t>
+            </w:r>
+            <w:r>
+              <w:rPr>
+                <w:rFonts w:asciiTheme="majorHAnsi" w:hAnsiTheme="majorHAnsi"/>
+              </w:rPr>
+              <w:t>y</w:t>
+            </w:r>
+            <w:r>
+              <w:rPr>
+                <w:rFonts w:asciiTheme="majorHAnsi" w:hAnsiTheme="majorHAnsi"/>
+              </w:rPr>
+              <w:t>, sendo a</w:t>
+            </w:r>
+            <w:r>
+              <w:rPr>
+                <w:rFonts w:asciiTheme="majorHAnsi" w:hAnsiTheme="majorHAnsi"/>
+              </w:rPr>
+              <w:t>s tecl</w:t>
+            </w:r>
+            <w:r>
+              <w:rPr>
+                <w:rFonts w:asciiTheme="majorHAnsi" w:hAnsiTheme="majorHAnsi"/>
+              </w:rPr>
+              <w:t>a</w:t>
+            </w:r>
+            <w:r>
+              <w:rPr>
+                <w:rFonts w:asciiTheme="majorHAnsi" w:hAnsiTheme="majorHAnsi"/>
+              </w:rPr>
+              <w:t>s</w:t>
+            </w:r>
+            <w:r>
+              <w:rPr>
+                <w:rFonts w:asciiTheme="majorHAnsi" w:hAnsiTheme="majorHAnsi"/>
+              </w:rPr>
+              <w:t xml:space="preserve"> esquerda,</w:t>
+            </w:r>
+            <w:r>
+              <w:rPr>
+                <w:rFonts w:asciiTheme="majorHAnsi" w:hAnsiTheme="majorHAnsi"/>
+              </w:rPr>
+              <w:t xml:space="preserve"> </w:t>
+            </w:r>
+            <w:r>
+              <w:rPr>
+                <w:rFonts w:asciiTheme="majorHAnsi" w:hAnsiTheme="majorHAnsi"/>
+              </w:rPr>
+              <w:t>direita, para cima</w:t>
+            </w:r>
+            <w:r>
+              <w:rPr>
+                <w:rFonts w:asciiTheme="majorHAnsi" w:hAnsiTheme="majorHAnsi"/>
+              </w:rPr>
+              <w:t xml:space="preserve">, </w:t>
+            </w:r>
+            <w:r>
+              <w:rPr>
+                <w:rFonts w:asciiTheme="majorHAnsi" w:hAnsiTheme="majorHAnsi"/>
+              </w:rPr>
+              <w:t>para baixo</w:t>
+            </w:r>
+            <w:r>
+              <w:rPr>
+                <w:rFonts w:asciiTheme="majorHAnsi" w:hAnsiTheme="majorHAnsi"/>
+              </w:rPr>
+              <w:t xml:space="preserve"> </w:t>
+            </w:r>
+            <w:r>
+              <w:rPr>
+                <w:rFonts w:asciiTheme="majorHAnsi" w:hAnsiTheme="majorHAnsi"/>
+              </w:rPr>
+              <w:t xml:space="preserve">e </w:t>
+            </w:r>
+            <w:r>
+              <w:rPr>
+                <w:rFonts w:asciiTheme="majorHAnsi" w:hAnsiTheme="majorHAnsi"/>
+              </w:rPr>
+              <w:t>enter</w:t>
+            </w:r>
+            <w:r>
+              <w:rPr>
+                <w:rFonts w:asciiTheme="majorHAnsi" w:hAnsiTheme="majorHAnsi"/>
+              </w:rPr>
+              <w:t xml:space="preserve"> (apaga fogo/resgata macaco/ajuda indígena).</w:t>
+            </w:r>
+          </w:p>
+        </w:tc>
+      </w:tr>
     </w:tbl>
     <w:p/>
     <w:p/>
@@ -7401,35 +7588,13 @@
         <w:rPr>
           <w:lang w:val="pt-BR"/>
         </w:rPr>
-        <w:t xml:space="preserve">Game </w:t>
-      </w:r>
-      <w:proofErr w:type="spellStart"/>
+        <w:t xml:space="preserve">Game Aesthetics &amp; </w:t>
+      </w:r>
       <w:r>
         <w:rPr>
           <w:lang w:val="pt-BR"/>
         </w:rPr>
-        <w:t>Aesthetics</w:t>
-      </w:r>
-      <w:proofErr w:type="spellEnd"/>
-      <w:r>
-        <w:rPr>
-          <w:lang w:val="pt-BR"/>
-        </w:rPr>
-        <w:t xml:space="preserve"> &amp; </w:t>
-      </w:r>
-      <w:proofErr w:type="spellStart"/>
-      <w:r>
-        <w:rPr>
-          <w:lang w:val="pt-BR"/>
-        </w:rPr>
-        <w:t>User</w:t>
-      </w:r>
-      <w:proofErr w:type="spellEnd"/>
-      <w:r>
-        <w:rPr>
-          <w:lang w:val="pt-BR"/>
-        </w:rPr>
-        <w:t xml:space="preserve"> Interfac</w:t>
+        <w:t>User Interfac</w:t>
       </w:r>
       <w:bookmarkEnd w:id="20"/>
       <w:r>
@@ -7507,7 +7672,6 @@
           <w:b/>
           <w:bCs/>
         </w:rPr>
-        <w:lastRenderedPageBreak/>
         <w:t>Aparência e Forma:</w:t>
       </w:r>
     </w:p>
@@ -7781,6 +7945,7 @@
             </w:pPr>
             <w:r>
               <w:rPr>
+                <w:noProof/>
                 <w:color w:val="FF0000"/>
               </w:rPr>
               <w:drawing>
@@ -7799,7 +7964,7 @@
                           <pic:cNvPicPr/>
                         </pic:nvPicPr>
                         <pic:blipFill>
-                          <a:blip r:embed="rId28"/>
+                          <a:blip r:embed="rId29"/>
                           <a:stretch>
                             <a:fillRect/>
                           </a:stretch>
@@ -7901,7 +8066,9 @@
               <w:rPr>
                 <w:b/>
                 <w:bCs/>
-              </w:rPr>
+                <w:noProof/>
+              </w:rPr>
+              <w:lastRenderedPageBreak/>
               <w:drawing>
                 <wp:inline distT="0" distB="0" distL="0" distR="0" wp14:anchorId="618C5B01" wp14:editId="3FB6EC13">
                   <wp:extent cx="1370378" cy="1743075"/>
@@ -7918,7 +8085,7 @@
                           <pic:cNvPicPr/>
                         </pic:nvPicPr>
                         <pic:blipFill>
-                          <a:blip r:embed="rId29"/>
+                          <a:blip r:embed="rId30"/>
                           <a:stretch>
                             <a:fillRect/>
                           </a:stretch>
@@ -7979,7 +8146,6 @@
         <w:jc w:val="both"/>
       </w:pPr>
       <w:r>
-        <w:lastRenderedPageBreak/>
         <w:t xml:space="preserve">Uma abordagem </w:t>
       </w:r>
       <w:r>
@@ -8019,6 +8185,9 @@
               <w:jc w:val="center"/>
             </w:pPr>
             <w:r>
+              <w:rPr>
+                <w:noProof/>
+              </w:rPr>
               <w:drawing>
                 <wp:inline distT="0" distB="0" distL="0" distR="0" wp14:anchorId="13798FBD" wp14:editId="23A97609">
                   <wp:extent cx="1951926" cy="1905000"/>
@@ -8035,7 +8204,7 @@
                           <pic:cNvPicPr/>
                         </pic:nvPicPr>
                         <pic:blipFill>
-                          <a:blip r:embed="rId30"/>
+                          <a:blip r:embed="rId31"/>
                           <a:stretch>
                             <a:fillRect/>
                           </a:stretch>
@@ -8066,6 +8235,9 @@
               <w:jc w:val="center"/>
             </w:pPr>
             <w:r>
+              <w:rPr>
+                <w:noProof/>
+              </w:rPr>
               <w:drawing>
                 <wp:inline distT="0" distB="0" distL="0" distR="0" wp14:anchorId="4A62DF91" wp14:editId="2BC53418">
                   <wp:extent cx="2140084" cy="1962150"/>
@@ -8082,7 +8254,7 @@
                           <pic:cNvPicPr/>
                         </pic:nvPicPr>
                         <pic:blipFill>
-                          <a:blip r:embed="rId31"/>
+                          <a:blip r:embed="rId32"/>
                           <a:stretch>
                             <a:fillRect/>
                           </a:stretch>
@@ -8182,6 +8354,9 @@
               <w:jc w:val="center"/>
             </w:pPr>
             <w:r>
+              <w:rPr>
+                <w:noProof/>
+              </w:rPr>
               <w:drawing>
                 <wp:inline distT="0" distB="0" distL="0" distR="0" wp14:anchorId="39661859" wp14:editId="1CC0ED1E">
                   <wp:extent cx="1951926" cy="1905000"/>
@@ -8198,7 +8373,7 @@
                           <pic:cNvPicPr/>
                         </pic:nvPicPr>
                         <pic:blipFill>
-                          <a:blip r:embed="rId30"/>
+                          <a:blip r:embed="rId31"/>
                           <a:stretch>
                             <a:fillRect/>
                           </a:stretch>
@@ -8229,6 +8404,9 @@
               <w:jc w:val="center"/>
             </w:pPr>
             <w:r>
+              <w:rPr>
+                <w:noProof/>
+              </w:rPr>
               <w:drawing>
                 <wp:inline distT="0" distB="0" distL="0" distR="0" wp14:anchorId="3055691F" wp14:editId="57AEA034">
                   <wp:extent cx="2140084" cy="1962150"/>
@@ -8245,7 +8423,7 @@
                           <pic:cNvPicPr/>
                         </pic:nvPicPr>
                         <pic:blipFill>
-                          <a:blip r:embed="rId31"/>
+                          <a:blip r:embed="rId32"/>
                           <a:stretch>
                             <a:fillRect/>
                           </a:stretch>
@@ -8372,7 +8550,6 @@
           <w:b/>
           <w:bCs/>
         </w:rPr>
-        <w:lastRenderedPageBreak/>
         <w:t>Interface do Usuário:</w:t>
       </w:r>
     </w:p>
@@ -8406,6 +8583,9 @@
               <w:jc w:val="center"/>
             </w:pPr>
             <w:r>
+              <w:rPr>
+                <w:noProof/>
+              </w:rPr>
               <w:drawing>
                 <wp:inline distT="0" distB="0" distL="0" distR="0" wp14:anchorId="693C651F" wp14:editId="4D003425">
                   <wp:extent cx="771633" cy="1305107"/>
@@ -8422,7 +8602,7 @@
                           <pic:cNvPicPr/>
                         </pic:nvPicPr>
                         <pic:blipFill>
-                          <a:blip r:embed="rId32"/>
+                          <a:blip r:embed="rId33"/>
                           <a:stretch>
                             <a:fillRect/>
                           </a:stretch>
@@ -8460,6 +8640,9 @@
               <w:jc w:val="center"/>
             </w:pPr>
             <w:r>
+              <w:rPr>
+                <w:noProof/>
+              </w:rPr>
               <w:drawing>
                 <wp:inline distT="0" distB="0" distL="0" distR="0" wp14:anchorId="72C522DA" wp14:editId="70CFBFA3">
                   <wp:extent cx="5250873" cy="457200"/>
@@ -8476,7 +8659,7 @@
                           <pic:cNvPicPr/>
                         </pic:nvPicPr>
                         <pic:blipFill>
-                          <a:blip r:embed="rId33"/>
+                          <a:blip r:embed="rId34"/>
                           <a:stretch>
                             <a:fillRect/>
                           </a:stretch>
@@ -8529,23 +8712,7 @@
           <w:b/>
           <w:bCs/>
         </w:rPr>
-        <w:t>HUD (Heads-</w:t>
-      </w:r>
-      <w:proofErr w:type="spellStart"/>
-      <w:r>
-        <w:rPr>
-          <w:b/>
-          <w:bCs/>
-        </w:rPr>
-        <w:t>up</w:t>
-      </w:r>
-      <w:proofErr w:type="spellEnd"/>
-      <w:r>
-        <w:rPr>
-          <w:b/>
-          <w:bCs/>
-        </w:rPr>
-        <w:t xml:space="preserve"> Display):</w:t>
+        <w:t>HUD (Heads-up Display):</w:t>
       </w:r>
       <w:r>
         <w:t xml:space="preserve"> O HUD será minimalista, exibindo informações cruciais, como a quantidade de água no reservatório, pontuação atual e objetivos atuais.</w:t>
@@ -8574,6 +8741,9 @@
               <w:jc w:val="center"/>
             </w:pPr>
             <w:r>
+              <w:rPr>
+                <w:noProof/>
+              </w:rPr>
               <w:drawing>
                 <wp:inline distT="0" distB="0" distL="0" distR="0" wp14:anchorId="36D22B11" wp14:editId="76C9951B">
                   <wp:extent cx="4082232" cy="2314575"/>
@@ -8590,7 +8760,7 @@
                           <pic:cNvPicPr/>
                         </pic:nvPicPr>
                         <pic:blipFill>
-                          <a:blip r:embed="rId34"/>
+                          <a:blip r:embed="rId35"/>
                           <a:stretch>
                             <a:fillRect/>
                           </a:stretch>
@@ -8638,6 +8808,7 @@
           <w:b/>
           <w:bCs/>
         </w:rPr>
+        <w:lastRenderedPageBreak/>
         <w:t>Sistema de Menus:</w:t>
       </w:r>
       <w:r>
@@ -8688,6 +8859,9 @@
               <w:jc w:val="center"/>
             </w:pPr>
             <w:r>
+              <w:rPr>
+                <w:noProof/>
+              </w:rPr>
               <w:drawing>
                 <wp:inline distT="0" distB="0" distL="0" distR="0" wp14:anchorId="11B75925" wp14:editId="1592FB2B">
                   <wp:extent cx="4848225" cy="851715"/>
@@ -8704,7 +8878,7 @@
                           <pic:cNvPicPr/>
                         </pic:nvPicPr>
                         <pic:blipFill>
-                          <a:blip r:embed="rId35"/>
+                          <a:blip r:embed="rId28"/>
                           <a:stretch>
                             <a:fillRect/>
                           </a:stretch>
@@ -8755,7 +8929,7 @@
         <w:t>Botões e Controles:</w:t>
       </w:r>
       <w:r>
-        <w:t xml:space="preserve"> Botões de fácil acesso para interagir com ferramentas, como a mangueira ou gaiola, serão posicionados ergonomicamente para facilitar a jogabilidade.</w:t>
+        <w:t xml:space="preserve"> Botões de fácil acesso para interagir com ferramentas serão posicionados ergonomicamente para facilitar a jogabilidade.</w:t>
       </w:r>
     </w:p>
     <w:p/>
@@ -8921,7 +9095,7 @@
                       <a:effectLst/>
                       <a:extLst>
                         <a:ext uri="{C572A759-6A51-4108-AA02-DFA0A04FC94B}">
-                          <ma14:wrappingTextBoxFlag xmlns:arto="http://schemas.microsoft.com/office/word/2006/arto" xmlns="" xmlns:mo="http://schemas.microsoft.com/office/mac/office/2008/main" xmlns:mv="urn:schemas-microsoft-com:mac:vml" xmlns:o="urn:schemas-microsoft-com:office:office" xmlns:v="urn:schemas-microsoft-com:vml" xmlns:w10="urn:schemas-microsoft-com:office:word" xmlns:w="http://schemas.openxmlformats.org/wordprocessingml/2006/main" xmlns:ma14="http://schemas.microsoft.com/office/mac/drawingml/2011/main"/>
+                          <ma14:wrappingTextBoxFlag xmlns:ma14="http://schemas.microsoft.com/office/mac/drawingml/2011/main" xmlns:w="http://schemas.openxmlformats.org/wordprocessingml/2006/main" xmlns:w10="urn:schemas-microsoft-com:office:word" xmlns:v="urn:schemas-microsoft-com:vml" xmlns:o="urn:schemas-microsoft-com:office:office" xmlns:mv="urn:schemas-microsoft-com:mac:vml" xmlns:mo="http://schemas.microsoft.com/office/mac/office/2008/main" xmlns="" xmlns:arto="http://schemas.microsoft.com/office/word/2006/arto"/>
                         </a:ext>
                       </a:extLst>
                     </wps:spPr>
@@ -9479,7 +9653,7 @@
                       <a:effectLst/>
                       <a:extLst>
                         <a:ext uri="{C572A759-6A51-4108-AA02-DFA0A04FC94B}">
-                          <ma14:wrappingTextBoxFlag xmlns:arto="http://schemas.microsoft.com/office/word/2006/arto" xmlns="" xmlns:mo="http://schemas.microsoft.com/office/mac/office/2008/main" xmlns:mv="urn:schemas-microsoft-com:mac:vml" xmlns:o="urn:schemas-microsoft-com:office:office" xmlns:v="urn:schemas-microsoft-com:vml" xmlns:w10="urn:schemas-microsoft-com:office:word" xmlns:w="http://schemas.openxmlformats.org/wordprocessingml/2006/main" xmlns:ma14="http://schemas.microsoft.com/office/mac/drawingml/2011/main"/>
+                          <ma14:wrappingTextBoxFlag xmlns:ma14="http://schemas.microsoft.com/office/mac/drawingml/2011/main" xmlns:w="http://schemas.openxmlformats.org/wordprocessingml/2006/main" xmlns:w10="urn:schemas-microsoft-com:office:word" xmlns:v="urn:schemas-microsoft-com:vml" xmlns:o="urn:schemas-microsoft-com:office:office" xmlns:mv="urn:schemas-microsoft-com:mac:vml" xmlns:mo="http://schemas.microsoft.com/office/mac/office/2008/main" xmlns="" xmlns:arto="http://schemas.microsoft.com/office/word/2006/arto"/>
                         </a:ext>
                       </a:extLst>
                     </wps:spPr>
@@ -9685,7 +9859,7 @@
                       <a:effectLst/>
                       <a:extLst>
                         <a:ext uri="{C572A759-6A51-4108-AA02-DFA0A04FC94B}">
-                          <ma14:wrappingTextBoxFlag xmlns:arto="http://schemas.microsoft.com/office/word/2006/arto" xmlns="" xmlns:mo="http://schemas.microsoft.com/office/mac/office/2008/main" xmlns:mv="urn:schemas-microsoft-com:mac:vml" xmlns:o="urn:schemas-microsoft-com:office:office" xmlns:v="urn:schemas-microsoft-com:vml" xmlns:w10="urn:schemas-microsoft-com:office:word" xmlns:w="http://schemas.openxmlformats.org/wordprocessingml/2006/main" xmlns:ma14="http://schemas.microsoft.com/office/mac/drawingml/2011/main"/>
+                          <ma14:wrappingTextBoxFlag xmlns:ma14="http://schemas.microsoft.com/office/mac/drawingml/2011/main" xmlns:w="http://schemas.openxmlformats.org/wordprocessingml/2006/main" xmlns:w10="urn:schemas-microsoft-com:office:word" xmlns:v="urn:schemas-microsoft-com:vml" xmlns:o="urn:schemas-microsoft-com:office:office" xmlns:mv="urn:schemas-microsoft-com:mac:vml" xmlns:mo="http://schemas.microsoft.com/office/mac/office/2008/main" xmlns="" xmlns:arto="http://schemas.microsoft.com/office/word/2006/arto"/>
                         </a:ext>
                       </a:extLst>
                     </wps:spPr>
@@ -9808,7 +9982,7 @@
                       <a:effectLst/>
                       <a:extLst>
                         <a:ext uri="{C572A759-6A51-4108-AA02-DFA0A04FC94B}">
-                          <ma14:wrappingTextBoxFlag xmlns:arto="http://schemas.microsoft.com/office/word/2006/arto" xmlns="" xmlns:mo="http://schemas.microsoft.com/office/mac/office/2008/main" xmlns:mv="urn:schemas-microsoft-com:mac:vml" xmlns:o="urn:schemas-microsoft-com:office:office" xmlns:v="urn:schemas-microsoft-com:vml" xmlns:w10="urn:schemas-microsoft-com:office:word" xmlns:w="http://schemas.openxmlformats.org/wordprocessingml/2006/main" xmlns:ma14="http://schemas.microsoft.com/office/mac/drawingml/2011/main"/>
+                          <ma14:wrappingTextBoxFlag xmlns:ma14="http://schemas.microsoft.com/office/mac/drawingml/2011/main" xmlns:w="http://schemas.openxmlformats.org/wordprocessingml/2006/main" xmlns:w10="urn:schemas-microsoft-com:office:word" xmlns:v="urn:schemas-microsoft-com:vml" xmlns:o="urn:schemas-microsoft-com:office:office" xmlns:mv="urn:schemas-microsoft-com:mac:vml" xmlns:mo="http://schemas.microsoft.com/office/mac/office/2008/main" xmlns="" xmlns:arto="http://schemas.microsoft.com/office/word/2006/arto"/>
                         </a:ext>
                       </a:extLst>
                     </wps:spPr>
@@ -9931,7 +10105,7 @@
                       <a:effectLst/>
                       <a:extLst>
                         <a:ext uri="{C572A759-6A51-4108-AA02-DFA0A04FC94B}">
-                          <ma14:wrappingTextBoxFlag xmlns:arto="http://schemas.microsoft.com/office/word/2006/arto" xmlns="" xmlns:mo="http://schemas.microsoft.com/office/mac/office/2008/main" xmlns:mv="urn:schemas-microsoft-com:mac:vml" xmlns:o="urn:schemas-microsoft-com:office:office" xmlns:v="urn:schemas-microsoft-com:vml" xmlns:w10="urn:schemas-microsoft-com:office:word" xmlns:w="http://schemas.openxmlformats.org/wordprocessingml/2006/main" xmlns:ma14="http://schemas.microsoft.com/office/mac/drawingml/2011/main"/>
+                          <ma14:wrappingTextBoxFlag xmlns:ma14="http://schemas.microsoft.com/office/mac/drawingml/2011/main" xmlns:w="http://schemas.openxmlformats.org/wordprocessingml/2006/main" xmlns:w10="urn:schemas-microsoft-com:office:word" xmlns:v="urn:schemas-microsoft-com:vml" xmlns:o="urn:schemas-microsoft-com:office:office" xmlns:mv="urn:schemas-microsoft-com:mac:vml" xmlns:mo="http://schemas.microsoft.com/office/mac/office/2008/main" xmlns="" xmlns:arto="http://schemas.microsoft.com/office/word/2006/arto"/>
                         </a:ext>
                       </a:extLst>
                     </wps:spPr>
@@ -14140,6 +14314,7 @@
     <w:rsidRoot w:val="00CF672C"/>
     <w:rsid w:val="0009513E"/>
     <w:rsid w:val="002F4FD8"/>
+    <w:rsid w:val="00497A36"/>
     <w:rsid w:val="005E6254"/>
     <w:rsid w:val="00661824"/>
     <w:rsid w:val="00B047E3"/>
@@ -14931,6 +15106,19 @@
 </file>
 
 <file path=customXml/item2.xml><?xml version="1.0" encoding="utf-8"?>
+<?mso-contentType ?>
+<FormTemplates xmlns="http://schemas.microsoft.com/sharepoint/v3/contenttype/forms">
+  <Display>DocumentLibraryForm</Display>
+  <Edit>DocumentLibraryForm</Edit>
+  <New>DocumentLibraryForm</New>
+</FormTemplates>
+</file>
+
+<file path=customXml/item3.xml><?xml version="1.0" encoding="utf-8"?>
+<b:Sources xmlns:b="http://schemas.openxmlformats.org/officeDocument/2006/bibliography" xmlns="http://schemas.openxmlformats.org/officeDocument/2006/bibliography" SelectedStyle="/APA.XSL" StyleName="APA"/>
+</file>
+
+<file path=customXml/item4.xml><?xml version="1.0" encoding="utf-8"?>
 <ct:contentTypeSchema xmlns:ct="http://schemas.microsoft.com/office/2006/metadata/contentType" xmlns:ma="http://schemas.microsoft.com/office/2006/metadata/properties/metaAttributes" ct:_="" ma:_="" ma:contentTypeName="Documento" ma:contentTypeID="0x0101001E26FEE5E1D3C046B1195B661EFCBC4A" ma:contentTypeVersion="12" ma:contentTypeDescription="Crie um novo documento." ma:contentTypeScope="" ma:versionID="608bd6c36b72944aa2e3c74dcc97a728">
   <xsd:schema xmlns:xsd="http://www.w3.org/2001/XMLSchema" xmlns:xs="http://www.w3.org/2001/XMLSchema" xmlns:p="http://schemas.microsoft.com/office/2006/metadata/properties" xmlns:ns3="ed97f0c3-f636-4045-88f8-111d4cc83e3b" xmlns:ns4="dfdc71c7-05b0-4bbb-bad6-4bfab9e95e19" targetNamespace="http://schemas.microsoft.com/office/2006/metadata/properties" ma:root="true" ma:fieldsID="c3a5a2d85edb164240cc6b7bee7ce056" ns3:_="" ns4:_="">
     <xsd:import namespace="ed97f0c3-f636-4045-88f8-111d4cc83e3b"/>
@@ -15143,19 +15331,6 @@
 </ct:contentTypeSchema>
 </file>
 
-<file path=customXml/item3.xml><?xml version="1.0" encoding="utf-8"?>
-<b:Sources xmlns:b="http://schemas.openxmlformats.org/officeDocument/2006/bibliography" xmlns="http://schemas.openxmlformats.org/officeDocument/2006/bibliography" SelectedStyle="/APA.XSL" StyleName="APA"/>
-</file>
-
-<file path=customXml/item4.xml><?xml version="1.0" encoding="utf-8"?>
-<?mso-contentType ?>
-<FormTemplates xmlns="http://schemas.microsoft.com/sharepoint/v3/contenttype/forms">
-  <Display>DocumentLibraryForm</Display>
-  <Edit>DocumentLibraryForm</Edit>
-  <New>DocumentLibraryForm</New>
-</FormTemplates>
-</file>
-
 <file path=customXml/itemProps1.xml><?xml version="1.0" encoding="utf-8"?>
 <ds:datastoreItem xmlns:ds="http://schemas.openxmlformats.org/officeDocument/2006/customXml" ds:itemID="{D4F20F9B-85AF-4197-B66E-75B9ABD8256A}">
   <ds:schemaRefs>
@@ -15167,6 +15342,22 @@
 </file>
 
 <file path=customXml/itemProps2.xml><?xml version="1.0" encoding="utf-8"?>
+<ds:datastoreItem xmlns:ds="http://schemas.openxmlformats.org/officeDocument/2006/customXml" ds:itemID="{E44452E6-1D82-4B4F-8ED9-BBB84A4D2EC5}">
+  <ds:schemaRefs>
+    <ds:schemaRef ds:uri="http://schemas.microsoft.com/sharepoint/v3/contenttype/forms"/>
+  </ds:schemaRefs>
+</ds:datastoreItem>
+</file>
+
+<file path=customXml/itemProps3.xml><?xml version="1.0" encoding="utf-8"?>
+<ds:datastoreItem xmlns:ds="http://schemas.openxmlformats.org/officeDocument/2006/customXml" ds:itemID="{9D5FFB1B-8F75-A342-BBA8-DEC087C0FBBD}">
+  <ds:schemaRefs>
+    <ds:schemaRef ds:uri="http://schemas.openxmlformats.org/officeDocument/2006/bibliography"/>
+  </ds:schemaRefs>
+</ds:datastoreItem>
+</file>
+
+<file path=customXml/itemProps4.xml><?xml version="1.0" encoding="utf-8"?>
 <ds:datastoreItem xmlns:ds="http://schemas.openxmlformats.org/officeDocument/2006/customXml" ds:itemID="{2C7B0D54-06C0-4F6B-B4C9-0615C6C631DC}">
   <ds:schemaRefs>
     <ds:schemaRef ds:uri="http://schemas.microsoft.com/office/2006/metadata/contentType"/>
@@ -15183,20 +15374,4 @@
     <ds:schemaRef ds:uri="http://schemas.microsoft.com/internal/obd"/>
   </ds:schemaRefs>
 </ds:datastoreItem>
-</file>
-
-<file path=customXml/itemProps3.xml><?xml version="1.0" encoding="utf-8"?>
-<ds:datastoreItem xmlns:ds="http://schemas.openxmlformats.org/officeDocument/2006/customXml" ds:itemID="{9D5FFB1B-8F75-A342-BBA8-DEC087C0FBBD}">
-  <ds:schemaRefs>
-    <ds:schemaRef ds:uri="http://schemas.openxmlformats.org/officeDocument/2006/bibliography"/>
-  </ds:schemaRefs>
-</ds:datastoreItem>
-</file>
-
-<file path=customXml/itemProps4.xml><?xml version="1.0" encoding="utf-8"?>
-<ds:datastoreItem xmlns:ds="http://schemas.openxmlformats.org/officeDocument/2006/customXml" ds:itemID="{E44452E6-1D82-4B4F-8ED9-BBB84A4D2EC5}">
-  <ds:schemaRefs>
-    <ds:schemaRef ds:uri="http://schemas.microsoft.com/sharepoint/v3/contenttype/forms"/>
-  </ds:schemaRefs>
-</ds:datastoreItem>
 </file>
</xml_diff>